<commit_message>
Update first lab work documentation
</commit_message>
<xml_diff>
--- a/1/Lab work 1.docx
+++ b/1/Lab work 1.docx
@@ -1762,89 +1762,45 @@
         </w:rPr>
         <w:t xml:space="preserve">Схема работы алгоритма:</w:t>
       </w:r>
-      <w:r>
-        <w:rPr>
-          <w:lang w:val="ru-RU"/>
-        </w:rPr>
-      </w:r>
       <w:r/>
     </w:p>
     <w:p>
       <w:pPr>
-        <w:pStyle w:val="810"/>
         <w:jc w:val="left"/>
         <w:rPr>
           <w:rFonts w:ascii="Noto Serif" w:hAnsi="Noto Serif"/>
           <w:b w:val="false"/>
+          <w:sz w:val="28"/>
+          <w:szCs w:val="28"/>
+          <w:u w:val="none"/>
+          <w:lang w:val="ru-RU"/>
+        </w:rPr>
+      </w:pPr>
+      <w:r>
+        <w:rPr>
+          <w:rFonts w:ascii="Noto Serif" w:hAnsi="Noto Serif"/>
+          <w:b w:val="false"/>
           <w:bCs w:val="false"/>
           <w:sz w:val="28"/>
           <w:szCs w:val="28"/>
           <w:u w:val="none"/>
-          <w:lang w:val="ru-RU"/>
-        </w:rPr>
-      </w:pPr>
-      <w:r>
-        <w:rPr>
-          <w:rFonts w:ascii="Noto Serif" w:hAnsi="Noto Serif"/>
-          <w:b w:val="false"/>
-          <w:bCs w:val="false"/>
-          <w:sz w:val="28"/>
-          <w:szCs w:val="28"/>
-          <w:u w:val="none"/>
-          <w:lang w:val="ru-RU"/>
-        </w:rPr>
-      </w:r>
-      <w:r>
-        <w:rPr>
-          <w:lang w:val="ru-RU"/>
-        </w:rPr>
-      </w:r>
-      <w:r/>
-    </w:p>
-    <w:p>
-      <w:pPr>
-        <w:pStyle w:val="810"/>
-        <w:jc w:val="left"/>
-        <w:rPr>
-          <w:rFonts w:ascii="Noto Serif" w:hAnsi="Noto Serif"/>
-          <w:b w:val="false"/>
-          <w:bCs w:val="false"/>
-          <w:sz w:val="28"/>
-          <w:szCs w:val="28"/>
-          <w:u w:val="none"/>
-          <w:lang w:val="ru-RU"/>
-        </w:rPr>
-      </w:pPr>
-      <w:r>
-        <w:rPr>
-          <w:rFonts w:ascii="Noto Serif" w:hAnsi="Noto Serif"/>
-          <w:b w:val="false"/>
-          <w:bCs w:val="false"/>
-          <w:sz w:val="28"/>
-          <w:szCs w:val="28"/>
-          <w:u w:val="none"/>
-          <w:lang w:val="ru-RU"/>
-        </w:rPr>
-      </w:r>
-      <w:r>
-        <w:rPr>
           <w:lang w:val="ru-RU"/>
         </w:rPr>
         <mc:AlternateContent>
           <mc:Choice Requires="wpg">
             <w:drawing>
               <wp:inline xmlns:wp="http://schemas.openxmlformats.org/drawingml/2006/wordprocessingDrawing" distT="0" distB="0" distL="0" distR="0">
-                <wp:extent cx="3238500" cy="3524250"/>
+                <wp:extent cx="5143500" cy="4667250"/>
                 <wp:effectExtent l="0" t="0" r="0" b="0"/>
-                <wp:docPr id="1" name="" hidden="false"/>
+                <wp:docPr id="1" name="" hidden="0"/>
                 <wp:cNvGraphicFramePr>
-                  <a:graphicFrameLocks xmlns:a="http://schemas.openxmlformats.org/drawingml/2006/main" noChangeAspect="true"/>
+                  <a:graphicFrameLocks xmlns:a="http://schemas.openxmlformats.org/drawingml/2006/main" noChangeAspect="1"/>
                 </wp:cNvGraphicFramePr>
                 <a:graphic xmlns:a="http://schemas.openxmlformats.org/drawingml/2006/main">
                   <a:graphicData uri="http://schemas.openxmlformats.org/drawingml/2006/picture">
                     <pic:pic xmlns:pic="http://schemas.openxmlformats.org/drawingml/2006/picture">
                       <pic:nvPicPr>
-                        <pic:cNvPr id="4" name="" hidden="0"/>
+                        <pic:cNvPr id="40743815" name="" hidden="0"/>
                         <pic:cNvPicPr>
                           <a:picLocks noChangeAspect="1"/>
                         </pic:cNvPicPr>
@@ -1857,7 +1813,7 @@
                       <pic:spPr bwMode="auto">
                         <a:xfrm>
                           <a:off x="0" y="0"/>
-                          <a:ext cx="3238499" cy="3524249"/>
+                          <a:ext cx="5143500" cy="4667249"/>
                         </a:xfrm>
                         <a:prstGeom prst="rect">
                           <a:avLst/>
@@ -1887,13 +1843,18 @@
                   <v:f eqn="sum @10 21600 0"/>
                 </v:formulas>
               </v:shapetype>
-              <v:shape id="_x0000_i0" o:spid="_x0000_s0" type="#_x0000_t75" style="mso-wrap-distance-left:0.0pt;mso-wrap-distance-top:0.0pt;mso-wrap-distance-right:0.0pt;mso-wrap-distance-bottom:0.0pt;width:255.0pt;height:277.5pt;" stroked="false">
+              <v:shape id="_x0000_i0" o:spid="_x0000_s0" type="#_x0000_t75" style="mso-wrap-distance-left:0.0pt;mso-wrap-distance-top:0.0pt;mso-wrap-distance-right:0.0pt;mso-wrap-distance-bottom:0.0pt;width:405.0pt;height:367.5pt;" stroked="false">
                 <v:path textboxrect="0,0,0,0"/>
                 <v:imagedata r:id="rId9" o:title=""/>
               </v:shape>
             </w:pict>
           </mc:Fallback>
         </mc:AlternateContent>
+      </w:r>
+      <w:r>
+        <w:rPr>
+          <w:lang w:val="ru-RU"/>
+        </w:rPr>
         <w:br w:type="page"/>
       </w:r>
       <w:r>
@@ -1943,17 +1904,33 @@
         </w:rPr>
       </w:r>
       <w:r/>
+      <w:r>
+        <w:rPr>
+          <w:rFonts w:ascii="JetBrains Mono" w:hAnsi="JetBrains Mono"/>
+          <w:b w:val="false"/>
+          <w:bCs w:val="false"/>
+          <w:sz w:val="20"/>
+          <w:szCs w:val="20"/>
+          <w:u w:val="none"/>
+          <w:lang w:val="ru-RU"/>
+        </w:rPr>
+      </w:r>
+      <w:r>
+        <w:rPr>
+          <w:lang w:val="ru-RU"/>
+        </w:rPr>
+      </w:r>
+      <w:r/>
     </w:p>
     <w:p>
       <w:pPr>
-        <w:pStyle w:val="810"/>
         <w:jc w:val="left"/>
         <w:rPr>
           <w:rFonts w:ascii="Noto Serif" w:hAnsi="Noto Serif"/>
           <w:b w:val="false"/>
-          <w:bCs w:val="false"/>
-          <w:sz w:val="28"/>
-          <w:szCs w:val="28"/>
+          <w:sz w:val="28"/>
+          <w:szCs w:val="28"/>
+          <w:highlight w:val="none"/>
           <w:u w:val="none"/>
           <w:lang w:val="ru-RU"/>
         </w:rPr>
@@ -1962,32 +1939,27 @@
         <w:rPr>
           <w:rFonts w:ascii="Noto Serif" w:hAnsi="Noto Serif"/>
           <w:b w:val="false"/>
-          <w:bCs w:val="false"/>
-          <w:sz w:val="28"/>
-          <w:szCs w:val="28"/>
+          <w:sz w:val="28"/>
+          <w:szCs w:val="28"/>
+          <w:highlight w:val="none"/>
           <w:u w:val="none"/>
-          <w:lang w:val="ru-RU"/>
-        </w:rPr>
-      </w:r>
-      <w:r>
-        <w:rPr>
           <w:lang w:val="ru-RU"/>
         </w:rPr>
         <mc:AlternateContent>
           <mc:Choice Requires="wpg">
             <w:drawing>
               <wp:inline xmlns:wp="http://schemas.openxmlformats.org/drawingml/2006/wordprocessingDrawing" distT="0" distB="0" distL="0" distR="0">
-                <wp:extent cx="6120130" cy="3346946"/>
+                <wp:extent cx="6120130" cy="3048111"/>
                 <wp:effectExtent l="0" t="0" r="0" b="0"/>
-                <wp:docPr id="2" name="" hidden="false"/>
+                <wp:docPr id="2" name="" hidden="0"/>
                 <wp:cNvGraphicFramePr>
-                  <a:graphicFrameLocks xmlns:a="http://schemas.openxmlformats.org/drawingml/2006/main" noChangeAspect="true"/>
+                  <a:graphicFrameLocks xmlns:a="http://schemas.openxmlformats.org/drawingml/2006/main" noChangeAspect="1"/>
                 </wp:cNvGraphicFramePr>
                 <a:graphic xmlns:a="http://schemas.openxmlformats.org/drawingml/2006/main">
                   <a:graphicData uri="http://schemas.openxmlformats.org/drawingml/2006/picture">
                     <pic:pic xmlns:pic="http://schemas.openxmlformats.org/drawingml/2006/picture">
                       <pic:nvPicPr>
-                        <pic:cNvPr id="5" name="" hidden="0"/>
+                        <pic:cNvPr id="969073880" name="" hidden="0"/>
                         <pic:cNvPicPr>
                           <a:picLocks noChangeAspect="1"/>
                         </pic:cNvPicPr>
@@ -2000,7 +1972,7 @@
                       <pic:spPr bwMode="auto">
                         <a:xfrm>
                           <a:off x="0" y="0"/>
-                          <a:ext cx="6120129" cy="3346945"/>
+                          <a:ext cx="6120129" cy="3048111"/>
                         </a:xfrm>
                         <a:prstGeom prst="rect">
                           <a:avLst/>
@@ -2030,7 +2002,7 @@
                   <v:f eqn="sum @10 21600 0"/>
                 </v:formulas>
               </v:shapetype>
-              <v:shape id="_x0000_i1" o:spid="_x0000_s1" type="#_x0000_t75" style="mso-wrap-distance-left:0.0pt;mso-wrap-distance-top:0.0pt;mso-wrap-distance-right:0.0pt;mso-wrap-distance-bottom:0.0pt;width:481.9pt;height:263.5pt;" stroked="false">
+              <v:shape id="_x0000_i1" o:spid="_x0000_s1" type="#_x0000_t75" style="mso-wrap-distance-left:0.0pt;mso-wrap-distance-top:0.0pt;mso-wrap-distance-right:0.0pt;mso-wrap-distance-bottom:0.0pt;width:481.9pt;height:240.0pt;" stroked="false">
                 <v:path textboxrect="0,0,0,0"/>
                 <v:imagedata r:id="rId10" o:title=""/>
               </v:shape>
@@ -2038,6 +2010,115 @@
           </mc:Fallback>
         </mc:AlternateContent>
       </w:r>
+      <w:r>
+        <w:rPr>
+          <w:rFonts w:ascii="Noto Serif" w:hAnsi="Noto Serif"/>
+          <w:b w:val="false"/>
+          <w:sz w:val="28"/>
+          <w:szCs w:val="28"/>
+          <w:highlight w:val="none"/>
+          <w:u w:val="none"/>
+          <w:lang w:val="ru-RU"/>
+        </w:rPr>
+      </w:r>
+      <w:r>
+        <w:rPr>
+          <w:rFonts w:ascii="Noto Serif" w:hAnsi="Noto Serif"/>
+          <w:b w:val="false"/>
+          <w:bCs w:val="false"/>
+          <w:sz w:val="28"/>
+          <w:szCs w:val="28"/>
+          <w:highlight w:val="none"/>
+          <w:u w:val="none"/>
+          <w:lang w:val="ru-RU"/>
+        </w:rPr>
+      </w:r>
+      <w:r>
+        <w:rPr>
+          <w:rFonts w:ascii="Noto Serif" w:hAnsi="Noto Serif"/>
+          <w:b w:val="false"/>
+          <w:bCs w:val="false"/>
+          <w:sz w:val="28"/>
+          <w:szCs w:val="28"/>
+          <w:highlight w:val="none"/>
+          <w:u w:val="none"/>
+          <w:lang w:val="ru-RU"/>
+        </w:rPr>
+      </w:r>
+    </w:p>
+    <w:p>
+      <w:pPr>
+        <w:jc w:val="left"/>
+        <w:rPr>
+          <w:rFonts w:ascii="Noto Serif" w:hAnsi="Noto Serif"/>
+          <w:b w:val="false"/>
+          <w:sz w:val="28"/>
+          <w:szCs w:val="28"/>
+          <w:highlight w:val="none"/>
+          <w:u w:val="none"/>
+          <w:lang w:val="ru-RU"/>
+        </w:rPr>
+      </w:pPr>
+      <w:r>
+        <w:rPr>
+          <w:rFonts w:ascii="Noto Serif" w:hAnsi="Noto Serif"/>
+          <w:b w:val="false"/>
+          <w:sz w:val="28"/>
+          <w:szCs w:val="28"/>
+          <w:highlight w:val="none"/>
+          <w:u w:val="none"/>
+          <w:lang w:val="ru-RU"/>
+        </w:rPr>
+      </w:r>
+      <w:r>
+        <w:rPr>
+          <w:rFonts w:ascii="Noto Serif" w:hAnsi="Noto Serif"/>
+          <w:b w:val="false"/>
+          <w:sz w:val="28"/>
+          <w:szCs w:val="28"/>
+          <w:highlight w:val="none"/>
+          <w:u w:val="none"/>
+          <w:lang w:val="ru-RU"/>
+        </w:rPr>
+      </w:r>
+    </w:p>
+    <w:p>
+      <w:pPr>
+        <w:pStyle w:val="810"/>
+        <w:jc w:val="left"/>
+        <w:rPr>
+          <w:rFonts w:ascii="JetBrains Mono" w:hAnsi="JetBrains Mono"/>
+          <w:b w:val="false"/>
+          <w:bCs w:val="false"/>
+          <w:sz w:val="20"/>
+          <w:szCs w:val="20"/>
+          <w:u w:val="none"/>
+          <w:lang w:val="ru-RU"/>
+        </w:rPr>
+      </w:pPr>
+      <w:r>
+        <w:rPr>
+          <w:rFonts w:ascii="Noto Serif" w:hAnsi="Noto Serif"/>
+          <w:b w:val="false"/>
+          <w:bCs w:val="false"/>
+          <w:sz w:val="28"/>
+          <w:szCs w:val="28"/>
+          <w:u w:val="none"/>
+          <w:lang w:val="ru-RU"/>
+        </w:rPr>
+        <w:t xml:space="preserve">Результат работы программы:</w:t>
+      </w:r>
+      <w:r>
+        <w:rPr>
+          <w:rFonts w:ascii="Noto Serif" w:hAnsi="Noto Serif"/>
+          <w:b w:val="false"/>
+          <w:bCs w:val="false"/>
+          <w:sz w:val="28"/>
+          <w:szCs w:val="28"/>
+          <w:u w:val="none"/>
+          <w:lang w:val="ru-RU"/>
+        </w:rPr>
+      </w:r>
       <w:r/>
     </w:p>
     <w:p>
@@ -2046,74 +2127,6 @@
         <w:jc w:val="left"/>
         <w:rPr>
           <w:rFonts w:ascii="Noto Serif" w:hAnsi="Noto Serif"/>
-          <w:sz w:val="28"/>
-          <w:szCs w:val="28"/>
-          <w:lang w:val="ru-RU"/>
-        </w:rPr>
-      </w:pPr>
-      <w:r>
-        <w:rPr>
-          <w:rFonts w:ascii="JetBrains Mono" w:hAnsi="JetBrains Mono"/>
-          <w:b w:val="false"/>
-          <w:bCs w:val="false"/>
-          <w:sz w:val="20"/>
-          <w:szCs w:val="20"/>
-          <w:u w:val="none"/>
-          <w:lang w:val="ru-RU"/>
-        </w:rPr>
-      </w:r>
-      <w:r>
-        <w:rPr>
-          <w:lang w:val="ru-RU"/>
-        </w:rPr>
-      </w:r>
-      <w:r/>
-    </w:p>
-    <w:p>
-      <w:pPr>
-        <w:pStyle w:val="810"/>
-        <w:jc w:val="left"/>
-        <w:rPr>
-          <w:rFonts w:ascii="JetBrains Mono" w:hAnsi="JetBrains Mono"/>
-          <w:b w:val="false"/>
-          <w:bCs w:val="false"/>
-          <w:sz w:val="20"/>
-          <w:szCs w:val="20"/>
-          <w:u w:val="none"/>
-          <w:lang w:val="ru-RU"/>
-        </w:rPr>
-      </w:pPr>
-      <w:r>
-        <w:rPr>
-          <w:rFonts w:ascii="Noto Serif" w:hAnsi="Noto Serif"/>
-          <w:b w:val="false"/>
-          <w:bCs w:val="false"/>
-          <w:sz w:val="28"/>
-          <w:szCs w:val="28"/>
-          <w:u w:val="none"/>
-          <w:lang w:val="ru-RU"/>
-        </w:rPr>
-        <w:t xml:space="preserve">Результат работы программы:</w:t>
-      </w:r>
-      <w:r>
-        <w:rPr>
-          <w:rFonts w:ascii="Noto Serif" w:hAnsi="Noto Serif"/>
-          <w:b w:val="false"/>
-          <w:bCs w:val="false"/>
-          <w:sz w:val="28"/>
-          <w:szCs w:val="28"/>
-          <w:u w:val="none"/>
-          <w:lang w:val="ru-RU"/>
-        </w:rPr>
-      </w:r>
-      <w:r/>
-    </w:p>
-    <w:p>
-      <w:pPr>
-        <w:pStyle w:val="810"/>
-        <w:jc w:val="left"/>
-        <w:rPr>
-          <w:rFonts w:ascii="Noto Serif" w:hAnsi="Noto Serif"/>
           <w:b w:val="false"/>
           <w:bCs w:val="false"/>
           <w:sz w:val="28"/>
@@ -2137,17 +2150,17 @@
           <mc:Choice Requires="wpg">
             <w:drawing>
               <wp:inline xmlns:wp="http://schemas.openxmlformats.org/drawingml/2006/wordprocessingDrawing" distT="0" distB="0" distL="0" distR="0">
-                <wp:extent cx="6119820" cy="2677421"/>
+                <wp:extent cx="6120130" cy="2677557"/>
                 <wp:effectExtent l="0" t="0" r="0" b="0"/>
-                <wp:docPr id="3" name="" hidden="false"/>
+                <wp:docPr id="3" name="" hidden="0"/>
                 <wp:cNvGraphicFramePr>
-                  <a:graphicFrameLocks xmlns:a="http://schemas.openxmlformats.org/drawingml/2006/main" noChangeAspect="true"/>
+                  <a:graphicFrameLocks xmlns:a="http://schemas.openxmlformats.org/drawingml/2006/main" noChangeAspect="1"/>
                 </wp:cNvGraphicFramePr>
                 <a:graphic xmlns:a="http://schemas.openxmlformats.org/drawingml/2006/main">
                   <a:graphicData uri="http://schemas.openxmlformats.org/drawingml/2006/picture">
                     <pic:pic xmlns:pic="http://schemas.openxmlformats.org/drawingml/2006/picture">
                       <pic:nvPicPr>
-                        <pic:cNvPr id="6" name="" hidden="0"/>
+                        <pic:cNvPr id="514557237" name="" hidden="0"/>
                         <pic:cNvPicPr>
                           <a:picLocks noChangeAspect="1"/>
                         </pic:cNvPicPr>
@@ -2160,7 +2173,7 @@
                       <pic:spPr bwMode="auto">
                         <a:xfrm>
                           <a:off x="0" y="0"/>
-                          <a:ext cx="6119820" cy="2677421"/>
+                          <a:ext cx="6120129" cy="2677556"/>
                         </a:xfrm>
                         <a:prstGeom prst="rect">
                           <a:avLst/>
@@ -2455,17 +2468,17 @@
           <mc:Choice Requires="wpg">
             <w:drawing>
               <wp:inline xmlns:wp="http://schemas.openxmlformats.org/drawingml/2006/wordprocessingDrawing" distT="0" distB="0" distL="0" distR="0">
-                <wp:extent cx="3238500" cy="4286250"/>
+                <wp:extent cx="3238500" cy="5048250"/>
                 <wp:effectExtent l="0" t="0" r="0" b="0"/>
-                <wp:docPr id="4" name="" hidden="false"/>
+                <wp:docPr id="4" name="" hidden="0"/>
                 <wp:cNvGraphicFramePr>
-                  <a:graphicFrameLocks xmlns:a="http://schemas.openxmlformats.org/drawingml/2006/main" noChangeAspect="true"/>
+                  <a:graphicFrameLocks xmlns:a="http://schemas.openxmlformats.org/drawingml/2006/main" noChangeAspect="1"/>
                 </wp:cNvGraphicFramePr>
                 <a:graphic xmlns:a="http://schemas.openxmlformats.org/drawingml/2006/main">
                   <a:graphicData uri="http://schemas.openxmlformats.org/drawingml/2006/picture">
                     <pic:pic xmlns:pic="http://schemas.openxmlformats.org/drawingml/2006/picture">
                       <pic:nvPicPr>
-                        <pic:cNvPr id="7" name="" hidden="0"/>
+                        <pic:cNvPr id="46016960" name="" hidden="0"/>
                         <pic:cNvPicPr>
                           <a:picLocks noChangeAspect="1"/>
                         </pic:cNvPicPr>
@@ -2478,7 +2491,7 @@
                       <pic:spPr bwMode="auto">
                         <a:xfrm>
                           <a:off x="0" y="0"/>
-                          <a:ext cx="3238499" cy="4286250"/>
+                          <a:ext cx="3238499" cy="5048249"/>
                         </a:xfrm>
                         <a:prstGeom prst="rect">
                           <a:avLst/>
@@ -2508,7 +2521,7 @@
                   <v:f eqn="sum @10 21600 0"/>
                 </v:formulas>
               </v:shapetype>
-              <v:shape id="_x0000_i3" o:spid="_x0000_s3" type="#_x0000_t75" style="mso-wrap-distance-left:0.0pt;mso-wrap-distance-top:0.0pt;mso-wrap-distance-right:0.0pt;mso-wrap-distance-bottom:0.0pt;width:255.0pt;height:337.5pt;" stroked="false">
+              <v:shape id="_x0000_i3" o:spid="_x0000_s3" type="#_x0000_t75" style="mso-wrap-distance-left:0.0pt;mso-wrap-distance-top:0.0pt;mso-wrap-distance-right:0.0pt;mso-wrap-distance-bottom:0.0pt;width:255.0pt;height:397.5pt;" stroked="false">
                 <v:path textboxrect="0,0,0,0"/>
                 <v:imagedata r:id="rId12" o:title=""/>
               </v:shape>
@@ -2596,17 +2609,17 @@
           <mc:Choice Requires="wpg">
             <w:drawing>
               <wp:inline xmlns:wp="http://schemas.openxmlformats.org/drawingml/2006/wordprocessingDrawing" distT="0" distB="0" distL="0" distR="0">
-                <wp:extent cx="6120130" cy="3645780"/>
+                <wp:extent cx="6120130" cy="3346946"/>
                 <wp:effectExtent l="0" t="0" r="0" b="0"/>
-                <wp:docPr id="5" name="" hidden="false"/>
+                <wp:docPr id="5" name="" hidden="0"/>
                 <wp:cNvGraphicFramePr>
-                  <a:graphicFrameLocks xmlns:a="http://schemas.openxmlformats.org/drawingml/2006/main" noChangeAspect="true"/>
+                  <a:graphicFrameLocks xmlns:a="http://schemas.openxmlformats.org/drawingml/2006/main" noChangeAspect="1"/>
                 </wp:cNvGraphicFramePr>
                 <a:graphic xmlns:a="http://schemas.openxmlformats.org/drawingml/2006/main">
                   <a:graphicData uri="http://schemas.openxmlformats.org/drawingml/2006/picture">
                     <pic:pic xmlns:pic="http://schemas.openxmlformats.org/drawingml/2006/picture">
                       <pic:nvPicPr>
-                        <pic:cNvPr id="8" name="" hidden="0"/>
+                        <pic:cNvPr id="1625240208" name="" hidden="0"/>
                         <pic:cNvPicPr>
                           <a:picLocks noChangeAspect="1"/>
                         </pic:cNvPicPr>
@@ -2619,7 +2632,7 @@
                       <pic:spPr bwMode="auto">
                         <a:xfrm>
                           <a:off x="0" y="0"/>
-                          <a:ext cx="6120129" cy="3645780"/>
+                          <a:ext cx="6120129" cy="3346945"/>
                         </a:xfrm>
                         <a:prstGeom prst="rect">
                           <a:avLst/>
@@ -2649,7 +2662,7 @@
                   <v:f eqn="sum @10 21600 0"/>
                 </v:formulas>
               </v:shapetype>
-              <v:shape id="_x0000_i4" o:spid="_x0000_s4" type="#_x0000_t75" style="mso-wrap-distance-left:0.0pt;mso-wrap-distance-top:0.0pt;mso-wrap-distance-right:0.0pt;mso-wrap-distance-bottom:0.0pt;width:481.9pt;height:287.1pt;" stroked="false">
+              <v:shape id="_x0000_i4" o:spid="_x0000_s4" type="#_x0000_t75" style="mso-wrap-distance-left:0.0pt;mso-wrap-distance-top:0.0pt;mso-wrap-distance-right:0.0pt;mso-wrap-distance-bottom:0.0pt;width:481.9pt;height:263.5pt;" stroked="false">
                 <v:path textboxrect="0,0,0,0"/>
                 <v:imagedata r:id="rId13" o:title=""/>
               </v:shape>
@@ -2774,17 +2787,17 @@
           <mc:Choice Requires="wpg">
             <w:drawing>
               <wp:inline xmlns:wp="http://schemas.openxmlformats.org/drawingml/2006/wordprocessingDrawing" distT="0" distB="0" distL="0" distR="0">
-                <wp:extent cx="6119820" cy="2677421"/>
+                <wp:extent cx="6120130" cy="2677557"/>
                 <wp:effectExtent l="0" t="0" r="0" b="0"/>
-                <wp:docPr id="6" name="" hidden="false"/>
+                <wp:docPr id="6" name="" hidden="0"/>
                 <wp:cNvGraphicFramePr>
-                  <a:graphicFrameLocks xmlns:a="http://schemas.openxmlformats.org/drawingml/2006/main" noChangeAspect="true"/>
+                  <a:graphicFrameLocks xmlns:a="http://schemas.openxmlformats.org/drawingml/2006/main" noChangeAspect="1"/>
                 </wp:cNvGraphicFramePr>
                 <a:graphic xmlns:a="http://schemas.openxmlformats.org/drawingml/2006/main">
                   <a:graphicData uri="http://schemas.openxmlformats.org/drawingml/2006/picture">
                     <pic:pic xmlns:pic="http://schemas.openxmlformats.org/drawingml/2006/picture">
                       <pic:nvPicPr>
-                        <pic:cNvPr id="9" name="" hidden="0"/>
+                        <pic:cNvPr id="1212289199" name="" hidden="0"/>
                         <pic:cNvPicPr>
                           <a:picLocks noChangeAspect="1"/>
                         </pic:cNvPicPr>
@@ -2797,7 +2810,7 @@
                       <pic:spPr bwMode="auto">
                         <a:xfrm>
                           <a:off x="0" y="0"/>
-                          <a:ext cx="6119820" cy="2677421"/>
+                          <a:ext cx="6120129" cy="2677556"/>
                         </a:xfrm>
                         <a:prstGeom prst="rect">
                           <a:avLst/>
@@ -3601,12 +3614,12 @@
     </w:tblPr>
     <w:tblStylePr w:type="band1Horz">
       <w:tcPr>
-        <w:shd w:val="clear" w:color="FFFFFF" w:themeColor="text1" w:themeTint="0D"/>
+        <w:shd w:val="clear" w:color="FFFFFF" w:themeFill="text1" w:themeFillTint="0D" w:themeColor="text1" w:themeTint="0D"/>
       </w:tcPr>
     </w:tblStylePr>
     <w:tblStylePr w:type="band1Vert">
       <w:tcPr>
-        <w:shd w:val="clear" w:color="FFFFFF" w:themeColor="text1" w:themeTint="0D"/>
+        <w:shd w:val="clear" w:color="FFFFFF" w:themeFill="text1" w:themeFillTint="0D" w:themeColor="text1" w:themeTint="0D"/>
       </w:tcPr>
     </w:tblStylePr>
     <w:tblStylePr w:type="firstCol">
@@ -3744,7 +3757,7 @@
         <w:sz w:val="22"/>
       </w:rPr>
       <w:tcPr>
-        <w:shd w:val="clear" w:color="FFFFFF" w:themeColor="text1" w:themeTint="0D"/>
+        <w:shd w:val="clear" w:color="FFFFFF" w:themeFill="text1" w:themeFillTint="0D" w:themeColor="text1" w:themeTint="0D"/>
       </w:tcPr>
     </w:tblStylePr>
     <w:tblStylePr w:type="band1Vert">
@@ -3754,7 +3767,7 @@
         <w:sz w:val="22"/>
       </w:rPr>
       <w:tcPr>
-        <w:shd w:val="clear" w:color="FFFFFF" w:themeColor="text1" w:themeTint="0D"/>
+        <w:shd w:val="clear" w:color="FFFFFF" w:themeFill="text1" w:themeFillTint="0D" w:themeColor="text1" w:themeTint="0D"/>
       </w:tcPr>
     </w:tblStylePr>
     <w:tblStylePr w:type="firstCol">
@@ -3820,7 +3833,7 @@
         <w:sz w:val="22"/>
       </w:rPr>
       <w:tcPr>
-        <w:shd w:val="clear" w:color="FFFFFF" w:themeColor="text1" w:themeTint="0D"/>
+        <w:shd w:val="clear" w:color="FFFFFF" w:themeFill="text1" w:themeFillTint="0D" w:themeColor="text1" w:themeTint="0D"/>
       </w:tcPr>
     </w:tblStylePr>
     <w:tblStylePr w:type="band1Vert">
@@ -3830,7 +3843,7 @@
         <w:sz w:val="22"/>
       </w:rPr>
       <w:tcPr>
-        <w:shd w:val="clear" w:color="FFFFFF" w:themeColor="text1" w:themeTint="0D"/>
+        <w:shd w:val="clear" w:color="FFFFFF" w:themeFill="text1" w:themeFillTint="0D" w:themeColor="text1" w:themeTint="0D"/>
       </w:tcPr>
     </w:tblStylePr>
     <w:tblStylePr w:type="firstCol">
@@ -3876,7 +3889,7 @@
         <w:sz w:val="22"/>
       </w:rPr>
       <w:tcPr>
-        <w:shd w:val="clear" w:color="FFFFFF" w:themeColor="text1" w:themeTint="0D"/>
+        <w:shd w:val="clear" w:color="FFFFFF" w:themeFill="text1" w:themeFillTint="0D" w:themeColor="text1" w:themeTint="0D"/>
       </w:tcPr>
     </w:tblStylePr>
     <w:tblStylePr w:type="band1Vert">
@@ -3886,7 +3899,7 @@
         <w:sz w:val="22"/>
       </w:rPr>
       <w:tcPr>
-        <w:shd w:val="clear" w:color="FFFFFF" w:themeColor="text1" w:themeTint="0D"/>
+        <w:shd w:val="clear" w:color="FFFFFF" w:themeFill="text1" w:themeFillTint="0D" w:themeColor="text1" w:themeTint="0D"/>
       </w:tcPr>
     </w:tblStylePr>
     <w:tblStylePr w:type="firstCol">
@@ -4416,7 +4429,7 @@
         <w:sz w:val="22"/>
       </w:rPr>
       <w:tcPr>
-        <w:shd w:val="clear" w:color="FFFFFF" w:themeColor="text1" w:themeTint="34"/>
+        <w:shd w:val="clear" w:color="FFFFFF" w:themeFill="text1" w:themeFillTint="34" w:themeColor="text1" w:themeTint="34"/>
       </w:tcPr>
     </w:tblStylePr>
     <w:tblStylePr w:type="band1Vert">
@@ -4426,7 +4439,7 @@
         <w:sz w:val="22"/>
       </w:rPr>
       <w:tcPr>
-        <w:shd w:val="clear" w:color="FFFFFF" w:themeColor="text1" w:themeTint="34"/>
+        <w:shd w:val="clear" w:color="FFFFFF" w:themeFill="text1" w:themeFillTint="34" w:themeColor="text1" w:themeTint="34"/>
       </w:tcPr>
     </w:tblStylePr>
     <w:tblStylePr w:type="firstCol">
@@ -4495,7 +4508,7 @@
         <w:sz w:val="22"/>
       </w:rPr>
       <w:tcPr>
-        <w:shd w:val="clear" w:color="FFFFFF" w:themeColor="accent1" w:themeTint="34"/>
+        <w:shd w:val="clear" w:color="FFFFFF" w:themeFill="accent1" w:themeFillTint="34" w:themeColor="accent1" w:themeTint="34"/>
       </w:tcPr>
     </w:tblStylePr>
     <w:tblStylePr w:type="band1Vert">
@@ -4505,7 +4518,7 @@
         <w:sz w:val="22"/>
       </w:rPr>
       <w:tcPr>
-        <w:shd w:val="clear" w:color="FFFFFF" w:themeColor="accent1" w:themeTint="34"/>
+        <w:shd w:val="clear" w:color="FFFFFF" w:themeFill="accent1" w:themeFillTint="34" w:themeColor="accent1" w:themeTint="34"/>
       </w:tcPr>
     </w:tblStylePr>
     <w:tblStylePr w:type="firstCol">
@@ -4574,7 +4587,7 @@
         <w:sz w:val="22"/>
       </w:rPr>
       <w:tcPr>
-        <w:shd w:val="clear" w:color="FFFFFF" w:themeColor="accent2" w:themeTint="32"/>
+        <w:shd w:val="clear" w:color="FFFFFF" w:themeFill="accent2" w:themeFillTint="32" w:themeColor="accent2" w:themeTint="32"/>
       </w:tcPr>
     </w:tblStylePr>
     <w:tblStylePr w:type="band1Vert">
@@ -4584,7 +4597,7 @@
         <w:sz w:val="22"/>
       </w:rPr>
       <w:tcPr>
-        <w:shd w:val="clear" w:color="FFFFFF" w:themeColor="accent2" w:themeTint="32"/>
+        <w:shd w:val="clear" w:color="FFFFFF" w:themeFill="accent2" w:themeFillTint="32" w:themeColor="accent2" w:themeTint="32"/>
       </w:tcPr>
     </w:tblStylePr>
     <w:tblStylePr w:type="firstCol">
@@ -4653,7 +4666,7 @@
         <w:sz w:val="22"/>
       </w:rPr>
       <w:tcPr>
-        <w:shd w:val="clear" w:color="FFFFFF" w:themeColor="accent3" w:themeTint="34"/>
+        <w:shd w:val="clear" w:color="FFFFFF" w:themeFill="accent3" w:themeFillTint="34" w:themeColor="accent3" w:themeTint="34"/>
       </w:tcPr>
     </w:tblStylePr>
     <w:tblStylePr w:type="band1Vert">
@@ -4663,7 +4676,7 @@
         <w:sz w:val="22"/>
       </w:rPr>
       <w:tcPr>
-        <w:shd w:val="clear" w:color="FFFFFF" w:themeColor="accent3" w:themeTint="34"/>
+        <w:shd w:val="clear" w:color="FFFFFF" w:themeFill="accent3" w:themeFillTint="34" w:themeColor="accent3" w:themeTint="34"/>
       </w:tcPr>
     </w:tblStylePr>
     <w:tblStylePr w:type="firstCol">
@@ -4732,7 +4745,7 @@
         <w:sz w:val="22"/>
       </w:rPr>
       <w:tcPr>
-        <w:shd w:val="clear" w:color="FFFFFF" w:themeColor="accent4" w:themeTint="34"/>
+        <w:shd w:val="clear" w:color="FFFFFF" w:themeFill="accent4" w:themeFillTint="34" w:themeColor="accent4" w:themeTint="34"/>
       </w:tcPr>
     </w:tblStylePr>
     <w:tblStylePr w:type="band1Vert">
@@ -4742,7 +4755,7 @@
         <w:sz w:val="22"/>
       </w:rPr>
       <w:tcPr>
-        <w:shd w:val="clear" w:color="FFFFFF" w:themeColor="accent4" w:themeTint="34"/>
+        <w:shd w:val="clear" w:color="FFFFFF" w:themeFill="accent4" w:themeFillTint="34" w:themeColor="accent4" w:themeTint="34"/>
       </w:tcPr>
     </w:tblStylePr>
     <w:tblStylePr w:type="firstCol">
@@ -4811,7 +4824,7 @@
         <w:sz w:val="22"/>
       </w:rPr>
       <w:tcPr>
-        <w:shd w:val="clear" w:color="FFFFFF" w:themeColor="accent5" w:themeTint="34"/>
+        <w:shd w:val="clear" w:color="FFFFFF" w:themeFill="accent5" w:themeFillTint="34" w:themeColor="accent5" w:themeTint="34"/>
       </w:tcPr>
     </w:tblStylePr>
     <w:tblStylePr w:type="band1Vert">
@@ -4821,7 +4834,7 @@
         <w:sz w:val="22"/>
       </w:rPr>
       <w:tcPr>
-        <w:shd w:val="clear" w:color="FFFFFF" w:themeColor="accent5" w:themeTint="34"/>
+        <w:shd w:val="clear" w:color="FFFFFF" w:themeFill="accent5" w:themeFillTint="34" w:themeColor="accent5" w:themeTint="34"/>
       </w:tcPr>
     </w:tblStylePr>
     <w:tblStylePr w:type="firstCol">
@@ -4890,7 +4903,7 @@
         <w:sz w:val="22"/>
       </w:rPr>
       <w:tcPr>
-        <w:shd w:val="clear" w:color="FFFFFF" w:themeColor="accent6" w:themeTint="34"/>
+        <w:shd w:val="clear" w:color="FFFFFF" w:themeFill="accent6" w:themeFillTint="34" w:themeColor="accent6" w:themeTint="34"/>
       </w:tcPr>
     </w:tblStylePr>
     <w:tblStylePr w:type="band1Vert">
@@ -4900,7 +4913,7 @@
         <w:sz w:val="22"/>
       </w:rPr>
       <w:tcPr>
-        <w:shd w:val="clear" w:color="FFFFFF" w:themeColor="accent6" w:themeTint="34"/>
+        <w:shd w:val="clear" w:color="FFFFFF" w:themeFill="accent6" w:themeFillTint="34" w:themeColor="accent6" w:themeTint="34"/>
       </w:tcPr>
     </w:tblStylePr>
     <w:tblStylePr w:type="firstCol">
@@ -4969,7 +4982,7 @@
         <w:sz w:val="22"/>
       </w:rPr>
       <w:tcPr>
-        <w:shd w:val="clear" w:color="FFFFFF" w:themeColor="text1" w:themeTint="34"/>
+        <w:shd w:val="clear" w:color="FFFFFF" w:themeFill="text1" w:themeFillTint="34" w:themeColor="text1" w:themeTint="34"/>
       </w:tcPr>
     </w:tblStylePr>
     <w:tblStylePr w:type="band1Vert">
@@ -4979,7 +4992,7 @@
         <w:sz w:val="22"/>
       </w:rPr>
       <w:tcPr>
-        <w:shd w:val="clear" w:color="FFFFFF" w:themeColor="text1" w:themeTint="34"/>
+        <w:shd w:val="clear" w:color="FFFFFF" w:themeFill="text1" w:themeFillTint="34" w:themeColor="text1" w:themeTint="34"/>
       </w:tcPr>
     </w:tblStylePr>
     <w:tblStylePr w:type="firstCol">
@@ -5069,7 +5082,7 @@
         <w:sz w:val="22"/>
       </w:rPr>
       <w:tcPr>
-        <w:shd w:val="clear" w:color="FFFFFF" w:themeColor="accent1" w:themeTint="34"/>
+        <w:shd w:val="clear" w:color="FFFFFF" w:themeFill="accent1" w:themeFillTint="34" w:themeColor="accent1" w:themeTint="34"/>
       </w:tcPr>
     </w:tblStylePr>
     <w:tblStylePr w:type="band1Vert">
@@ -5079,7 +5092,7 @@
         <w:sz w:val="22"/>
       </w:rPr>
       <w:tcPr>
-        <w:shd w:val="clear" w:color="FFFFFF" w:themeColor="accent1" w:themeTint="34"/>
+        <w:shd w:val="clear" w:color="FFFFFF" w:themeFill="accent1" w:themeFillTint="34" w:themeColor="accent1" w:themeTint="34"/>
       </w:tcPr>
     </w:tblStylePr>
     <w:tblStylePr w:type="firstCol">
@@ -5169,7 +5182,7 @@
         <w:sz w:val="22"/>
       </w:rPr>
       <w:tcPr>
-        <w:shd w:val="clear" w:color="FFFFFF" w:themeColor="accent2" w:themeTint="32"/>
+        <w:shd w:val="clear" w:color="FFFFFF" w:themeFill="accent2" w:themeFillTint="32" w:themeColor="accent2" w:themeTint="32"/>
       </w:tcPr>
     </w:tblStylePr>
     <w:tblStylePr w:type="band1Vert">
@@ -5179,7 +5192,7 @@
         <w:sz w:val="22"/>
       </w:rPr>
       <w:tcPr>
-        <w:shd w:val="clear" w:color="FFFFFF" w:themeColor="accent2" w:themeTint="32"/>
+        <w:shd w:val="clear" w:color="FFFFFF" w:themeFill="accent2" w:themeFillTint="32" w:themeColor="accent2" w:themeTint="32"/>
       </w:tcPr>
     </w:tblStylePr>
     <w:tblStylePr w:type="firstCol">
@@ -5269,7 +5282,7 @@
         <w:sz w:val="22"/>
       </w:rPr>
       <w:tcPr>
-        <w:shd w:val="clear" w:color="FFFFFF" w:themeColor="accent3" w:themeTint="34"/>
+        <w:shd w:val="clear" w:color="FFFFFF" w:themeFill="accent3" w:themeFillTint="34" w:themeColor="accent3" w:themeTint="34"/>
       </w:tcPr>
     </w:tblStylePr>
     <w:tblStylePr w:type="band1Vert">
@@ -5279,7 +5292,7 @@
         <w:sz w:val="22"/>
       </w:rPr>
       <w:tcPr>
-        <w:shd w:val="clear" w:color="FFFFFF" w:themeColor="accent3" w:themeTint="34"/>
+        <w:shd w:val="clear" w:color="FFFFFF" w:themeFill="accent3" w:themeFillTint="34" w:themeColor="accent3" w:themeTint="34"/>
       </w:tcPr>
     </w:tblStylePr>
     <w:tblStylePr w:type="firstCol">
@@ -5369,7 +5382,7 @@
         <w:sz w:val="22"/>
       </w:rPr>
       <w:tcPr>
-        <w:shd w:val="clear" w:color="FFFFFF" w:themeColor="accent4" w:themeTint="34"/>
+        <w:shd w:val="clear" w:color="FFFFFF" w:themeFill="accent4" w:themeFillTint="34" w:themeColor="accent4" w:themeTint="34"/>
       </w:tcPr>
     </w:tblStylePr>
     <w:tblStylePr w:type="band1Vert">
@@ -5379,7 +5392,7 @@
         <w:sz w:val="22"/>
       </w:rPr>
       <w:tcPr>
-        <w:shd w:val="clear" w:color="FFFFFF" w:themeColor="accent4" w:themeTint="34"/>
+        <w:shd w:val="clear" w:color="FFFFFF" w:themeFill="accent4" w:themeFillTint="34" w:themeColor="accent4" w:themeTint="34"/>
       </w:tcPr>
     </w:tblStylePr>
     <w:tblStylePr w:type="firstCol">
@@ -5469,7 +5482,7 @@
         <w:sz w:val="22"/>
       </w:rPr>
       <w:tcPr>
-        <w:shd w:val="clear" w:color="FFFFFF" w:themeColor="accent5" w:themeTint="34"/>
+        <w:shd w:val="clear" w:color="FFFFFF" w:themeFill="accent5" w:themeFillTint="34" w:themeColor="accent5" w:themeTint="34"/>
       </w:tcPr>
     </w:tblStylePr>
     <w:tblStylePr w:type="band1Vert">
@@ -5479,7 +5492,7 @@
         <w:sz w:val="22"/>
       </w:rPr>
       <w:tcPr>
-        <w:shd w:val="clear" w:color="FFFFFF" w:themeColor="accent5" w:themeTint="34"/>
+        <w:shd w:val="clear" w:color="FFFFFF" w:themeFill="accent5" w:themeFillTint="34" w:themeColor="accent5" w:themeTint="34"/>
       </w:tcPr>
     </w:tblStylePr>
     <w:tblStylePr w:type="firstCol">
@@ -5569,7 +5582,7 @@
         <w:sz w:val="22"/>
       </w:rPr>
       <w:tcPr>
-        <w:shd w:val="clear" w:color="FFFFFF" w:themeColor="accent6" w:themeTint="34"/>
+        <w:shd w:val="clear" w:color="FFFFFF" w:themeFill="accent6" w:themeFillTint="34" w:themeColor="accent6" w:themeTint="34"/>
       </w:tcPr>
     </w:tblStylePr>
     <w:tblStylePr w:type="band1Vert">
@@ -5579,7 +5592,7 @@
         <w:sz w:val="22"/>
       </w:rPr>
       <w:tcPr>
-        <w:shd w:val="clear" w:color="FFFFFF" w:themeColor="accent6" w:themeTint="34"/>
+        <w:shd w:val="clear" w:color="FFFFFF" w:themeFill="accent6" w:themeFillTint="34" w:themeColor="accent6" w:themeTint="34"/>
       </w:tcPr>
     </w:tblStylePr>
     <w:tblStylePr w:type="firstCol">
@@ -5672,7 +5685,7 @@
         <w:sz w:val="22"/>
       </w:rPr>
       <w:tcPr>
-        <w:shd w:val="clear" w:color="FFFFFF" w:themeColor="text1" w:themeTint="34"/>
+        <w:shd w:val="clear" w:color="FFFFFF" w:themeFill="text1" w:themeFillTint="34" w:themeColor="text1" w:themeTint="34"/>
       </w:tcPr>
     </w:tblStylePr>
     <w:tblStylePr w:type="band1Vert">
@@ -5682,7 +5695,7 @@
         <w:sz w:val="22"/>
       </w:rPr>
       <w:tcPr>
-        <w:shd w:val="clear" w:color="FFFFFF" w:themeColor="text1" w:themeTint="34"/>
+        <w:shd w:val="clear" w:color="FFFFFF" w:themeFill="text1" w:themeFillTint="34" w:themeColor="text1" w:themeTint="34"/>
       </w:tcPr>
     </w:tblStylePr>
     <w:tblStylePr w:type="firstCol">
@@ -5699,7 +5712,7 @@
         <w:sz w:val="22"/>
       </w:rPr>
       <w:tcPr>
-        <w:shd w:val="clear" w:color="FFFFFF" w:themeColor="text1"/>
+        <w:shd w:val="clear" w:color="FFFFFF" w:themeFill="text1" w:themeColor="text1"/>
         <w:tcBorders>
           <w:left w:val="single" w:color="000000" w:sz="4" w:space="0" w:themeColor="text1"/>
           <w:top w:val="single" w:color="000000" w:sz="4" w:space="0" w:themeColor="text1"/>
@@ -5752,7 +5765,7 @@
         <w:sz w:val="22"/>
       </w:rPr>
       <w:tcPr>
-        <w:shd w:val="clear" w:color="FFFFFF" w:themeColor="accent1" w:themeTint="32"/>
+        <w:shd w:val="clear" w:color="FFFFFF" w:themeFill="accent1" w:themeFillTint="32" w:themeColor="accent1" w:themeTint="32"/>
       </w:tcPr>
     </w:tblStylePr>
     <w:tblStylePr w:type="band1Vert">
@@ -5762,7 +5775,7 @@
         <w:sz w:val="22"/>
       </w:rPr>
       <w:tcPr>
-        <w:shd w:val="clear" w:color="FFFFFF" w:themeColor="accent1" w:themeTint="32"/>
+        <w:shd w:val="clear" w:color="FFFFFF" w:themeFill="accent1" w:themeFillTint="32" w:themeColor="accent1" w:themeTint="32"/>
       </w:tcPr>
     </w:tblStylePr>
     <w:tblStylePr w:type="firstCol">
@@ -5779,7 +5792,7 @@
         <w:sz w:val="22"/>
       </w:rPr>
       <w:tcPr>
-        <w:shd w:val="clear" w:color="FFFFFF" w:themeColor="accent1" w:themeTint="EA"/>
+        <w:shd w:val="clear" w:color="FFFFFF" w:themeFill="accent1" w:themeFillTint="EA" w:themeColor="accent1" w:themeTint="EA"/>
         <w:tcBorders>
           <w:left w:val="single" w:color="000000" w:sz="4" w:space="0" w:themeColor="accent1" w:themeTint="EA"/>
           <w:top w:val="single" w:color="000000" w:sz="4" w:space="0" w:themeColor="accent1" w:themeTint="EA"/>
@@ -5832,7 +5845,7 @@
         <w:sz w:val="22"/>
       </w:rPr>
       <w:tcPr>
-        <w:shd w:val="clear" w:color="FFFFFF" w:themeColor="accent2" w:themeTint="32"/>
+        <w:shd w:val="clear" w:color="FFFFFF" w:themeFill="accent2" w:themeFillTint="32" w:themeColor="accent2" w:themeTint="32"/>
       </w:tcPr>
     </w:tblStylePr>
     <w:tblStylePr w:type="band1Vert">
@@ -5842,7 +5855,7 @@
         <w:sz w:val="22"/>
       </w:rPr>
       <w:tcPr>
-        <w:shd w:val="clear" w:color="FFFFFF" w:themeColor="accent2" w:themeTint="32"/>
+        <w:shd w:val="clear" w:color="FFFFFF" w:themeFill="accent2" w:themeFillTint="32" w:themeColor="accent2" w:themeTint="32"/>
       </w:tcPr>
     </w:tblStylePr>
     <w:tblStylePr w:type="firstCol">
@@ -5859,7 +5872,7 @@
         <w:sz w:val="22"/>
       </w:rPr>
       <w:tcPr>
-        <w:shd w:val="clear" w:color="FFFFFF" w:themeColor="accent2" w:themeTint="97"/>
+        <w:shd w:val="clear" w:color="FFFFFF" w:themeFill="accent2" w:themeFillTint="97" w:themeColor="accent2" w:themeTint="97"/>
         <w:tcBorders>
           <w:left w:val="single" w:color="000000" w:sz="4" w:space="0" w:themeColor="accent2" w:themeTint="97"/>
           <w:top w:val="single" w:color="000000" w:sz="4" w:space="0" w:themeColor="accent2" w:themeTint="97"/>
@@ -5912,7 +5925,7 @@
         <w:sz w:val="22"/>
       </w:rPr>
       <w:tcPr>
-        <w:shd w:val="clear" w:color="FFFFFF" w:themeColor="accent3" w:themeTint="34"/>
+        <w:shd w:val="clear" w:color="FFFFFF" w:themeFill="accent3" w:themeFillTint="34" w:themeColor="accent3" w:themeTint="34"/>
       </w:tcPr>
     </w:tblStylePr>
     <w:tblStylePr w:type="band1Vert">
@@ -5922,7 +5935,7 @@
         <w:sz w:val="22"/>
       </w:rPr>
       <w:tcPr>
-        <w:shd w:val="clear" w:color="FFFFFF" w:themeColor="accent3" w:themeTint="34"/>
+        <w:shd w:val="clear" w:color="FFFFFF" w:themeFill="accent3" w:themeFillTint="34" w:themeColor="accent3" w:themeTint="34"/>
       </w:tcPr>
     </w:tblStylePr>
     <w:tblStylePr w:type="firstCol">
@@ -5939,7 +5952,7 @@
         <w:sz w:val="22"/>
       </w:rPr>
       <w:tcPr>
-        <w:shd w:val="clear" w:color="FFFFFF" w:themeColor="accent3" w:themeTint="FE"/>
+        <w:shd w:val="clear" w:color="FFFFFF" w:themeFill="accent3" w:themeFillTint="FE" w:themeColor="accent3" w:themeTint="FE"/>
         <w:tcBorders>
           <w:left w:val="single" w:color="000000" w:sz="4" w:space="0" w:themeColor="accent3" w:themeTint="FE"/>
           <w:top w:val="single" w:color="000000" w:sz="4" w:space="0" w:themeColor="accent3" w:themeTint="FE"/>
@@ -5992,7 +6005,7 @@
         <w:sz w:val="22"/>
       </w:rPr>
       <w:tcPr>
-        <w:shd w:val="clear" w:color="FFFFFF" w:themeColor="accent4" w:themeTint="34"/>
+        <w:shd w:val="clear" w:color="FFFFFF" w:themeFill="accent4" w:themeFillTint="34" w:themeColor="accent4" w:themeTint="34"/>
       </w:tcPr>
     </w:tblStylePr>
     <w:tblStylePr w:type="band1Vert">
@@ -6002,7 +6015,7 @@
         <w:sz w:val="22"/>
       </w:rPr>
       <w:tcPr>
-        <w:shd w:val="clear" w:color="FFFFFF" w:themeColor="accent4" w:themeTint="34"/>
+        <w:shd w:val="clear" w:color="FFFFFF" w:themeFill="accent4" w:themeFillTint="34" w:themeColor="accent4" w:themeTint="34"/>
       </w:tcPr>
     </w:tblStylePr>
     <w:tblStylePr w:type="firstCol">
@@ -6019,7 +6032,7 @@
         <w:sz w:val="22"/>
       </w:rPr>
       <w:tcPr>
-        <w:shd w:val="clear" w:color="FFFFFF" w:themeColor="accent4" w:themeTint="9A"/>
+        <w:shd w:val="clear" w:color="FFFFFF" w:themeFill="accent4" w:themeFillTint="9A" w:themeColor="accent4" w:themeTint="9A"/>
         <w:tcBorders>
           <w:left w:val="single" w:color="000000" w:sz="4" w:space="0" w:themeColor="accent4" w:themeTint="9A"/>
           <w:top w:val="single" w:color="000000" w:sz="4" w:space="0" w:themeColor="accent4" w:themeTint="9A"/>
@@ -6072,7 +6085,7 @@
         <w:sz w:val="22"/>
       </w:rPr>
       <w:tcPr>
-        <w:shd w:val="clear" w:color="FFFFFF" w:themeColor="accent5" w:themeTint="34"/>
+        <w:shd w:val="clear" w:color="FFFFFF" w:themeFill="accent5" w:themeFillTint="34" w:themeColor="accent5" w:themeTint="34"/>
       </w:tcPr>
     </w:tblStylePr>
     <w:tblStylePr w:type="band1Vert">
@@ -6082,7 +6095,7 @@
         <w:sz w:val="22"/>
       </w:rPr>
       <w:tcPr>
-        <w:shd w:val="clear" w:color="FFFFFF" w:themeColor="accent5" w:themeTint="34"/>
+        <w:shd w:val="clear" w:color="FFFFFF" w:themeFill="accent5" w:themeFillTint="34" w:themeColor="accent5" w:themeTint="34"/>
       </w:tcPr>
     </w:tblStylePr>
     <w:tblStylePr w:type="firstCol">
@@ -6099,7 +6112,7 @@
         <w:sz w:val="22"/>
       </w:rPr>
       <w:tcPr>
-        <w:shd w:val="clear" w:color="FFFFFF" w:themeColor="accent5"/>
+        <w:shd w:val="clear" w:color="FFFFFF" w:themeFill="accent5" w:themeColor="accent5"/>
         <w:tcBorders>
           <w:left w:val="single" w:color="000000" w:sz="4" w:space="0" w:themeColor="accent5"/>
           <w:top w:val="single" w:color="000000" w:sz="4" w:space="0" w:themeColor="accent5"/>
@@ -6152,7 +6165,7 @@
         <w:sz w:val="22"/>
       </w:rPr>
       <w:tcPr>
-        <w:shd w:val="clear" w:color="FFFFFF" w:themeColor="accent6" w:themeTint="34"/>
+        <w:shd w:val="clear" w:color="FFFFFF" w:themeFill="accent6" w:themeFillTint="34" w:themeColor="accent6" w:themeTint="34"/>
       </w:tcPr>
     </w:tblStylePr>
     <w:tblStylePr w:type="band1Vert">
@@ -6162,7 +6175,7 @@
         <w:sz w:val="22"/>
       </w:rPr>
       <w:tcPr>
-        <w:shd w:val="clear" w:color="FFFFFF" w:themeColor="accent6" w:themeTint="34"/>
+        <w:shd w:val="clear" w:color="FFFFFF" w:themeFill="accent6" w:themeFillTint="34" w:themeColor="accent6" w:themeTint="34"/>
       </w:tcPr>
     </w:tblStylePr>
     <w:tblStylePr w:type="firstCol">
@@ -6179,7 +6192,7 @@
         <w:sz w:val="22"/>
       </w:rPr>
       <w:tcPr>
-        <w:shd w:val="clear" w:color="FFFFFF" w:themeColor="accent6"/>
+        <w:shd w:val="clear" w:color="FFFFFF" w:themeFill="accent6" w:themeColor="accent6"/>
         <w:tcBorders>
           <w:left w:val="single" w:color="000000" w:sz="4" w:space="0" w:themeColor="accent6"/>
           <w:top w:val="single" w:color="000000" w:sz="4" w:space="0" w:themeColor="accent6"/>
@@ -6224,16 +6237,16 @@
         <w:insideV w:val="single" w:color="000000" w:sz="4" w:space="0" w:themeColor="light1"/>
         <w:insideH w:val="single" w:color="000000" w:sz="4" w:space="0" w:themeColor="light1"/>
       </w:tblBorders>
-      <w:shd w:val="clear" w:color="FFFFFF" w:themeColor="text1" w:themeTint="40"/>
+      <w:shd w:val="clear" w:color="FFFFFF" w:themeFill="text1" w:themeFillTint="40" w:themeColor="text1" w:themeTint="40"/>
     </w:tblPr>
     <w:tblStylePr w:type="band1Horz">
       <w:tcPr>
-        <w:shd w:val="clear" w:color="FFFFFF" w:themeColor="text1" w:themeTint="75"/>
+        <w:shd w:val="clear" w:color="FFFFFF" w:themeFill="text1" w:themeFillTint="75" w:themeColor="text1" w:themeTint="75"/>
       </w:tcPr>
     </w:tblStylePr>
     <w:tblStylePr w:type="band1Vert">
       <w:tcPr>
-        <w:shd w:val="clear" w:color="FFFFFF" w:themeColor="text1" w:themeTint="75"/>
+        <w:shd w:val="clear" w:color="FFFFFF" w:themeFill="text1" w:themeFillTint="75" w:themeColor="text1" w:themeTint="75"/>
       </w:tcPr>
     </w:tblStylePr>
     <w:tblStylePr w:type="firstCol">
@@ -6244,7 +6257,7 @@
         <w:sz w:val="22"/>
       </w:rPr>
       <w:tcPr>
-        <w:shd w:val="clear" w:color="FFFFFF" w:themeColor="text1"/>
+        <w:shd w:val="clear" w:color="FFFFFF" w:themeFill="text1" w:themeColor="text1"/>
       </w:tcPr>
     </w:tblStylePr>
     <w:tblStylePr w:type="firstRow">
@@ -6255,7 +6268,7 @@
         <w:sz w:val="22"/>
       </w:rPr>
       <w:tcPr>
-        <w:shd w:val="clear" w:color="FFFFFF" w:themeColor="text1"/>
+        <w:shd w:val="clear" w:color="FFFFFF" w:themeFill="text1" w:themeColor="text1"/>
       </w:tcPr>
     </w:tblStylePr>
     <w:tblStylePr w:type="lastCol">
@@ -6266,7 +6279,7 @@
         <w:sz w:val="22"/>
       </w:rPr>
       <w:tcPr>
-        <w:shd w:val="clear" w:color="FFFFFF" w:themeColor="text1"/>
+        <w:shd w:val="clear" w:color="FFFFFF" w:themeFill="text1" w:themeColor="text1"/>
       </w:tcPr>
     </w:tblStylePr>
     <w:tblStylePr w:type="lastRow">
@@ -6277,7 +6290,7 @@
         <w:sz w:val="22"/>
       </w:rPr>
       <w:tcPr>
-        <w:shd w:val="clear" w:color="FFFFFF" w:themeColor="text1"/>
+        <w:shd w:val="clear" w:color="FFFFFF" w:themeFill="text1" w:themeColor="text1"/>
         <w:tcBorders>
           <w:top w:val="single" w:color="000000" w:sz="4" w:space="0" w:themeColor="light1"/>
         </w:tcBorders>
@@ -6302,16 +6315,16 @@
         <w:insideV w:val="single" w:color="000000" w:sz="4" w:space="0" w:themeColor="light1"/>
         <w:insideH w:val="single" w:color="000000" w:sz="4" w:space="0" w:themeColor="light1"/>
       </w:tblBorders>
-      <w:shd w:val="clear" w:color="FFFFFF" w:themeColor="accent1" w:themeTint="34"/>
+      <w:shd w:val="clear" w:color="FFFFFF" w:themeFill="accent1" w:themeFillTint="34" w:themeColor="accent1" w:themeTint="34"/>
     </w:tblPr>
     <w:tblStylePr w:type="band1Horz">
       <w:tcPr>
-        <w:shd w:val="clear" w:color="FFFFFF" w:themeColor="accent1" w:themeTint="75"/>
+        <w:shd w:val="clear" w:color="FFFFFF" w:themeFill="accent1" w:themeFillTint="75" w:themeColor="accent1" w:themeTint="75"/>
       </w:tcPr>
     </w:tblStylePr>
     <w:tblStylePr w:type="band1Vert">
       <w:tcPr>
-        <w:shd w:val="clear" w:color="FFFFFF" w:themeColor="accent1" w:themeTint="75"/>
+        <w:shd w:val="clear" w:color="FFFFFF" w:themeFill="accent1" w:themeFillTint="75" w:themeColor="accent1" w:themeTint="75"/>
       </w:tcPr>
     </w:tblStylePr>
     <w:tblStylePr w:type="firstCol">
@@ -6322,7 +6335,7 @@
         <w:sz w:val="22"/>
       </w:rPr>
       <w:tcPr>
-        <w:shd w:val="clear" w:color="FFFFFF" w:themeColor="accent1"/>
+        <w:shd w:val="clear" w:color="FFFFFF" w:themeFill="accent1" w:themeColor="accent1"/>
       </w:tcPr>
     </w:tblStylePr>
     <w:tblStylePr w:type="firstRow">
@@ -6333,7 +6346,7 @@
         <w:sz w:val="22"/>
       </w:rPr>
       <w:tcPr>
-        <w:shd w:val="clear" w:color="FFFFFF" w:themeColor="accent1"/>
+        <w:shd w:val="clear" w:color="FFFFFF" w:themeFill="accent1" w:themeColor="accent1"/>
       </w:tcPr>
     </w:tblStylePr>
     <w:tblStylePr w:type="lastCol">
@@ -6344,7 +6357,7 @@
         <w:sz w:val="22"/>
       </w:rPr>
       <w:tcPr>
-        <w:shd w:val="clear" w:color="FFFFFF" w:themeColor="accent1"/>
+        <w:shd w:val="clear" w:color="FFFFFF" w:themeFill="accent1" w:themeColor="accent1"/>
       </w:tcPr>
     </w:tblStylePr>
     <w:tblStylePr w:type="lastRow">
@@ -6355,7 +6368,7 @@
         <w:sz w:val="22"/>
       </w:rPr>
       <w:tcPr>
-        <w:shd w:val="clear" w:color="FFFFFF" w:themeColor="accent1"/>
+        <w:shd w:val="clear" w:color="FFFFFF" w:themeFill="accent1" w:themeColor="accent1"/>
         <w:tcBorders>
           <w:top w:val="single" w:color="000000" w:sz="4" w:space="0" w:themeColor="light1"/>
         </w:tcBorders>
@@ -6380,16 +6393,16 @@
         <w:insideV w:val="single" w:color="000000" w:sz="4" w:space="0" w:themeColor="light1"/>
         <w:insideH w:val="single" w:color="000000" w:sz="4" w:space="0" w:themeColor="light1"/>
       </w:tblBorders>
-      <w:shd w:val="clear" w:color="FFFFFF" w:themeColor="accent2" w:themeTint="32"/>
+      <w:shd w:val="clear" w:color="FFFFFF" w:themeFill="accent2" w:themeFillTint="32" w:themeColor="accent2" w:themeTint="32"/>
     </w:tblPr>
     <w:tblStylePr w:type="band1Horz">
       <w:tcPr>
-        <w:shd w:val="clear" w:color="FFFFFF" w:themeColor="accent2" w:themeTint="75"/>
+        <w:shd w:val="clear" w:color="FFFFFF" w:themeFill="accent2" w:themeFillTint="75" w:themeColor="accent2" w:themeTint="75"/>
       </w:tcPr>
     </w:tblStylePr>
     <w:tblStylePr w:type="band1Vert">
       <w:tcPr>
-        <w:shd w:val="clear" w:color="FFFFFF" w:themeColor="accent2" w:themeTint="75"/>
+        <w:shd w:val="clear" w:color="FFFFFF" w:themeFill="accent2" w:themeFillTint="75" w:themeColor="accent2" w:themeTint="75"/>
       </w:tcPr>
     </w:tblStylePr>
     <w:tblStylePr w:type="firstCol">
@@ -6400,7 +6413,7 @@
         <w:sz w:val="22"/>
       </w:rPr>
       <w:tcPr>
-        <w:shd w:val="clear" w:color="FFFFFF" w:themeColor="accent2"/>
+        <w:shd w:val="clear" w:color="FFFFFF" w:themeFill="accent2" w:themeColor="accent2"/>
       </w:tcPr>
     </w:tblStylePr>
     <w:tblStylePr w:type="firstRow">
@@ -6411,7 +6424,7 @@
         <w:sz w:val="22"/>
       </w:rPr>
       <w:tcPr>
-        <w:shd w:val="clear" w:color="FFFFFF" w:themeColor="accent2"/>
+        <w:shd w:val="clear" w:color="FFFFFF" w:themeFill="accent2" w:themeColor="accent2"/>
       </w:tcPr>
     </w:tblStylePr>
     <w:tblStylePr w:type="lastCol">
@@ -6422,7 +6435,7 @@
         <w:sz w:val="22"/>
       </w:rPr>
       <w:tcPr>
-        <w:shd w:val="clear" w:color="FFFFFF" w:themeColor="accent2"/>
+        <w:shd w:val="clear" w:color="FFFFFF" w:themeFill="accent2" w:themeColor="accent2"/>
       </w:tcPr>
     </w:tblStylePr>
     <w:tblStylePr w:type="lastRow">
@@ -6433,7 +6446,7 @@
         <w:sz w:val="22"/>
       </w:rPr>
       <w:tcPr>
-        <w:shd w:val="clear" w:color="FFFFFF" w:themeColor="accent2"/>
+        <w:shd w:val="clear" w:color="FFFFFF" w:themeFill="accent2" w:themeColor="accent2"/>
         <w:tcBorders>
           <w:top w:val="single" w:color="000000" w:sz="4" w:space="0" w:themeColor="light1"/>
         </w:tcBorders>
@@ -6458,16 +6471,16 @@
         <w:insideV w:val="single" w:color="000000" w:sz="4" w:space="0" w:themeColor="light1"/>
         <w:insideH w:val="single" w:color="000000" w:sz="4" w:space="0" w:themeColor="light1"/>
       </w:tblBorders>
-      <w:shd w:val="clear" w:color="FFFFFF" w:themeColor="accent3" w:themeTint="34"/>
+      <w:shd w:val="clear" w:color="FFFFFF" w:themeFill="accent3" w:themeFillTint="34" w:themeColor="accent3" w:themeTint="34"/>
     </w:tblPr>
     <w:tblStylePr w:type="band1Horz">
       <w:tcPr>
-        <w:shd w:val="clear" w:color="FFFFFF" w:themeColor="accent3" w:themeTint="75"/>
+        <w:shd w:val="clear" w:color="FFFFFF" w:themeFill="accent3" w:themeFillTint="75" w:themeColor="accent3" w:themeTint="75"/>
       </w:tcPr>
     </w:tblStylePr>
     <w:tblStylePr w:type="band1Vert">
       <w:tcPr>
-        <w:shd w:val="clear" w:color="FFFFFF" w:themeColor="accent3" w:themeTint="75"/>
+        <w:shd w:val="clear" w:color="FFFFFF" w:themeFill="accent3" w:themeFillTint="75" w:themeColor="accent3" w:themeTint="75"/>
       </w:tcPr>
     </w:tblStylePr>
     <w:tblStylePr w:type="firstCol">
@@ -6478,7 +6491,7 @@
         <w:sz w:val="22"/>
       </w:rPr>
       <w:tcPr>
-        <w:shd w:val="clear" w:color="FFFFFF" w:themeColor="accent3"/>
+        <w:shd w:val="clear" w:color="FFFFFF" w:themeFill="accent3" w:themeColor="accent3"/>
       </w:tcPr>
     </w:tblStylePr>
     <w:tblStylePr w:type="firstRow">
@@ -6489,7 +6502,7 @@
         <w:sz w:val="22"/>
       </w:rPr>
       <w:tcPr>
-        <w:shd w:val="clear" w:color="FFFFFF" w:themeColor="accent3"/>
+        <w:shd w:val="clear" w:color="FFFFFF" w:themeFill="accent3" w:themeColor="accent3"/>
       </w:tcPr>
     </w:tblStylePr>
     <w:tblStylePr w:type="lastCol">
@@ -6500,7 +6513,7 @@
         <w:sz w:val="22"/>
       </w:rPr>
       <w:tcPr>
-        <w:shd w:val="clear" w:color="FFFFFF" w:themeColor="accent3"/>
+        <w:shd w:val="clear" w:color="FFFFFF" w:themeFill="accent3" w:themeColor="accent3"/>
       </w:tcPr>
     </w:tblStylePr>
     <w:tblStylePr w:type="lastRow">
@@ -6511,7 +6524,7 @@
         <w:sz w:val="22"/>
       </w:rPr>
       <w:tcPr>
-        <w:shd w:val="clear" w:color="FFFFFF" w:themeColor="accent3"/>
+        <w:shd w:val="clear" w:color="FFFFFF" w:themeFill="accent3" w:themeColor="accent3"/>
         <w:tcBorders>
           <w:top w:val="single" w:color="000000" w:sz="4" w:space="0" w:themeColor="light1"/>
         </w:tcBorders>
@@ -6536,16 +6549,16 @@
         <w:insideV w:val="single" w:color="000000" w:sz="4" w:space="0" w:themeColor="light1"/>
         <w:insideH w:val="single" w:color="000000" w:sz="4" w:space="0" w:themeColor="light1"/>
       </w:tblBorders>
-      <w:shd w:val="clear" w:color="FFFFFF" w:themeColor="accent4" w:themeTint="34"/>
+      <w:shd w:val="clear" w:color="FFFFFF" w:themeFill="accent4" w:themeFillTint="34" w:themeColor="accent4" w:themeTint="34"/>
     </w:tblPr>
     <w:tblStylePr w:type="band1Horz">
       <w:tcPr>
-        <w:shd w:val="clear" w:color="FFFFFF" w:themeColor="accent4" w:themeTint="75"/>
+        <w:shd w:val="clear" w:color="FFFFFF" w:themeFill="accent4" w:themeFillTint="75" w:themeColor="accent4" w:themeTint="75"/>
       </w:tcPr>
     </w:tblStylePr>
     <w:tblStylePr w:type="band1Vert">
       <w:tcPr>
-        <w:shd w:val="clear" w:color="FFFFFF" w:themeColor="accent4" w:themeTint="75"/>
+        <w:shd w:val="clear" w:color="FFFFFF" w:themeFill="accent4" w:themeFillTint="75" w:themeColor="accent4" w:themeTint="75"/>
       </w:tcPr>
     </w:tblStylePr>
     <w:tblStylePr w:type="firstCol">
@@ -6556,7 +6569,7 @@
         <w:sz w:val="22"/>
       </w:rPr>
       <w:tcPr>
-        <w:shd w:val="clear" w:color="FFFFFF" w:themeColor="accent4"/>
+        <w:shd w:val="clear" w:color="FFFFFF" w:themeFill="accent4" w:themeColor="accent4"/>
       </w:tcPr>
     </w:tblStylePr>
     <w:tblStylePr w:type="firstRow">
@@ -6567,7 +6580,7 @@
         <w:sz w:val="22"/>
       </w:rPr>
       <w:tcPr>
-        <w:shd w:val="clear" w:color="FFFFFF" w:themeColor="accent4"/>
+        <w:shd w:val="clear" w:color="FFFFFF" w:themeFill="accent4" w:themeColor="accent4"/>
       </w:tcPr>
     </w:tblStylePr>
     <w:tblStylePr w:type="lastCol">
@@ -6578,7 +6591,7 @@
         <w:sz w:val="22"/>
       </w:rPr>
       <w:tcPr>
-        <w:shd w:val="clear" w:color="FFFFFF" w:themeColor="accent4"/>
+        <w:shd w:val="clear" w:color="FFFFFF" w:themeFill="accent4" w:themeColor="accent4"/>
       </w:tcPr>
     </w:tblStylePr>
     <w:tblStylePr w:type="lastRow">
@@ -6589,7 +6602,7 @@
         <w:sz w:val="22"/>
       </w:rPr>
       <w:tcPr>
-        <w:shd w:val="clear" w:color="FFFFFF" w:themeColor="accent4"/>
+        <w:shd w:val="clear" w:color="FFFFFF" w:themeFill="accent4" w:themeColor="accent4"/>
         <w:tcBorders>
           <w:top w:val="single" w:color="000000" w:sz="4" w:space="0" w:themeColor="light1"/>
         </w:tcBorders>
@@ -6614,16 +6627,16 @@
         <w:insideV w:val="single" w:color="000000" w:sz="4" w:space="0" w:themeColor="light1"/>
         <w:insideH w:val="single" w:color="000000" w:sz="4" w:space="0" w:themeColor="light1"/>
       </w:tblBorders>
-      <w:shd w:val="clear" w:color="FFFFFF" w:themeColor="accent5" w:themeTint="34"/>
+      <w:shd w:val="clear" w:color="FFFFFF" w:themeFill="accent5" w:themeFillTint="34" w:themeColor="accent5" w:themeTint="34"/>
     </w:tblPr>
     <w:tblStylePr w:type="band1Horz">
       <w:tcPr>
-        <w:shd w:val="clear" w:color="FFFFFF" w:themeColor="accent5" w:themeTint="75"/>
+        <w:shd w:val="clear" w:color="FFFFFF" w:themeFill="accent5" w:themeFillTint="75" w:themeColor="accent5" w:themeTint="75"/>
       </w:tcPr>
     </w:tblStylePr>
     <w:tblStylePr w:type="band1Vert">
       <w:tcPr>
-        <w:shd w:val="clear" w:color="FFFFFF" w:themeColor="accent5" w:themeTint="75"/>
+        <w:shd w:val="clear" w:color="FFFFFF" w:themeFill="accent5" w:themeFillTint="75" w:themeColor="accent5" w:themeTint="75"/>
       </w:tcPr>
     </w:tblStylePr>
     <w:tblStylePr w:type="firstCol">
@@ -6634,7 +6647,7 @@
         <w:sz w:val="22"/>
       </w:rPr>
       <w:tcPr>
-        <w:shd w:val="clear" w:color="FFFFFF" w:themeColor="accent5"/>
+        <w:shd w:val="clear" w:color="FFFFFF" w:themeFill="accent5" w:themeColor="accent5"/>
       </w:tcPr>
     </w:tblStylePr>
     <w:tblStylePr w:type="firstRow">
@@ -6645,7 +6658,7 @@
         <w:sz w:val="22"/>
       </w:rPr>
       <w:tcPr>
-        <w:shd w:val="clear" w:color="FFFFFF" w:themeColor="accent5"/>
+        <w:shd w:val="clear" w:color="FFFFFF" w:themeFill="accent5" w:themeColor="accent5"/>
       </w:tcPr>
     </w:tblStylePr>
     <w:tblStylePr w:type="lastCol">
@@ -6656,7 +6669,7 @@
         <w:sz w:val="22"/>
       </w:rPr>
       <w:tcPr>
-        <w:shd w:val="clear" w:color="FFFFFF" w:themeColor="accent5"/>
+        <w:shd w:val="clear" w:color="FFFFFF" w:themeFill="accent5" w:themeColor="accent5"/>
       </w:tcPr>
     </w:tblStylePr>
     <w:tblStylePr w:type="lastRow">
@@ -6667,7 +6680,7 @@
         <w:sz w:val="22"/>
       </w:rPr>
       <w:tcPr>
-        <w:shd w:val="clear" w:color="FFFFFF" w:themeColor="accent5"/>
+        <w:shd w:val="clear" w:color="FFFFFF" w:themeFill="accent5" w:themeColor="accent5"/>
         <w:tcBorders>
           <w:top w:val="single" w:color="000000" w:sz="4" w:space="0" w:themeColor="light1"/>
         </w:tcBorders>
@@ -6692,16 +6705,16 @@
         <w:insideV w:val="single" w:color="000000" w:sz="4" w:space="0" w:themeColor="light1"/>
         <w:insideH w:val="single" w:color="000000" w:sz="4" w:space="0" w:themeColor="light1"/>
       </w:tblBorders>
-      <w:shd w:val="clear" w:color="FFFFFF" w:themeColor="accent6" w:themeTint="34"/>
+      <w:shd w:val="clear" w:color="FFFFFF" w:themeFill="accent6" w:themeFillTint="34" w:themeColor="accent6" w:themeTint="34"/>
     </w:tblPr>
     <w:tblStylePr w:type="band1Horz">
       <w:tcPr>
-        <w:shd w:val="clear" w:color="FFFFFF" w:themeColor="accent6" w:themeTint="75"/>
+        <w:shd w:val="clear" w:color="FFFFFF" w:themeFill="accent6" w:themeFillTint="75" w:themeColor="accent6" w:themeTint="75"/>
       </w:tcPr>
     </w:tblStylePr>
     <w:tblStylePr w:type="band1Vert">
       <w:tcPr>
-        <w:shd w:val="clear" w:color="FFFFFF" w:themeColor="accent6" w:themeTint="75"/>
+        <w:shd w:val="clear" w:color="FFFFFF" w:themeFill="accent6" w:themeFillTint="75" w:themeColor="accent6" w:themeTint="75"/>
       </w:tcPr>
     </w:tblStylePr>
     <w:tblStylePr w:type="firstCol">
@@ -6712,7 +6725,7 @@
         <w:sz w:val="22"/>
       </w:rPr>
       <w:tcPr>
-        <w:shd w:val="clear" w:color="FFFFFF" w:themeColor="accent6"/>
+        <w:shd w:val="clear" w:color="FFFFFF" w:themeFill="accent6" w:themeColor="accent6"/>
       </w:tcPr>
     </w:tblStylePr>
     <w:tblStylePr w:type="firstRow">
@@ -6723,7 +6736,7 @@
         <w:sz w:val="22"/>
       </w:rPr>
       <w:tcPr>
-        <w:shd w:val="clear" w:color="FFFFFF" w:themeColor="accent6"/>
+        <w:shd w:val="clear" w:color="FFFFFF" w:themeFill="accent6" w:themeColor="accent6"/>
       </w:tcPr>
     </w:tblStylePr>
     <w:tblStylePr w:type="lastCol">
@@ -6734,7 +6747,7 @@
         <w:sz w:val="22"/>
       </w:rPr>
       <w:tcPr>
-        <w:shd w:val="clear" w:color="FFFFFF" w:themeColor="accent6"/>
+        <w:shd w:val="clear" w:color="FFFFFF" w:themeFill="accent6" w:themeColor="accent6"/>
       </w:tcPr>
     </w:tblStylePr>
     <w:tblStylePr w:type="lastRow">
@@ -6745,7 +6758,7 @@
         <w:sz w:val="22"/>
       </w:rPr>
       <w:tcPr>
-        <w:shd w:val="clear" w:color="FFFFFF" w:themeColor="accent6"/>
+        <w:shd w:val="clear" w:color="FFFFFF" w:themeFill="accent6" w:themeColor="accent6"/>
         <w:tcBorders>
           <w:top w:val="single" w:color="000000" w:sz="4" w:space="0" w:themeColor="light1"/>
         </w:tcBorders>
@@ -6778,12 +6791,12 @@
         <w:sz w:val="22"/>
       </w:rPr>
       <w:tcPr>
-        <w:shd w:val="clear" w:color="FFFFFF" w:themeColor="text1" w:themeTint="34"/>
+        <w:shd w:val="clear" w:color="FFFFFF" w:themeFill="text1" w:themeFillTint="34" w:themeColor="text1" w:themeTint="34"/>
       </w:tcPr>
     </w:tblStylePr>
     <w:tblStylePr w:type="band1Vert">
       <w:tcPr>
-        <w:shd w:val="clear" w:color="FFFFFF" w:themeColor="text1" w:themeTint="34"/>
+        <w:shd w:val="clear" w:color="FFFFFF" w:themeFill="text1" w:themeFillTint="34" w:themeColor="text1" w:themeTint="34"/>
       </w:tcPr>
     </w:tblStylePr>
     <w:tblStylePr w:type="band2Horz">
@@ -6856,12 +6869,12 @@
         <w:sz w:val="22"/>
       </w:rPr>
       <w:tcPr>
-        <w:shd w:val="clear" w:color="FFFFFF" w:themeColor="accent1" w:themeTint="34"/>
+        <w:shd w:val="clear" w:color="FFFFFF" w:themeFill="accent1" w:themeFillTint="34" w:themeColor="accent1" w:themeTint="34"/>
       </w:tcPr>
     </w:tblStylePr>
     <w:tblStylePr w:type="band1Vert">
       <w:tcPr>
-        <w:shd w:val="clear" w:color="FFFFFF" w:themeColor="accent1" w:themeTint="34"/>
+        <w:shd w:val="clear" w:color="FFFFFF" w:themeFill="accent1" w:themeFillTint="34" w:themeColor="accent1" w:themeTint="34"/>
       </w:tcPr>
     </w:tblStylePr>
     <w:tblStylePr w:type="band2Horz">
@@ -6934,12 +6947,12 @@
         <w:sz w:val="22"/>
       </w:rPr>
       <w:tcPr>
-        <w:shd w:val="clear" w:color="FFFFFF" w:themeColor="accent2" w:themeTint="32"/>
+        <w:shd w:val="clear" w:color="FFFFFF" w:themeFill="accent2" w:themeFillTint="32" w:themeColor="accent2" w:themeTint="32"/>
       </w:tcPr>
     </w:tblStylePr>
     <w:tblStylePr w:type="band1Vert">
       <w:tcPr>
-        <w:shd w:val="clear" w:color="FFFFFF" w:themeColor="accent2" w:themeTint="32"/>
+        <w:shd w:val="clear" w:color="FFFFFF" w:themeFill="accent2" w:themeFillTint="32" w:themeColor="accent2" w:themeTint="32"/>
       </w:tcPr>
     </w:tblStylePr>
     <w:tblStylePr w:type="band2Horz">
@@ -7012,12 +7025,12 @@
         <w:sz w:val="22"/>
       </w:rPr>
       <w:tcPr>
-        <w:shd w:val="clear" w:color="FFFFFF" w:themeColor="accent3" w:themeTint="34"/>
+        <w:shd w:val="clear" w:color="FFFFFF" w:themeFill="accent3" w:themeFillTint="34" w:themeColor="accent3" w:themeTint="34"/>
       </w:tcPr>
     </w:tblStylePr>
     <w:tblStylePr w:type="band1Vert">
       <w:tcPr>
-        <w:shd w:val="clear" w:color="FFFFFF" w:themeColor="accent3" w:themeTint="34"/>
+        <w:shd w:val="clear" w:color="FFFFFF" w:themeFill="accent3" w:themeFillTint="34" w:themeColor="accent3" w:themeTint="34"/>
       </w:tcPr>
     </w:tblStylePr>
     <w:tblStylePr w:type="band2Horz">
@@ -7090,12 +7103,12 @@
         <w:sz w:val="22"/>
       </w:rPr>
       <w:tcPr>
-        <w:shd w:val="clear" w:color="FFFFFF" w:themeColor="accent4" w:themeTint="34"/>
+        <w:shd w:val="clear" w:color="FFFFFF" w:themeFill="accent4" w:themeFillTint="34" w:themeColor="accent4" w:themeTint="34"/>
       </w:tcPr>
     </w:tblStylePr>
     <w:tblStylePr w:type="band1Vert">
       <w:tcPr>
-        <w:shd w:val="clear" w:color="FFFFFF" w:themeColor="accent4" w:themeTint="34"/>
+        <w:shd w:val="clear" w:color="FFFFFF" w:themeFill="accent4" w:themeFillTint="34" w:themeColor="accent4" w:themeTint="34"/>
       </w:tcPr>
     </w:tblStylePr>
     <w:tblStylePr w:type="band2Horz">
@@ -7168,12 +7181,12 @@
         <w:sz w:val="22"/>
       </w:rPr>
       <w:tcPr>
-        <w:shd w:val="clear" w:color="FFFFFF" w:themeColor="accent5" w:themeTint="34"/>
+        <w:shd w:val="clear" w:color="FFFFFF" w:themeFill="accent5" w:themeFillTint="34" w:themeColor="accent5" w:themeTint="34"/>
       </w:tcPr>
     </w:tblStylePr>
     <w:tblStylePr w:type="band1Vert">
       <w:tcPr>
-        <w:shd w:val="clear" w:color="FFFFFF" w:themeColor="accent5" w:themeTint="34"/>
+        <w:shd w:val="clear" w:color="FFFFFF" w:themeFill="accent5" w:themeFillTint="34" w:themeColor="accent5" w:themeTint="34"/>
       </w:tcPr>
     </w:tblStylePr>
     <w:tblStylePr w:type="band2Horz">
@@ -7246,12 +7259,12 @@
         <w:sz w:val="22"/>
       </w:rPr>
       <w:tcPr>
-        <w:shd w:val="clear" w:color="FFFFFF" w:themeColor="accent6" w:themeTint="34"/>
+        <w:shd w:val="clear" w:color="FFFFFF" w:themeFill="accent6" w:themeFillTint="34" w:themeColor="accent6" w:themeTint="34"/>
       </w:tcPr>
     </w:tblStylePr>
     <w:tblStylePr w:type="band1Vert">
       <w:tcPr>
-        <w:shd w:val="clear" w:color="FFFFFF" w:themeColor="accent6" w:themeTint="34"/>
+        <w:shd w:val="clear" w:color="FFFFFF" w:themeFill="accent6" w:themeFillTint="34" w:themeColor="accent6" w:themeTint="34"/>
       </w:tcPr>
     </w:tblStylePr>
     <w:tblStylePr w:type="band2Horz">
@@ -7322,12 +7335,12 @@
         <w:sz w:val="22"/>
       </w:rPr>
       <w:tcPr>
-        <w:shd w:val="clear" w:color="FFFFFF" w:themeColor="text1" w:themeTint="0D"/>
+        <w:shd w:val="clear" w:color="FFFFFF" w:themeFill="text1" w:themeFillTint="0D" w:themeColor="text1" w:themeTint="0D"/>
       </w:tcPr>
     </w:tblStylePr>
     <w:tblStylePr w:type="band1Vert">
       <w:tcPr>
-        <w:shd w:val="clear" w:color="FFFFFF" w:themeColor="text1" w:themeTint="0D"/>
+        <w:shd w:val="clear" w:color="FFFFFF" w:themeFill="text1" w:themeFillTint="0D" w:themeColor="text1" w:themeTint="0D"/>
       </w:tcPr>
     </w:tblStylePr>
     <w:tblStylePr w:type="band2Horz">
@@ -7365,7 +7378,7 @@
         <w:sz w:val="22"/>
       </w:rPr>
       <w:tcPr>
-        <w:shd w:val="clear" w:color="FFFFFF" w:themeColor="light1"/>
+        <w:shd w:val="clear" w:color="FFFFFF" w:themeFill="light1" w:themeColor="light1"/>
         <w:tcBorders>
           <w:left w:val="none" w:color="000000" w:sz="4" w:space="0"/>
           <w:top w:val="none" w:color="000000" w:sz="4" w:space="0"/>
@@ -7399,7 +7412,7 @@
         <w:sz w:val="22"/>
       </w:rPr>
       <w:tcPr>
-        <w:shd w:val="clear" w:color="FFFFFF" w:themeColor="light1"/>
+        <w:shd w:val="clear" w:color="FFFFFF" w:themeFill="light1" w:themeColor="light1"/>
         <w:tcBorders>
           <w:left w:val="none" w:color="000000" w:sz="4" w:space="0"/>
           <w:top w:val="single" w:color="000000" w:sz="4" w:space="0" w:themeColor="text1" w:themeTint="80"/>
@@ -7433,12 +7446,12 @@
         <w:sz w:val="22"/>
       </w:rPr>
       <w:tcPr>
-        <w:shd w:val="clear" w:color="FFFFFF" w:themeColor="accent1" w:themeTint="34"/>
+        <w:shd w:val="clear" w:color="FFFFFF" w:themeFill="accent1" w:themeFillTint="34" w:themeColor="accent1" w:themeTint="34"/>
       </w:tcPr>
     </w:tblStylePr>
     <w:tblStylePr w:type="band1Vert">
       <w:tcPr>
-        <w:shd w:val="clear" w:color="FFFFFF" w:themeColor="accent1" w:themeTint="34"/>
+        <w:shd w:val="clear" w:color="FFFFFF" w:themeFill="accent1" w:themeFillTint="34" w:themeColor="accent1" w:themeTint="34"/>
       </w:tcPr>
     </w:tblStylePr>
     <w:tblStylePr w:type="band2Horz">
@@ -7476,7 +7489,7 @@
         <w:sz w:val="22"/>
       </w:rPr>
       <w:tcPr>
-        <w:shd w:val="clear" w:color="FFFFFF" w:themeColor="light1"/>
+        <w:shd w:val="clear" w:color="FFFFFF" w:themeFill="light1" w:themeColor="light1"/>
         <w:tcBorders>
           <w:left w:val="none" w:color="000000" w:sz="4" w:space="0"/>
           <w:top w:val="none" w:color="000000" w:sz="4" w:space="0"/>
@@ -7510,7 +7523,7 @@
         <w:sz w:val="22"/>
       </w:rPr>
       <w:tcPr>
-        <w:shd w:val="clear" w:color="FFFFFF" w:themeColor="light1"/>
+        <w:shd w:val="clear" w:color="FFFFFF" w:themeFill="light1" w:themeColor="light1"/>
         <w:tcBorders>
           <w:left w:val="none" w:color="000000" w:sz="4" w:space="0"/>
           <w:top w:val="single" w:color="000000" w:sz="4" w:space="0" w:themeColor="accent1" w:themeTint="80"/>
@@ -7544,12 +7557,12 @@
         <w:sz w:val="22"/>
       </w:rPr>
       <w:tcPr>
-        <w:shd w:val="clear" w:color="FFFFFF" w:themeColor="accent2" w:themeTint="32"/>
+        <w:shd w:val="clear" w:color="FFFFFF" w:themeFill="accent2" w:themeFillTint="32" w:themeColor="accent2" w:themeTint="32"/>
       </w:tcPr>
     </w:tblStylePr>
     <w:tblStylePr w:type="band1Vert">
       <w:tcPr>
-        <w:shd w:val="clear" w:color="FFFFFF" w:themeColor="accent2" w:themeTint="32"/>
+        <w:shd w:val="clear" w:color="FFFFFF" w:themeFill="accent2" w:themeFillTint="32" w:themeColor="accent2" w:themeTint="32"/>
       </w:tcPr>
     </w:tblStylePr>
     <w:tblStylePr w:type="band2Horz">
@@ -7587,7 +7600,7 @@
         <w:sz w:val="22"/>
       </w:rPr>
       <w:tcPr>
-        <w:shd w:val="clear" w:color="FFFFFF" w:themeColor="light1"/>
+        <w:shd w:val="clear" w:color="FFFFFF" w:themeFill="light1" w:themeColor="light1"/>
         <w:tcBorders>
           <w:left w:val="none" w:color="000000" w:sz="4" w:space="0"/>
           <w:top w:val="none" w:color="000000" w:sz="4" w:space="0"/>
@@ -7621,7 +7634,7 @@
         <w:sz w:val="22"/>
       </w:rPr>
       <w:tcPr>
-        <w:shd w:val="clear" w:color="FFFFFF" w:themeColor="light1"/>
+        <w:shd w:val="clear" w:color="FFFFFF" w:themeFill="light1" w:themeColor="light1"/>
         <w:tcBorders>
           <w:left w:val="none" w:color="000000" w:sz="4" w:space="0"/>
           <w:top w:val="single" w:color="000000" w:sz="4" w:space="0" w:themeColor="accent2" w:themeTint="97"/>
@@ -7655,12 +7668,12 @@
         <w:sz w:val="22"/>
       </w:rPr>
       <w:tcPr>
-        <w:shd w:val="clear" w:color="FFFFFF" w:themeColor="accent3" w:themeTint="34"/>
+        <w:shd w:val="clear" w:color="FFFFFF" w:themeFill="accent3" w:themeFillTint="34" w:themeColor="accent3" w:themeTint="34"/>
       </w:tcPr>
     </w:tblStylePr>
     <w:tblStylePr w:type="band1Vert">
       <w:tcPr>
-        <w:shd w:val="clear" w:color="FFFFFF" w:themeColor="accent3" w:themeTint="34"/>
+        <w:shd w:val="clear" w:color="FFFFFF" w:themeFill="accent3" w:themeFillTint="34" w:themeColor="accent3" w:themeTint="34"/>
       </w:tcPr>
     </w:tblStylePr>
     <w:tblStylePr w:type="band2Horz">
@@ -7698,7 +7711,7 @@
         <w:sz w:val="22"/>
       </w:rPr>
       <w:tcPr>
-        <w:shd w:val="clear" w:color="FFFFFF" w:themeColor="light1"/>
+        <w:shd w:val="clear" w:color="FFFFFF" w:themeFill="light1" w:themeColor="light1"/>
         <w:tcBorders>
           <w:left w:val="none" w:color="000000" w:sz="4" w:space="0"/>
           <w:top w:val="none" w:color="000000" w:sz="4" w:space="0"/>
@@ -7732,7 +7745,7 @@
         <w:sz w:val="22"/>
       </w:rPr>
       <w:tcPr>
-        <w:shd w:val="clear" w:color="FFFFFF" w:themeColor="light1"/>
+        <w:shd w:val="clear" w:color="FFFFFF" w:themeFill="light1" w:themeColor="light1"/>
         <w:tcBorders>
           <w:left w:val="none" w:color="000000" w:sz="4" w:space="0"/>
           <w:top w:val="single" w:color="000000" w:sz="4" w:space="0" w:themeColor="accent3" w:themeTint="FE"/>
@@ -7766,12 +7779,12 @@
         <w:sz w:val="22"/>
       </w:rPr>
       <w:tcPr>
-        <w:shd w:val="clear" w:color="FFFFFF" w:themeColor="accent4" w:themeTint="34"/>
+        <w:shd w:val="clear" w:color="FFFFFF" w:themeFill="accent4" w:themeFillTint="34" w:themeColor="accent4" w:themeTint="34"/>
       </w:tcPr>
     </w:tblStylePr>
     <w:tblStylePr w:type="band1Vert">
       <w:tcPr>
-        <w:shd w:val="clear" w:color="FFFFFF" w:themeColor="accent4" w:themeTint="34"/>
+        <w:shd w:val="clear" w:color="FFFFFF" w:themeFill="accent4" w:themeFillTint="34" w:themeColor="accent4" w:themeTint="34"/>
       </w:tcPr>
     </w:tblStylePr>
     <w:tblStylePr w:type="band2Horz">
@@ -7809,7 +7822,7 @@
         <w:sz w:val="22"/>
       </w:rPr>
       <w:tcPr>
-        <w:shd w:val="clear" w:color="FFFFFF" w:themeColor="light1"/>
+        <w:shd w:val="clear" w:color="FFFFFF" w:themeFill="light1" w:themeColor="light1"/>
         <w:tcBorders>
           <w:left w:val="none" w:color="000000" w:sz="4" w:space="0"/>
           <w:top w:val="none" w:color="000000" w:sz="4" w:space="0"/>
@@ -7843,7 +7856,7 @@
         <w:sz w:val="22"/>
       </w:rPr>
       <w:tcPr>
-        <w:shd w:val="clear" w:color="FFFFFF" w:themeColor="light1"/>
+        <w:shd w:val="clear" w:color="FFFFFF" w:themeFill="light1" w:themeColor="light1"/>
         <w:tcBorders>
           <w:left w:val="none" w:color="000000" w:sz="4" w:space="0"/>
           <w:top w:val="single" w:color="000000" w:sz="4" w:space="0" w:themeColor="accent4" w:themeTint="9A"/>
@@ -7877,12 +7890,12 @@
         <w:sz w:val="22"/>
       </w:rPr>
       <w:tcPr>
-        <w:shd w:val="clear" w:color="FFFFFF" w:themeColor="accent5" w:themeTint="34"/>
+        <w:shd w:val="clear" w:color="FFFFFF" w:themeFill="accent5" w:themeFillTint="34" w:themeColor="accent5" w:themeTint="34"/>
       </w:tcPr>
     </w:tblStylePr>
     <w:tblStylePr w:type="band1Vert">
       <w:tcPr>
-        <w:shd w:val="clear" w:color="FFFFFF" w:themeColor="accent5" w:themeTint="34"/>
+        <w:shd w:val="clear" w:color="FFFFFF" w:themeFill="accent5" w:themeFillTint="34" w:themeColor="accent5" w:themeTint="34"/>
       </w:tcPr>
     </w:tblStylePr>
     <w:tblStylePr w:type="band2Horz">
@@ -7920,7 +7933,7 @@
         <w:sz w:val="22"/>
       </w:rPr>
       <w:tcPr>
-        <w:shd w:val="clear" w:color="FFFFFF" w:themeColor="light1"/>
+        <w:shd w:val="clear" w:color="FFFFFF" w:themeFill="light1" w:themeColor="light1"/>
         <w:tcBorders>
           <w:left w:val="none" w:color="000000" w:sz="4" w:space="0"/>
           <w:top w:val="none" w:color="000000" w:sz="4" w:space="0"/>
@@ -7954,7 +7967,7 @@
         <w:sz w:val="22"/>
       </w:rPr>
       <w:tcPr>
-        <w:shd w:val="clear" w:color="FFFFFF" w:themeColor="light1"/>
+        <w:shd w:val="clear" w:color="FFFFFF" w:themeFill="light1" w:themeColor="light1"/>
         <w:tcBorders>
           <w:left w:val="none" w:color="000000" w:sz="4" w:space="0"/>
           <w:top w:val="single" w:color="000000" w:sz="4" w:space="0" w:themeColor="accent5" w:themeTint="90"/>
@@ -7988,12 +8001,12 @@
         <w:sz w:val="22"/>
       </w:rPr>
       <w:tcPr>
-        <w:shd w:val="clear" w:color="FFFFFF" w:themeColor="accent6" w:themeTint="34"/>
+        <w:shd w:val="clear" w:color="FFFFFF" w:themeFill="accent6" w:themeFillTint="34" w:themeColor="accent6" w:themeTint="34"/>
       </w:tcPr>
     </w:tblStylePr>
     <w:tblStylePr w:type="band1Vert">
       <w:tcPr>
-        <w:shd w:val="clear" w:color="FFFFFF" w:themeColor="accent6" w:themeTint="34"/>
+        <w:shd w:val="clear" w:color="FFFFFF" w:themeFill="accent6" w:themeFillTint="34" w:themeColor="accent6" w:themeTint="34"/>
       </w:tcPr>
     </w:tblStylePr>
     <w:tblStylePr w:type="band2Horz">
@@ -8031,7 +8044,7 @@
         <w:sz w:val="22"/>
       </w:rPr>
       <w:tcPr>
-        <w:shd w:val="clear" w:color="FFFFFF" w:themeColor="light1"/>
+        <w:shd w:val="clear" w:color="FFFFFF" w:themeFill="light1" w:themeColor="light1"/>
         <w:tcBorders>
           <w:left w:val="none" w:color="000000" w:sz="4" w:space="0"/>
           <w:top w:val="none" w:color="000000" w:sz="4" w:space="0"/>
@@ -8065,7 +8078,7 @@
         <w:sz w:val="22"/>
       </w:rPr>
       <w:tcPr>
-        <w:shd w:val="clear" w:color="FFFFFF" w:themeColor="light1"/>
+        <w:shd w:val="clear" w:color="FFFFFF" w:themeFill="light1" w:themeColor="light1"/>
         <w:tcBorders>
           <w:left w:val="none" w:color="000000" w:sz="4" w:space="0"/>
           <w:top w:val="single" w:color="000000" w:sz="4" w:space="0" w:themeColor="accent6" w:themeTint="90"/>
@@ -8088,12 +8101,12 @@
     </w:tblPr>
     <w:tblStylePr w:type="band1Horz">
       <w:tcPr>
-        <w:shd w:val="clear" w:color="FFFFFF" w:themeColor="text1" w:themeTint="40"/>
+        <w:shd w:val="clear" w:color="FFFFFF" w:themeFill="text1" w:themeFillTint="40" w:themeColor="text1" w:themeTint="40"/>
       </w:tcPr>
     </w:tblStylePr>
     <w:tblStylePr w:type="band1Vert">
       <w:tcPr>
-        <w:shd w:val="clear" w:color="FFFFFF" w:themeColor="text1" w:themeTint="40"/>
+        <w:shd w:val="clear" w:color="FFFFFF" w:themeFill="text1" w:themeFillTint="40" w:themeColor="text1" w:themeTint="40"/>
       </w:tcPr>
     </w:tblStylePr>
     <w:tblStylePr w:type="firstCol">
@@ -8150,12 +8163,12 @@
     </w:tblPr>
     <w:tblStylePr w:type="band1Horz">
       <w:tcPr>
-        <w:shd w:val="clear" w:color="FFFFFF" w:themeColor="accent1" w:themeTint="40"/>
+        <w:shd w:val="clear" w:color="FFFFFF" w:themeFill="accent1" w:themeFillTint="40" w:themeColor="accent1" w:themeTint="40"/>
       </w:tcPr>
     </w:tblStylePr>
     <w:tblStylePr w:type="band1Vert">
       <w:tcPr>
-        <w:shd w:val="clear" w:color="FFFFFF" w:themeColor="accent1" w:themeTint="40"/>
+        <w:shd w:val="clear" w:color="FFFFFF" w:themeFill="accent1" w:themeFillTint="40" w:themeColor="accent1" w:themeTint="40"/>
       </w:tcPr>
     </w:tblStylePr>
     <w:tblStylePr w:type="firstCol">
@@ -8212,12 +8225,12 @@
     </w:tblPr>
     <w:tblStylePr w:type="band1Horz">
       <w:tcPr>
-        <w:shd w:val="clear" w:color="FFFFFF" w:themeColor="accent2" w:themeTint="40"/>
+        <w:shd w:val="clear" w:color="FFFFFF" w:themeFill="accent2" w:themeFillTint="40" w:themeColor="accent2" w:themeTint="40"/>
       </w:tcPr>
     </w:tblStylePr>
     <w:tblStylePr w:type="band1Vert">
       <w:tcPr>
-        <w:shd w:val="clear" w:color="FFFFFF" w:themeColor="accent2" w:themeTint="40"/>
+        <w:shd w:val="clear" w:color="FFFFFF" w:themeFill="accent2" w:themeFillTint="40" w:themeColor="accent2" w:themeTint="40"/>
       </w:tcPr>
     </w:tblStylePr>
     <w:tblStylePr w:type="firstCol">
@@ -8274,12 +8287,12 @@
     </w:tblPr>
     <w:tblStylePr w:type="band1Horz">
       <w:tcPr>
-        <w:shd w:val="clear" w:color="FFFFFF" w:themeColor="accent3" w:themeTint="40"/>
+        <w:shd w:val="clear" w:color="FFFFFF" w:themeFill="accent3" w:themeFillTint="40" w:themeColor="accent3" w:themeTint="40"/>
       </w:tcPr>
     </w:tblStylePr>
     <w:tblStylePr w:type="band1Vert">
       <w:tcPr>
-        <w:shd w:val="clear" w:color="FFFFFF" w:themeColor="accent3" w:themeTint="40"/>
+        <w:shd w:val="clear" w:color="FFFFFF" w:themeFill="accent3" w:themeFillTint="40" w:themeColor="accent3" w:themeTint="40"/>
       </w:tcPr>
     </w:tblStylePr>
     <w:tblStylePr w:type="firstCol">
@@ -8336,12 +8349,12 @@
     </w:tblPr>
     <w:tblStylePr w:type="band1Horz">
       <w:tcPr>
-        <w:shd w:val="clear" w:color="FFFFFF" w:themeColor="accent4" w:themeTint="40"/>
+        <w:shd w:val="clear" w:color="FFFFFF" w:themeFill="accent4" w:themeFillTint="40" w:themeColor="accent4" w:themeTint="40"/>
       </w:tcPr>
     </w:tblStylePr>
     <w:tblStylePr w:type="band1Vert">
       <w:tcPr>
-        <w:shd w:val="clear" w:color="FFFFFF" w:themeColor="accent4" w:themeTint="40"/>
+        <w:shd w:val="clear" w:color="FFFFFF" w:themeFill="accent4" w:themeFillTint="40" w:themeColor="accent4" w:themeTint="40"/>
       </w:tcPr>
     </w:tblStylePr>
     <w:tblStylePr w:type="firstCol">
@@ -8398,12 +8411,12 @@
     </w:tblPr>
     <w:tblStylePr w:type="band1Horz">
       <w:tcPr>
-        <w:shd w:val="clear" w:color="FFFFFF" w:themeColor="accent5" w:themeTint="40"/>
+        <w:shd w:val="clear" w:color="FFFFFF" w:themeFill="accent5" w:themeFillTint="40" w:themeColor="accent5" w:themeTint="40"/>
       </w:tcPr>
     </w:tblStylePr>
     <w:tblStylePr w:type="band1Vert">
       <w:tcPr>
-        <w:shd w:val="clear" w:color="FFFFFF" w:themeColor="accent5" w:themeTint="40"/>
+        <w:shd w:val="clear" w:color="FFFFFF" w:themeFill="accent5" w:themeFillTint="40" w:themeColor="accent5" w:themeTint="40"/>
       </w:tcPr>
     </w:tblStylePr>
     <w:tblStylePr w:type="firstCol">
@@ -8460,12 +8473,12 @@
     </w:tblPr>
     <w:tblStylePr w:type="band1Horz">
       <w:tcPr>
-        <w:shd w:val="clear" w:color="FFFFFF" w:themeColor="accent6" w:themeTint="40"/>
+        <w:shd w:val="clear" w:color="FFFFFF" w:themeFill="accent6" w:themeFillTint="40" w:themeColor="accent6" w:themeTint="40"/>
       </w:tcPr>
     </w:tblStylePr>
     <w:tblStylePr w:type="band1Vert">
       <w:tcPr>
-        <w:shd w:val="clear" w:color="FFFFFF" w:themeColor="accent6" w:themeTint="40"/>
+        <w:shd w:val="clear" w:color="FFFFFF" w:themeFill="accent6" w:themeFillTint="40" w:themeColor="accent6" w:themeTint="40"/>
       </w:tcPr>
     </w:tblStylePr>
     <w:tblStylePr w:type="firstCol">
@@ -8532,7 +8545,7 @@
         <w:sz w:val="22"/>
       </w:rPr>
       <w:tcPr>
-        <w:shd w:val="clear" w:color="FFFFFF" w:themeColor="text1" w:themeTint="40"/>
+        <w:shd w:val="clear" w:color="FFFFFF" w:themeFill="text1" w:themeFillTint="40" w:themeColor="text1" w:themeTint="40"/>
       </w:tcPr>
     </w:tblStylePr>
     <w:tblStylePr w:type="band1Vert">
@@ -8542,7 +8555,7 @@
         <w:sz w:val="22"/>
       </w:rPr>
       <w:tcPr>
-        <w:shd w:val="clear" w:color="FFFFFF" w:themeColor="text1" w:themeTint="40"/>
+        <w:shd w:val="clear" w:color="FFFFFF" w:themeFill="text1" w:themeFillTint="40" w:themeColor="text1" w:themeTint="40"/>
       </w:tcPr>
     </w:tblStylePr>
     <w:tblStylePr w:type="firstCol">
@@ -8617,7 +8630,7 @@
         <w:sz w:val="22"/>
       </w:rPr>
       <w:tcPr>
-        <w:shd w:val="clear" w:color="FFFFFF" w:themeColor="accent1" w:themeTint="40"/>
+        <w:shd w:val="clear" w:color="FFFFFF" w:themeFill="accent1" w:themeFillTint="40" w:themeColor="accent1" w:themeTint="40"/>
       </w:tcPr>
     </w:tblStylePr>
     <w:tblStylePr w:type="band1Vert">
@@ -8627,7 +8640,7 @@
         <w:sz w:val="22"/>
       </w:rPr>
       <w:tcPr>
-        <w:shd w:val="clear" w:color="FFFFFF" w:themeColor="accent1" w:themeTint="40"/>
+        <w:shd w:val="clear" w:color="FFFFFF" w:themeFill="accent1" w:themeFillTint="40" w:themeColor="accent1" w:themeTint="40"/>
       </w:tcPr>
     </w:tblStylePr>
     <w:tblStylePr w:type="firstCol">
@@ -8702,7 +8715,7 @@
         <w:sz w:val="22"/>
       </w:rPr>
       <w:tcPr>
-        <w:shd w:val="clear" w:color="FFFFFF" w:themeColor="accent2" w:themeTint="40"/>
+        <w:shd w:val="clear" w:color="FFFFFF" w:themeFill="accent2" w:themeFillTint="40" w:themeColor="accent2" w:themeTint="40"/>
       </w:tcPr>
     </w:tblStylePr>
     <w:tblStylePr w:type="band1Vert">
@@ -8712,7 +8725,7 @@
         <w:sz w:val="22"/>
       </w:rPr>
       <w:tcPr>
-        <w:shd w:val="clear" w:color="FFFFFF" w:themeColor="accent2" w:themeTint="40"/>
+        <w:shd w:val="clear" w:color="FFFFFF" w:themeFill="accent2" w:themeFillTint="40" w:themeColor="accent2" w:themeTint="40"/>
       </w:tcPr>
     </w:tblStylePr>
     <w:tblStylePr w:type="firstCol">
@@ -8787,7 +8800,7 @@
         <w:sz w:val="22"/>
       </w:rPr>
       <w:tcPr>
-        <w:shd w:val="clear" w:color="FFFFFF" w:themeColor="accent3" w:themeTint="40"/>
+        <w:shd w:val="clear" w:color="FFFFFF" w:themeFill="accent3" w:themeFillTint="40" w:themeColor="accent3" w:themeTint="40"/>
       </w:tcPr>
     </w:tblStylePr>
     <w:tblStylePr w:type="band1Vert">
@@ -8797,7 +8810,7 @@
         <w:sz w:val="22"/>
       </w:rPr>
       <w:tcPr>
-        <w:shd w:val="clear" w:color="FFFFFF" w:themeColor="accent3" w:themeTint="40"/>
+        <w:shd w:val="clear" w:color="FFFFFF" w:themeFill="accent3" w:themeFillTint="40" w:themeColor="accent3" w:themeTint="40"/>
       </w:tcPr>
     </w:tblStylePr>
     <w:tblStylePr w:type="firstCol">
@@ -8872,7 +8885,7 @@
         <w:sz w:val="22"/>
       </w:rPr>
       <w:tcPr>
-        <w:shd w:val="clear" w:color="FFFFFF" w:themeColor="accent4" w:themeTint="40"/>
+        <w:shd w:val="clear" w:color="FFFFFF" w:themeFill="accent4" w:themeFillTint="40" w:themeColor="accent4" w:themeTint="40"/>
       </w:tcPr>
     </w:tblStylePr>
     <w:tblStylePr w:type="band1Vert">
@@ -8882,7 +8895,7 @@
         <w:sz w:val="22"/>
       </w:rPr>
       <w:tcPr>
-        <w:shd w:val="clear" w:color="FFFFFF" w:themeColor="accent4" w:themeTint="40"/>
+        <w:shd w:val="clear" w:color="FFFFFF" w:themeFill="accent4" w:themeFillTint="40" w:themeColor="accent4" w:themeTint="40"/>
       </w:tcPr>
     </w:tblStylePr>
     <w:tblStylePr w:type="firstCol">
@@ -8957,7 +8970,7 @@
         <w:sz w:val="22"/>
       </w:rPr>
       <w:tcPr>
-        <w:shd w:val="clear" w:color="FFFFFF" w:themeColor="accent5" w:themeTint="40"/>
+        <w:shd w:val="clear" w:color="FFFFFF" w:themeFill="accent5" w:themeFillTint="40" w:themeColor="accent5" w:themeTint="40"/>
       </w:tcPr>
     </w:tblStylePr>
     <w:tblStylePr w:type="band1Vert">
@@ -8967,7 +8980,7 @@
         <w:sz w:val="22"/>
       </w:rPr>
       <w:tcPr>
-        <w:shd w:val="clear" w:color="FFFFFF" w:themeColor="accent5" w:themeTint="40"/>
+        <w:shd w:val="clear" w:color="FFFFFF" w:themeFill="accent5" w:themeFillTint="40" w:themeColor="accent5" w:themeTint="40"/>
       </w:tcPr>
     </w:tblStylePr>
     <w:tblStylePr w:type="firstCol">
@@ -9042,7 +9055,7 @@
         <w:sz w:val="22"/>
       </w:rPr>
       <w:tcPr>
-        <w:shd w:val="clear" w:color="FFFFFF" w:themeColor="accent6" w:themeTint="40"/>
+        <w:shd w:val="clear" w:color="FFFFFF" w:themeFill="accent6" w:themeFillTint="40" w:themeColor="accent6" w:themeTint="40"/>
       </w:tcPr>
     </w:tblStylePr>
     <w:tblStylePr w:type="band1Vert">
@@ -9052,7 +9065,7 @@
         <w:sz w:val="22"/>
       </w:rPr>
       <w:tcPr>
-        <w:shd w:val="clear" w:color="FFFFFF" w:themeColor="accent6" w:themeTint="40"/>
+        <w:shd w:val="clear" w:color="FFFFFF" w:themeFill="accent6" w:themeFillTint="40" w:themeColor="accent6" w:themeTint="40"/>
       </w:tcPr>
     </w:tblStylePr>
     <w:tblStylePr w:type="firstCol">
@@ -9161,7 +9174,7 @@
         <w:sz w:val="22"/>
       </w:rPr>
       <w:tcPr>
-        <w:shd w:val="clear" w:color="FFFFFF" w:themeColor="text1"/>
+        <w:shd w:val="clear" w:color="FFFFFF" w:themeFill="text1" w:themeColor="text1"/>
       </w:tcPr>
     </w:tblStylePr>
     <w:tblStylePr w:type="lastCol">
@@ -9234,7 +9247,7 @@
         <w:sz w:val="22"/>
       </w:rPr>
       <w:tcPr>
-        <w:shd w:val="clear" w:color="FFFFFF" w:themeColor="accent1"/>
+        <w:shd w:val="clear" w:color="FFFFFF" w:themeFill="accent1" w:themeColor="accent1"/>
       </w:tcPr>
     </w:tblStylePr>
     <w:tblStylePr w:type="lastCol">
@@ -9307,7 +9320,7 @@
         <w:sz w:val="22"/>
       </w:rPr>
       <w:tcPr>
-        <w:shd w:val="clear" w:color="FFFFFF" w:themeColor="accent2" w:themeTint="97"/>
+        <w:shd w:val="clear" w:color="FFFFFF" w:themeFill="accent2" w:themeFillTint="97" w:themeColor="accent2" w:themeTint="97"/>
       </w:tcPr>
     </w:tblStylePr>
     <w:tblStylePr w:type="lastCol">
@@ -9380,7 +9393,7 @@
         <w:sz w:val="22"/>
       </w:rPr>
       <w:tcPr>
-        <w:shd w:val="clear" w:color="FFFFFF" w:themeColor="accent3" w:themeTint="98"/>
+        <w:shd w:val="clear" w:color="FFFFFF" w:themeFill="accent3" w:themeFillTint="98" w:themeColor="accent3" w:themeTint="98"/>
       </w:tcPr>
     </w:tblStylePr>
     <w:tblStylePr w:type="lastCol">
@@ -9453,7 +9466,7 @@
         <w:sz w:val="22"/>
       </w:rPr>
       <w:tcPr>
-        <w:shd w:val="clear" w:color="FFFFFF" w:themeColor="accent4" w:themeTint="9A"/>
+        <w:shd w:val="clear" w:color="FFFFFF" w:themeFill="accent4" w:themeFillTint="9A" w:themeColor="accent4" w:themeTint="9A"/>
       </w:tcPr>
     </w:tblStylePr>
     <w:tblStylePr w:type="lastCol">
@@ -9526,7 +9539,7 @@
         <w:sz w:val="22"/>
       </w:rPr>
       <w:tcPr>
-        <w:shd w:val="clear" w:color="FFFFFF" w:themeColor="accent5" w:themeTint="9A"/>
+        <w:shd w:val="clear" w:color="FFFFFF" w:themeFill="accent5" w:themeFillTint="9A" w:themeColor="accent5" w:themeTint="9A"/>
       </w:tcPr>
     </w:tblStylePr>
     <w:tblStylePr w:type="lastCol">
@@ -9599,7 +9612,7 @@
         <w:sz w:val="22"/>
       </w:rPr>
       <w:tcPr>
-        <w:shd w:val="clear" w:color="FFFFFF" w:themeColor="accent6" w:themeTint="98"/>
+        <w:shd w:val="clear" w:color="FFFFFF" w:themeFill="accent6" w:themeFillTint="98" w:themeColor="accent6" w:themeTint="98"/>
       </w:tcPr>
     </w:tblStylePr>
     <w:tblStylePr w:type="lastCol">
@@ -9640,7 +9653,7 @@
         <w:sz w:val="22"/>
       </w:rPr>
       <w:tcPr>
-        <w:shd w:val="clear" w:color="FFFFFF" w:themeColor="text1" w:themeTint="40"/>
+        <w:shd w:val="clear" w:color="FFFFFF" w:themeFill="text1" w:themeFillTint="40" w:themeColor="text1" w:themeTint="40"/>
       </w:tcPr>
     </w:tblStylePr>
     <w:tblStylePr w:type="band1Vert">
@@ -9650,7 +9663,7 @@
         <w:sz w:val="22"/>
       </w:rPr>
       <w:tcPr>
-        <w:shd w:val="clear" w:color="FFFFFF" w:themeColor="text1" w:themeTint="40"/>
+        <w:shd w:val="clear" w:color="FFFFFF" w:themeFill="text1" w:themeFillTint="40" w:themeColor="text1" w:themeTint="40"/>
       </w:tcPr>
     </w:tblStylePr>
     <w:tblStylePr w:type="firstCol">
@@ -9667,7 +9680,7 @@
         <w:sz w:val="22"/>
       </w:rPr>
       <w:tcPr>
-        <w:shd w:val="clear" w:color="FFFFFF" w:themeColor="text1"/>
+        <w:shd w:val="clear" w:color="FFFFFF" w:themeFill="text1" w:themeColor="text1"/>
       </w:tcPr>
     </w:tblStylePr>
     <w:tblStylePr w:type="lastCol">
@@ -9708,7 +9721,7 @@
         <w:sz w:val="22"/>
       </w:rPr>
       <w:tcPr>
-        <w:shd w:val="clear" w:color="FFFFFF" w:themeColor="accent1" w:themeTint="40"/>
+        <w:shd w:val="clear" w:color="FFFFFF" w:themeFill="accent1" w:themeFillTint="40" w:themeColor="accent1" w:themeTint="40"/>
       </w:tcPr>
     </w:tblStylePr>
     <w:tblStylePr w:type="band1Vert">
@@ -9718,7 +9731,7 @@
         <w:sz w:val="22"/>
       </w:rPr>
       <w:tcPr>
-        <w:shd w:val="clear" w:color="FFFFFF" w:themeColor="accent1" w:themeTint="40"/>
+        <w:shd w:val="clear" w:color="FFFFFF" w:themeFill="accent1" w:themeFillTint="40" w:themeColor="accent1" w:themeTint="40"/>
       </w:tcPr>
     </w:tblStylePr>
     <w:tblStylePr w:type="firstCol">
@@ -9735,7 +9748,7 @@
         <w:sz w:val="22"/>
       </w:rPr>
       <w:tcPr>
-        <w:shd w:val="clear" w:color="FFFFFF" w:themeColor="accent1"/>
+        <w:shd w:val="clear" w:color="FFFFFF" w:themeFill="accent1" w:themeColor="accent1"/>
       </w:tcPr>
     </w:tblStylePr>
     <w:tblStylePr w:type="lastCol">
@@ -9776,7 +9789,7 @@
         <w:sz w:val="22"/>
       </w:rPr>
       <w:tcPr>
-        <w:shd w:val="clear" w:color="FFFFFF" w:themeColor="accent2" w:themeTint="40"/>
+        <w:shd w:val="clear" w:color="FFFFFF" w:themeFill="accent2" w:themeFillTint="40" w:themeColor="accent2" w:themeTint="40"/>
       </w:tcPr>
     </w:tblStylePr>
     <w:tblStylePr w:type="band1Vert">
@@ -9786,7 +9799,7 @@
         <w:sz w:val="22"/>
       </w:rPr>
       <w:tcPr>
-        <w:shd w:val="clear" w:color="FFFFFF" w:themeColor="accent2" w:themeTint="40"/>
+        <w:shd w:val="clear" w:color="FFFFFF" w:themeFill="accent2" w:themeFillTint="40" w:themeColor="accent2" w:themeTint="40"/>
       </w:tcPr>
     </w:tblStylePr>
     <w:tblStylePr w:type="firstCol">
@@ -9803,7 +9816,7 @@
         <w:sz w:val="22"/>
       </w:rPr>
       <w:tcPr>
-        <w:shd w:val="clear" w:color="FFFFFF" w:themeColor="accent2"/>
+        <w:shd w:val="clear" w:color="FFFFFF" w:themeFill="accent2" w:themeColor="accent2"/>
       </w:tcPr>
     </w:tblStylePr>
     <w:tblStylePr w:type="lastCol">
@@ -9844,7 +9857,7 @@
         <w:sz w:val="22"/>
       </w:rPr>
       <w:tcPr>
-        <w:shd w:val="clear" w:color="FFFFFF" w:themeColor="accent3" w:themeTint="40"/>
+        <w:shd w:val="clear" w:color="FFFFFF" w:themeFill="accent3" w:themeFillTint="40" w:themeColor="accent3" w:themeTint="40"/>
       </w:tcPr>
     </w:tblStylePr>
     <w:tblStylePr w:type="band1Vert">
@@ -9854,7 +9867,7 @@
         <w:sz w:val="22"/>
       </w:rPr>
       <w:tcPr>
-        <w:shd w:val="clear" w:color="FFFFFF" w:themeColor="accent3" w:themeTint="40"/>
+        <w:shd w:val="clear" w:color="FFFFFF" w:themeFill="accent3" w:themeFillTint="40" w:themeColor="accent3" w:themeTint="40"/>
       </w:tcPr>
     </w:tblStylePr>
     <w:tblStylePr w:type="firstCol">
@@ -9871,7 +9884,7 @@
         <w:sz w:val="22"/>
       </w:rPr>
       <w:tcPr>
-        <w:shd w:val="clear" w:color="FFFFFF" w:themeColor="accent3"/>
+        <w:shd w:val="clear" w:color="FFFFFF" w:themeFill="accent3" w:themeColor="accent3"/>
       </w:tcPr>
     </w:tblStylePr>
     <w:tblStylePr w:type="lastCol">
@@ -9912,7 +9925,7 @@
         <w:sz w:val="22"/>
       </w:rPr>
       <w:tcPr>
-        <w:shd w:val="clear" w:color="FFFFFF" w:themeColor="accent4" w:themeTint="40"/>
+        <w:shd w:val="clear" w:color="FFFFFF" w:themeFill="accent4" w:themeFillTint="40" w:themeColor="accent4" w:themeTint="40"/>
       </w:tcPr>
     </w:tblStylePr>
     <w:tblStylePr w:type="band1Vert">
@@ -9922,7 +9935,7 @@
         <w:sz w:val="22"/>
       </w:rPr>
       <w:tcPr>
-        <w:shd w:val="clear" w:color="FFFFFF" w:themeColor="accent4" w:themeTint="40"/>
+        <w:shd w:val="clear" w:color="FFFFFF" w:themeFill="accent4" w:themeFillTint="40" w:themeColor="accent4" w:themeTint="40"/>
       </w:tcPr>
     </w:tblStylePr>
     <w:tblStylePr w:type="firstCol">
@@ -9939,7 +9952,7 @@
         <w:sz w:val="22"/>
       </w:rPr>
       <w:tcPr>
-        <w:shd w:val="clear" w:color="FFFFFF" w:themeColor="accent4"/>
+        <w:shd w:val="clear" w:color="FFFFFF" w:themeFill="accent4" w:themeColor="accent4"/>
       </w:tcPr>
     </w:tblStylePr>
     <w:tblStylePr w:type="lastCol">
@@ -9980,7 +9993,7 @@
         <w:sz w:val="22"/>
       </w:rPr>
       <w:tcPr>
-        <w:shd w:val="clear" w:color="FFFFFF" w:themeColor="accent5" w:themeTint="40"/>
+        <w:shd w:val="clear" w:color="FFFFFF" w:themeFill="accent5" w:themeFillTint="40" w:themeColor="accent5" w:themeTint="40"/>
       </w:tcPr>
     </w:tblStylePr>
     <w:tblStylePr w:type="band1Vert">
@@ -9990,7 +10003,7 @@
         <w:sz w:val="22"/>
       </w:rPr>
       <w:tcPr>
-        <w:shd w:val="clear" w:color="FFFFFF" w:themeColor="accent5" w:themeTint="40"/>
+        <w:shd w:val="clear" w:color="FFFFFF" w:themeFill="accent5" w:themeFillTint="40" w:themeColor="accent5" w:themeTint="40"/>
       </w:tcPr>
     </w:tblStylePr>
     <w:tblStylePr w:type="firstCol">
@@ -10007,7 +10020,7 @@
         <w:sz w:val="22"/>
       </w:rPr>
       <w:tcPr>
-        <w:shd w:val="clear" w:color="FFFFFF" w:themeColor="accent5"/>
+        <w:shd w:val="clear" w:color="FFFFFF" w:themeFill="accent5" w:themeColor="accent5"/>
       </w:tcPr>
     </w:tblStylePr>
     <w:tblStylePr w:type="lastCol">
@@ -10048,7 +10061,7 @@
         <w:sz w:val="22"/>
       </w:rPr>
       <w:tcPr>
-        <w:shd w:val="clear" w:color="FFFFFF" w:themeColor="accent6" w:themeTint="40"/>
+        <w:shd w:val="clear" w:color="FFFFFF" w:themeFill="accent6" w:themeFillTint="40" w:themeColor="accent6" w:themeTint="40"/>
       </w:tcPr>
     </w:tblStylePr>
     <w:tblStylePr w:type="band1Vert">
@@ -10058,7 +10071,7 @@
         <w:sz w:val="22"/>
       </w:rPr>
       <w:tcPr>
-        <w:shd w:val="clear" w:color="FFFFFF" w:themeColor="accent6" w:themeTint="40"/>
+        <w:shd w:val="clear" w:color="FFFFFF" w:themeFill="accent6" w:themeFillTint="40" w:themeColor="accent6" w:themeTint="40"/>
       </w:tcPr>
     </w:tblStylePr>
     <w:tblStylePr w:type="firstCol">
@@ -10075,7 +10088,7 @@
         <w:sz w:val="22"/>
       </w:rPr>
       <w:tcPr>
-        <w:shd w:val="clear" w:color="FFFFFF" w:themeColor="accent6"/>
+        <w:shd w:val="clear" w:color="FFFFFF" w:themeFill="accent6" w:themeColor="accent6"/>
       </w:tcPr>
     </w:tblStylePr>
     <w:tblStylePr w:type="lastCol">
@@ -10107,11 +10120,11 @@
         <w:right w:val="single" w:color="000000" w:sz="32" w:space="0" w:themeColor="text1" w:themeTint="80"/>
         <w:bottom w:val="single" w:color="000000" w:sz="32" w:space="0" w:themeColor="text1" w:themeTint="80"/>
       </w:tblBorders>
-      <w:shd w:val="clear" w:color="FFFFFF" w:themeColor="text1" w:themeTint="80"/>
+      <w:shd w:val="clear" w:color="FFFFFF" w:themeFill="text1" w:themeFillTint="80" w:themeColor="text1" w:themeTint="80"/>
     </w:tblPr>
     <w:tblStylePr w:type="band1Horz">
       <w:tcPr>
-        <w:shd w:val="clear" w:color="FFFFFF" w:themeColor="text1" w:themeTint="80"/>
+        <w:shd w:val="clear" w:color="FFFFFF" w:themeFill="text1" w:themeFillTint="80" w:themeColor="text1" w:themeTint="80"/>
         <w:tcBorders>
           <w:top w:val="single" w:color="000000" w:sz="4" w:space="0" w:themeColor="light1"/>
           <w:bottom w:val="single" w:color="000000" w:sz="4" w:space="0" w:themeColor="light1"/>
@@ -10120,7 +10133,7 @@
     </w:tblStylePr>
     <w:tblStylePr w:type="band1Vert">
       <w:tcPr>
-        <w:shd w:val="clear" w:color="FFFFFF" w:themeColor="text1" w:themeTint="80"/>
+        <w:shd w:val="clear" w:color="FFFFFF" w:themeFill="text1" w:themeFillTint="80" w:themeColor="text1" w:themeTint="80"/>
         <w:tcBorders>
           <w:left w:val="single" w:color="000000" w:sz="4" w:space="0" w:themeColor="light1"/>
           <w:right w:val="single" w:color="000000" w:sz="4" w:space="0" w:themeColor="light1"/>
@@ -10129,7 +10142,7 @@
     </w:tblStylePr>
     <w:tblStylePr w:type="band2Horz">
       <w:tcPr>
-        <w:shd w:val="clear" w:color="FFFFFF" w:themeColor="text1" w:themeTint="80"/>
+        <w:shd w:val="clear" w:color="FFFFFF" w:themeFill="text1" w:themeFillTint="80" w:themeColor="text1" w:themeTint="80"/>
         <w:tcBorders>
           <w:top w:val="single" w:color="000000" w:sz="4" w:space="0" w:themeColor="light1"/>
           <w:bottom w:val="single" w:color="000000" w:sz="4" w:space="0" w:themeColor="light1"/>
@@ -10166,7 +10179,7 @@
         <w:sz w:val="22"/>
       </w:rPr>
       <w:tcPr>
-        <w:shd w:val="clear" w:color="FFFFFF" w:themeColor="text1" w:themeTint="80"/>
+        <w:shd w:val="clear" w:color="FFFFFF" w:themeFill="text1" w:themeFillTint="80" w:themeColor="text1" w:themeTint="80"/>
         <w:tcBorders>
           <w:top w:val="single" w:color="000000" w:sz="32" w:space="0" w:themeColor="text1" w:themeTint="80"/>
           <w:bottom w:val="single" w:color="000000" w:sz="12" w:space="0" w:themeColor="light1"/>
@@ -10213,11 +10226,11 @@
         <w:right w:val="single" w:color="000000" w:sz="32" w:space="0" w:themeColor="accent1"/>
         <w:bottom w:val="single" w:color="000000" w:sz="32" w:space="0" w:themeColor="accent1"/>
       </w:tblBorders>
-      <w:shd w:val="clear" w:color="FFFFFF" w:themeColor="accent1"/>
+      <w:shd w:val="clear" w:color="FFFFFF" w:themeFill="accent1" w:themeColor="accent1"/>
     </w:tblPr>
     <w:tblStylePr w:type="band1Horz">
       <w:tcPr>
-        <w:shd w:val="clear" w:color="FFFFFF" w:themeColor="accent1"/>
+        <w:shd w:val="clear" w:color="FFFFFF" w:themeFill="accent1" w:themeColor="accent1"/>
         <w:tcBorders>
           <w:top w:val="single" w:color="000000" w:sz="4" w:space="0" w:themeColor="light1"/>
           <w:bottom w:val="single" w:color="000000" w:sz="4" w:space="0" w:themeColor="light1"/>
@@ -10226,7 +10239,7 @@
     </w:tblStylePr>
     <w:tblStylePr w:type="band1Vert">
       <w:tcPr>
-        <w:shd w:val="clear" w:color="FFFFFF" w:themeColor="accent1"/>
+        <w:shd w:val="clear" w:color="FFFFFF" w:themeFill="accent1" w:themeColor="accent1"/>
         <w:tcBorders>
           <w:left w:val="single" w:color="000000" w:sz="4" w:space="0" w:themeColor="light1"/>
           <w:right w:val="single" w:color="000000" w:sz="4" w:space="0" w:themeColor="light1"/>
@@ -10235,7 +10248,7 @@
     </w:tblStylePr>
     <w:tblStylePr w:type="band2Horz">
       <w:tcPr>
-        <w:shd w:val="clear" w:color="FFFFFF" w:themeColor="accent1"/>
+        <w:shd w:val="clear" w:color="FFFFFF" w:themeFill="accent1" w:themeColor="accent1"/>
         <w:tcBorders>
           <w:top w:val="single" w:color="000000" w:sz="4" w:space="0" w:themeColor="light1"/>
           <w:bottom w:val="single" w:color="000000" w:sz="4" w:space="0" w:themeColor="light1"/>
@@ -10272,7 +10285,7 @@
         <w:sz w:val="22"/>
       </w:rPr>
       <w:tcPr>
-        <w:shd w:val="clear" w:color="FFFFFF" w:themeColor="accent1"/>
+        <w:shd w:val="clear" w:color="FFFFFF" w:themeFill="accent1" w:themeColor="accent1"/>
         <w:tcBorders>
           <w:top w:val="single" w:color="000000" w:sz="32" w:space="0" w:themeColor="accent1"/>
           <w:bottom w:val="single" w:color="000000" w:sz="12" w:space="0" w:themeColor="light1"/>
@@ -10319,11 +10332,11 @@
         <w:right w:val="single" w:color="000000" w:sz="32" w:space="0" w:themeColor="accent2" w:themeTint="97"/>
         <w:bottom w:val="single" w:color="000000" w:sz="32" w:space="0" w:themeColor="accent2" w:themeTint="97"/>
       </w:tblBorders>
-      <w:shd w:val="clear" w:color="FFFFFF" w:themeColor="accent2" w:themeTint="97"/>
+      <w:shd w:val="clear" w:color="FFFFFF" w:themeFill="accent2" w:themeFillTint="97" w:themeColor="accent2" w:themeTint="97"/>
     </w:tblPr>
     <w:tblStylePr w:type="band1Horz">
       <w:tcPr>
-        <w:shd w:val="clear" w:color="FFFFFF" w:themeColor="accent2" w:themeTint="97"/>
+        <w:shd w:val="clear" w:color="FFFFFF" w:themeFill="accent2" w:themeFillTint="97" w:themeColor="accent2" w:themeTint="97"/>
         <w:tcBorders>
           <w:top w:val="single" w:color="000000" w:sz="4" w:space="0" w:themeColor="light1"/>
           <w:bottom w:val="single" w:color="000000" w:sz="4" w:space="0" w:themeColor="light1"/>
@@ -10332,7 +10345,7 @@
     </w:tblStylePr>
     <w:tblStylePr w:type="band1Vert">
       <w:tcPr>
-        <w:shd w:val="clear" w:color="FFFFFF" w:themeColor="accent2" w:themeTint="97"/>
+        <w:shd w:val="clear" w:color="FFFFFF" w:themeFill="accent2" w:themeFillTint="97" w:themeColor="accent2" w:themeTint="97"/>
         <w:tcBorders>
           <w:left w:val="single" w:color="000000" w:sz="4" w:space="0" w:themeColor="light1"/>
           <w:right w:val="single" w:color="000000" w:sz="4" w:space="0" w:themeColor="light1"/>
@@ -10341,7 +10354,7 @@
     </w:tblStylePr>
     <w:tblStylePr w:type="band2Horz">
       <w:tcPr>
-        <w:shd w:val="clear" w:color="FFFFFF" w:themeColor="accent2" w:themeTint="97"/>
+        <w:shd w:val="clear" w:color="FFFFFF" w:themeFill="accent2" w:themeFillTint="97" w:themeColor="accent2" w:themeTint="97"/>
         <w:tcBorders>
           <w:top w:val="single" w:color="000000" w:sz="4" w:space="0" w:themeColor="light1"/>
           <w:bottom w:val="single" w:color="000000" w:sz="4" w:space="0" w:themeColor="light1"/>
@@ -10378,7 +10391,7 @@
         <w:sz w:val="22"/>
       </w:rPr>
       <w:tcPr>
-        <w:shd w:val="clear" w:color="FFFFFF" w:themeColor="accent2" w:themeTint="97"/>
+        <w:shd w:val="clear" w:color="FFFFFF" w:themeFill="accent2" w:themeFillTint="97" w:themeColor="accent2" w:themeTint="97"/>
         <w:tcBorders>
           <w:top w:val="single" w:color="000000" w:sz="32" w:space="0" w:themeColor="accent2" w:themeTint="97"/>
           <w:bottom w:val="single" w:color="000000" w:sz="12" w:space="0" w:themeColor="light1"/>
@@ -10425,11 +10438,11 @@
         <w:right w:val="single" w:color="000000" w:sz="32" w:space="0" w:themeColor="accent3" w:themeTint="98"/>
         <w:bottom w:val="single" w:color="000000" w:sz="32" w:space="0" w:themeColor="accent3" w:themeTint="98"/>
       </w:tblBorders>
-      <w:shd w:val="clear" w:color="FFFFFF" w:themeColor="accent3" w:themeTint="98"/>
+      <w:shd w:val="clear" w:color="FFFFFF" w:themeFill="accent3" w:themeFillTint="98" w:themeColor="accent3" w:themeTint="98"/>
     </w:tblPr>
     <w:tblStylePr w:type="band1Horz">
       <w:tcPr>
-        <w:shd w:val="clear" w:color="FFFFFF" w:themeColor="accent3" w:themeTint="98"/>
+        <w:shd w:val="clear" w:color="FFFFFF" w:themeFill="accent3" w:themeFillTint="98" w:themeColor="accent3" w:themeTint="98"/>
         <w:tcBorders>
           <w:top w:val="single" w:color="000000" w:sz="4" w:space="0" w:themeColor="light1"/>
           <w:bottom w:val="single" w:color="000000" w:sz="4" w:space="0" w:themeColor="light1"/>
@@ -10438,7 +10451,7 @@
     </w:tblStylePr>
     <w:tblStylePr w:type="band1Vert">
       <w:tcPr>
-        <w:shd w:val="clear" w:color="FFFFFF" w:themeColor="accent3" w:themeTint="98"/>
+        <w:shd w:val="clear" w:color="FFFFFF" w:themeFill="accent3" w:themeFillTint="98" w:themeColor="accent3" w:themeTint="98"/>
         <w:tcBorders>
           <w:left w:val="single" w:color="000000" w:sz="4" w:space="0" w:themeColor="light1"/>
           <w:right w:val="single" w:color="000000" w:sz="4" w:space="0" w:themeColor="light1"/>
@@ -10447,7 +10460,7 @@
     </w:tblStylePr>
     <w:tblStylePr w:type="band2Horz">
       <w:tcPr>
-        <w:shd w:val="clear" w:color="FFFFFF" w:themeColor="accent3" w:themeTint="98"/>
+        <w:shd w:val="clear" w:color="FFFFFF" w:themeFill="accent3" w:themeFillTint="98" w:themeColor="accent3" w:themeTint="98"/>
         <w:tcBorders>
           <w:top w:val="single" w:color="000000" w:sz="4" w:space="0" w:themeColor="light1"/>
           <w:bottom w:val="single" w:color="000000" w:sz="4" w:space="0" w:themeColor="light1"/>
@@ -10484,7 +10497,7 @@
         <w:sz w:val="22"/>
       </w:rPr>
       <w:tcPr>
-        <w:shd w:val="clear" w:color="FFFFFF" w:themeColor="accent3" w:themeTint="98"/>
+        <w:shd w:val="clear" w:color="FFFFFF" w:themeFill="accent3" w:themeFillTint="98" w:themeColor="accent3" w:themeTint="98"/>
         <w:tcBorders>
           <w:top w:val="single" w:color="000000" w:sz="32" w:space="0" w:themeColor="accent3" w:themeTint="98"/>
           <w:bottom w:val="single" w:color="000000" w:sz="12" w:space="0" w:themeColor="light1"/>
@@ -10531,11 +10544,11 @@
         <w:right w:val="single" w:color="000000" w:sz="32" w:space="0" w:themeColor="accent4" w:themeTint="9A"/>
         <w:bottom w:val="single" w:color="000000" w:sz="32" w:space="0" w:themeColor="accent4" w:themeTint="9A"/>
       </w:tblBorders>
-      <w:shd w:val="clear" w:color="FFFFFF" w:themeColor="accent4" w:themeTint="9A"/>
+      <w:shd w:val="clear" w:color="FFFFFF" w:themeFill="accent4" w:themeFillTint="9A" w:themeColor="accent4" w:themeTint="9A"/>
     </w:tblPr>
     <w:tblStylePr w:type="band1Horz">
       <w:tcPr>
-        <w:shd w:val="clear" w:color="FFFFFF" w:themeColor="accent4" w:themeTint="9A"/>
+        <w:shd w:val="clear" w:color="FFFFFF" w:themeFill="accent4" w:themeFillTint="9A" w:themeColor="accent4" w:themeTint="9A"/>
         <w:tcBorders>
           <w:top w:val="single" w:color="000000" w:sz="4" w:space="0" w:themeColor="light1"/>
           <w:bottom w:val="single" w:color="000000" w:sz="4" w:space="0" w:themeColor="light1"/>
@@ -10544,7 +10557,7 @@
     </w:tblStylePr>
     <w:tblStylePr w:type="band1Vert">
       <w:tcPr>
-        <w:shd w:val="clear" w:color="FFFFFF" w:themeColor="accent4" w:themeTint="9A"/>
+        <w:shd w:val="clear" w:color="FFFFFF" w:themeFill="accent4" w:themeFillTint="9A" w:themeColor="accent4" w:themeTint="9A"/>
         <w:tcBorders>
           <w:left w:val="single" w:color="000000" w:sz="4" w:space="0" w:themeColor="light1"/>
           <w:right w:val="single" w:color="000000" w:sz="4" w:space="0" w:themeColor="light1"/>
@@ -10553,7 +10566,7 @@
     </w:tblStylePr>
     <w:tblStylePr w:type="band2Horz">
       <w:tcPr>
-        <w:shd w:val="clear" w:color="FFFFFF" w:themeColor="accent4" w:themeTint="9A"/>
+        <w:shd w:val="clear" w:color="FFFFFF" w:themeFill="accent4" w:themeFillTint="9A" w:themeColor="accent4" w:themeTint="9A"/>
         <w:tcBorders>
           <w:top w:val="single" w:color="000000" w:sz="4" w:space="0" w:themeColor="light1"/>
           <w:bottom w:val="single" w:color="000000" w:sz="4" w:space="0" w:themeColor="light1"/>
@@ -10590,7 +10603,7 @@
         <w:sz w:val="22"/>
       </w:rPr>
       <w:tcPr>
-        <w:shd w:val="clear" w:color="FFFFFF" w:themeColor="accent4" w:themeTint="9A"/>
+        <w:shd w:val="clear" w:color="FFFFFF" w:themeFill="accent4" w:themeFillTint="9A" w:themeColor="accent4" w:themeTint="9A"/>
         <w:tcBorders>
           <w:top w:val="single" w:color="000000" w:sz="32" w:space="0" w:themeColor="accent4" w:themeTint="9A"/>
           <w:bottom w:val="single" w:color="000000" w:sz="12" w:space="0" w:themeColor="light1"/>
@@ -10637,11 +10650,11 @@
         <w:right w:val="single" w:color="000000" w:sz="32" w:space="0" w:themeColor="accent5" w:themeTint="9A"/>
         <w:bottom w:val="single" w:color="000000" w:sz="32" w:space="0" w:themeColor="accent5" w:themeTint="9A"/>
       </w:tblBorders>
-      <w:shd w:val="clear" w:color="FFFFFF" w:themeColor="accent5" w:themeTint="9A"/>
+      <w:shd w:val="clear" w:color="FFFFFF" w:themeFill="accent5" w:themeFillTint="9A" w:themeColor="accent5" w:themeTint="9A"/>
     </w:tblPr>
     <w:tblStylePr w:type="band1Horz">
       <w:tcPr>
-        <w:shd w:val="clear" w:color="FFFFFF" w:themeColor="accent5" w:themeTint="9A"/>
+        <w:shd w:val="clear" w:color="FFFFFF" w:themeFill="accent5" w:themeFillTint="9A" w:themeColor="accent5" w:themeTint="9A"/>
         <w:tcBorders>
           <w:top w:val="single" w:color="000000" w:sz="4" w:space="0" w:themeColor="light1"/>
           <w:bottom w:val="single" w:color="000000" w:sz="4" w:space="0" w:themeColor="light1"/>
@@ -10650,7 +10663,7 @@
     </w:tblStylePr>
     <w:tblStylePr w:type="band1Vert">
       <w:tcPr>
-        <w:shd w:val="clear" w:color="FFFFFF" w:themeColor="accent5" w:themeTint="9A"/>
+        <w:shd w:val="clear" w:color="FFFFFF" w:themeFill="accent5" w:themeFillTint="9A" w:themeColor="accent5" w:themeTint="9A"/>
         <w:tcBorders>
           <w:left w:val="single" w:color="000000" w:sz="4" w:space="0" w:themeColor="light1"/>
           <w:right w:val="single" w:color="000000" w:sz="4" w:space="0" w:themeColor="light1"/>
@@ -10659,7 +10672,7 @@
     </w:tblStylePr>
     <w:tblStylePr w:type="band2Horz">
       <w:tcPr>
-        <w:shd w:val="clear" w:color="FFFFFF" w:themeColor="accent5" w:themeTint="9A"/>
+        <w:shd w:val="clear" w:color="FFFFFF" w:themeFill="accent5" w:themeFillTint="9A" w:themeColor="accent5" w:themeTint="9A"/>
         <w:tcBorders>
           <w:top w:val="single" w:color="000000" w:sz="4" w:space="0" w:themeColor="light1"/>
           <w:bottom w:val="single" w:color="000000" w:sz="4" w:space="0" w:themeColor="light1"/>
@@ -10696,7 +10709,7 @@
         <w:sz w:val="22"/>
       </w:rPr>
       <w:tcPr>
-        <w:shd w:val="clear" w:color="FFFFFF" w:themeColor="accent5" w:themeTint="9A"/>
+        <w:shd w:val="clear" w:color="FFFFFF" w:themeFill="accent5" w:themeFillTint="9A" w:themeColor="accent5" w:themeTint="9A"/>
         <w:tcBorders>
           <w:top w:val="single" w:color="000000" w:sz="32" w:space="0" w:themeColor="accent5" w:themeTint="9A"/>
           <w:bottom w:val="single" w:color="000000" w:sz="12" w:space="0" w:themeColor="light1"/>
@@ -10743,11 +10756,11 @@
         <w:right w:val="single" w:color="000000" w:sz="32" w:space="0" w:themeColor="accent6" w:themeTint="98"/>
         <w:bottom w:val="single" w:color="000000" w:sz="32" w:space="0" w:themeColor="accent6" w:themeTint="98"/>
       </w:tblBorders>
-      <w:shd w:val="clear" w:color="FFFFFF" w:themeColor="accent6" w:themeTint="98"/>
+      <w:shd w:val="clear" w:color="FFFFFF" w:themeFill="accent6" w:themeFillTint="98" w:themeColor="accent6" w:themeTint="98"/>
     </w:tblPr>
     <w:tblStylePr w:type="band1Horz">
       <w:tcPr>
-        <w:shd w:val="clear" w:color="FFFFFF" w:themeColor="accent6" w:themeTint="98"/>
+        <w:shd w:val="clear" w:color="FFFFFF" w:themeFill="accent6" w:themeFillTint="98" w:themeColor="accent6" w:themeTint="98"/>
         <w:tcBorders>
           <w:top w:val="single" w:color="000000" w:sz="4" w:space="0" w:themeColor="light1"/>
           <w:bottom w:val="single" w:color="000000" w:sz="4" w:space="0" w:themeColor="light1"/>
@@ -10756,7 +10769,7 @@
     </w:tblStylePr>
     <w:tblStylePr w:type="band1Vert">
       <w:tcPr>
-        <w:shd w:val="clear" w:color="FFFFFF" w:themeColor="accent6" w:themeTint="98"/>
+        <w:shd w:val="clear" w:color="FFFFFF" w:themeFill="accent6" w:themeFillTint="98" w:themeColor="accent6" w:themeTint="98"/>
         <w:tcBorders>
           <w:left w:val="single" w:color="000000" w:sz="4" w:space="0" w:themeColor="light1"/>
           <w:right w:val="single" w:color="000000" w:sz="4" w:space="0" w:themeColor="light1"/>
@@ -10765,7 +10778,7 @@
     </w:tblStylePr>
     <w:tblStylePr w:type="band2Horz">
       <w:tcPr>
-        <w:shd w:val="clear" w:color="FFFFFF" w:themeColor="accent6" w:themeTint="98"/>
+        <w:shd w:val="clear" w:color="FFFFFF" w:themeFill="accent6" w:themeFillTint="98" w:themeColor="accent6" w:themeTint="98"/>
         <w:tcBorders>
           <w:top w:val="single" w:color="000000" w:sz="4" w:space="0" w:themeColor="light1"/>
           <w:bottom w:val="single" w:color="000000" w:sz="4" w:space="0" w:themeColor="light1"/>
@@ -10802,7 +10815,7 @@
         <w:sz w:val="22"/>
       </w:rPr>
       <w:tcPr>
-        <w:shd w:val="clear" w:color="FFFFFF" w:themeColor="accent6" w:themeTint="98"/>
+        <w:shd w:val="clear" w:color="FFFFFF" w:themeFill="accent6" w:themeFillTint="98" w:themeColor="accent6" w:themeTint="98"/>
         <w:tcBorders>
           <w:top w:val="single" w:color="000000" w:sz="32" w:space="0" w:themeColor="accent6" w:themeTint="98"/>
           <w:bottom w:val="single" w:color="000000" w:sz="12" w:space="0" w:themeColor="light1"/>
@@ -10855,12 +10868,12 @@
         <w:sz w:val="22"/>
       </w:rPr>
       <w:tcPr>
-        <w:shd w:val="clear" w:color="FFFFFF" w:themeColor="text1" w:themeTint="40"/>
+        <w:shd w:val="clear" w:color="FFFFFF" w:themeFill="text1" w:themeFillTint="40" w:themeColor="text1" w:themeTint="40"/>
       </w:tcPr>
     </w:tblStylePr>
     <w:tblStylePr w:type="band1Vert">
       <w:tcPr>
-        <w:shd w:val="clear" w:color="FFFFFF" w:themeColor="text1" w:themeTint="40"/>
+        <w:shd w:val="clear" w:color="FFFFFF" w:themeFill="text1" w:themeFillTint="40" w:themeColor="text1" w:themeTint="40"/>
       </w:tcPr>
     </w:tblStylePr>
     <w:tblStylePr w:type="band2Horz">
@@ -10927,12 +10940,12 @@
         <w:sz w:val="22"/>
       </w:rPr>
       <w:tcPr>
-        <w:shd w:val="clear" w:color="FFFFFF" w:themeColor="accent1" w:themeTint="40"/>
+        <w:shd w:val="clear" w:color="FFFFFF" w:themeFill="accent1" w:themeFillTint="40" w:themeColor="accent1" w:themeTint="40"/>
       </w:tcPr>
     </w:tblStylePr>
     <w:tblStylePr w:type="band1Vert">
       <w:tcPr>
-        <w:shd w:val="clear" w:color="FFFFFF" w:themeColor="accent1" w:themeTint="40"/>
+        <w:shd w:val="clear" w:color="FFFFFF" w:themeFill="accent1" w:themeFillTint="40" w:themeColor="accent1" w:themeTint="40"/>
       </w:tcPr>
     </w:tblStylePr>
     <w:tblStylePr w:type="band2Horz">
@@ -10999,12 +11012,12 @@
         <w:sz w:val="22"/>
       </w:rPr>
       <w:tcPr>
-        <w:shd w:val="clear" w:color="FFFFFF" w:themeColor="accent2" w:themeTint="40"/>
+        <w:shd w:val="clear" w:color="FFFFFF" w:themeFill="accent2" w:themeFillTint="40" w:themeColor="accent2" w:themeTint="40"/>
       </w:tcPr>
     </w:tblStylePr>
     <w:tblStylePr w:type="band1Vert">
       <w:tcPr>
-        <w:shd w:val="clear" w:color="FFFFFF" w:themeColor="accent2" w:themeTint="40"/>
+        <w:shd w:val="clear" w:color="FFFFFF" w:themeFill="accent2" w:themeFillTint="40" w:themeColor="accent2" w:themeTint="40"/>
       </w:tcPr>
     </w:tblStylePr>
     <w:tblStylePr w:type="band2Horz">
@@ -11071,12 +11084,12 @@
         <w:sz w:val="22"/>
       </w:rPr>
       <w:tcPr>
-        <w:shd w:val="clear" w:color="FFFFFF" w:themeColor="accent3" w:themeTint="40"/>
+        <w:shd w:val="clear" w:color="FFFFFF" w:themeFill="accent3" w:themeFillTint="40" w:themeColor="accent3" w:themeTint="40"/>
       </w:tcPr>
     </w:tblStylePr>
     <w:tblStylePr w:type="band1Vert">
       <w:tcPr>
-        <w:shd w:val="clear" w:color="FFFFFF" w:themeColor="accent3" w:themeTint="40"/>
+        <w:shd w:val="clear" w:color="FFFFFF" w:themeFill="accent3" w:themeFillTint="40" w:themeColor="accent3" w:themeTint="40"/>
       </w:tcPr>
     </w:tblStylePr>
     <w:tblStylePr w:type="band2Horz">
@@ -11143,12 +11156,12 @@
         <w:sz w:val="22"/>
       </w:rPr>
       <w:tcPr>
-        <w:shd w:val="clear" w:color="FFFFFF" w:themeColor="accent4" w:themeTint="40"/>
+        <w:shd w:val="clear" w:color="FFFFFF" w:themeFill="accent4" w:themeFillTint="40" w:themeColor="accent4" w:themeTint="40"/>
       </w:tcPr>
     </w:tblStylePr>
     <w:tblStylePr w:type="band1Vert">
       <w:tcPr>
-        <w:shd w:val="clear" w:color="FFFFFF" w:themeColor="accent4" w:themeTint="40"/>
+        <w:shd w:val="clear" w:color="FFFFFF" w:themeFill="accent4" w:themeFillTint="40" w:themeColor="accent4" w:themeTint="40"/>
       </w:tcPr>
     </w:tblStylePr>
     <w:tblStylePr w:type="band2Horz">
@@ -11215,12 +11228,12 @@
         <w:sz w:val="22"/>
       </w:rPr>
       <w:tcPr>
-        <w:shd w:val="clear" w:color="FFFFFF" w:themeColor="accent5" w:themeTint="40"/>
+        <w:shd w:val="clear" w:color="FFFFFF" w:themeFill="accent5" w:themeFillTint="40" w:themeColor="accent5" w:themeTint="40"/>
       </w:tcPr>
     </w:tblStylePr>
     <w:tblStylePr w:type="band1Vert">
       <w:tcPr>
-        <w:shd w:val="clear" w:color="FFFFFF" w:themeColor="accent5" w:themeTint="40"/>
+        <w:shd w:val="clear" w:color="FFFFFF" w:themeFill="accent5" w:themeFillTint="40" w:themeColor="accent5" w:themeTint="40"/>
       </w:tcPr>
     </w:tblStylePr>
     <w:tblStylePr w:type="band2Horz">
@@ -11287,12 +11300,12 @@
         <w:sz w:val="22"/>
       </w:rPr>
       <w:tcPr>
-        <w:shd w:val="clear" w:color="FFFFFF" w:themeColor="accent6" w:themeTint="40"/>
+        <w:shd w:val="clear" w:color="FFFFFF" w:themeFill="accent6" w:themeFillTint="40" w:themeColor="accent6" w:themeTint="40"/>
       </w:tcPr>
     </w:tblStylePr>
     <w:tblStylePr w:type="band1Vert">
       <w:tcPr>
-        <w:shd w:val="clear" w:color="FFFFFF" w:themeColor="accent6" w:themeTint="40"/>
+        <w:shd w:val="clear" w:color="FFFFFF" w:themeFill="accent6" w:themeFillTint="40" w:themeColor="accent6" w:themeTint="40"/>
       </w:tcPr>
     </w:tblStylePr>
     <w:tblStylePr w:type="band2Horz">
@@ -11358,12 +11371,12 @@
         <w:sz w:val="22"/>
       </w:rPr>
       <w:tcPr>
-        <w:shd w:val="clear" w:color="FFFFFF" w:themeColor="text1" w:themeTint="40"/>
+        <w:shd w:val="clear" w:color="FFFFFF" w:themeFill="text1" w:themeFillTint="40" w:themeColor="text1" w:themeTint="40"/>
       </w:tcPr>
     </w:tblStylePr>
     <w:tblStylePr w:type="band1Vert">
       <w:tcPr>
-        <w:shd w:val="clear" w:color="FFFFFF" w:themeColor="text1" w:themeTint="40"/>
+        <w:shd w:val="clear" w:color="FFFFFF" w:themeFill="text1" w:themeFillTint="40" w:themeColor="text1" w:themeTint="40"/>
       </w:tcPr>
     </w:tblStylePr>
     <w:tblStylePr w:type="band2Horz">
@@ -11401,7 +11414,7 @@
         <w:sz w:val="22"/>
       </w:rPr>
       <w:tcPr>
-        <w:shd w:val="clear" w:color="FFFFFF" w:themeColor="light1"/>
+        <w:shd w:val="clear" w:color="FFFFFF" w:themeFill="light1" w:themeColor="light1"/>
         <w:tcBorders>
           <w:left w:val="none" w:color="000000" w:sz="4" w:space="0"/>
           <w:top w:val="none" w:color="000000" w:sz="4" w:space="0"/>
@@ -11435,7 +11448,7 @@
         <w:sz w:val="22"/>
       </w:rPr>
       <w:tcPr>
-        <w:shd w:val="clear" w:color="FFFFFF" w:themeColor="light1"/>
+        <w:shd w:val="clear" w:color="FFFFFF" w:themeFill="light1" w:themeColor="light1"/>
         <w:tcBorders>
           <w:left w:val="none" w:color="000000" w:sz="4" w:space="0"/>
           <w:top w:val="single" w:color="000000" w:sz="4" w:space="0" w:themeColor="text1" w:themeTint="80"/>
@@ -11473,12 +11486,12 @@
         <w:sz w:val="22"/>
       </w:rPr>
       <w:tcPr>
-        <w:shd w:val="clear" w:color="FFFFFF" w:themeColor="accent1" w:themeTint="40"/>
+        <w:shd w:val="clear" w:color="FFFFFF" w:themeFill="accent1" w:themeFillTint="40" w:themeColor="accent1" w:themeTint="40"/>
       </w:tcPr>
     </w:tblStylePr>
     <w:tblStylePr w:type="band1Vert">
       <w:tcPr>
-        <w:shd w:val="clear" w:color="FFFFFF" w:themeColor="accent1" w:themeTint="40"/>
+        <w:shd w:val="clear" w:color="FFFFFF" w:themeFill="accent1" w:themeFillTint="40" w:themeColor="accent1" w:themeTint="40"/>
       </w:tcPr>
     </w:tblStylePr>
     <w:tblStylePr w:type="band2Horz">
@@ -11516,7 +11529,7 @@
         <w:sz w:val="22"/>
       </w:rPr>
       <w:tcPr>
-        <w:shd w:val="clear" w:color="FFFFFF" w:themeColor="light1"/>
+        <w:shd w:val="clear" w:color="FFFFFF" w:themeFill="light1" w:themeColor="light1"/>
         <w:tcBorders>
           <w:left w:val="none" w:color="000000" w:sz="4" w:space="0"/>
           <w:top w:val="none" w:color="000000" w:sz="4" w:space="0"/>
@@ -11550,7 +11563,7 @@
         <w:sz w:val="22"/>
       </w:rPr>
       <w:tcPr>
-        <w:shd w:val="clear" w:color="FFFFFF" w:themeColor="light1"/>
+        <w:shd w:val="clear" w:color="FFFFFF" w:themeFill="light1" w:themeColor="light1"/>
         <w:tcBorders>
           <w:left w:val="none" w:color="000000" w:sz="4" w:space="0"/>
           <w:top w:val="single" w:color="000000" w:sz="4" w:space="0" w:themeColor="accent1"/>
@@ -11588,12 +11601,12 @@
         <w:sz w:val="22"/>
       </w:rPr>
       <w:tcPr>
-        <w:shd w:val="clear" w:color="FFFFFF" w:themeColor="accent2" w:themeTint="40"/>
+        <w:shd w:val="clear" w:color="FFFFFF" w:themeFill="accent2" w:themeFillTint="40" w:themeColor="accent2" w:themeTint="40"/>
       </w:tcPr>
     </w:tblStylePr>
     <w:tblStylePr w:type="band1Vert">
       <w:tcPr>
-        <w:shd w:val="clear" w:color="FFFFFF" w:themeColor="accent2" w:themeTint="40"/>
+        <w:shd w:val="clear" w:color="FFFFFF" w:themeFill="accent2" w:themeFillTint="40" w:themeColor="accent2" w:themeTint="40"/>
       </w:tcPr>
     </w:tblStylePr>
     <w:tblStylePr w:type="band2Horz">
@@ -11631,7 +11644,7 @@
         <w:sz w:val="22"/>
       </w:rPr>
       <w:tcPr>
-        <w:shd w:val="clear" w:color="FFFFFF" w:themeColor="light1"/>
+        <w:shd w:val="clear" w:color="FFFFFF" w:themeFill="light1" w:themeColor="light1"/>
         <w:tcBorders>
           <w:left w:val="none" w:color="000000" w:sz="4" w:space="0"/>
           <w:top w:val="none" w:color="000000" w:sz="4" w:space="0"/>
@@ -11665,7 +11678,7 @@
         <w:sz w:val="22"/>
       </w:rPr>
       <w:tcPr>
-        <w:shd w:val="clear" w:color="FFFFFF" w:themeColor="light1"/>
+        <w:shd w:val="clear" w:color="FFFFFF" w:themeFill="light1" w:themeColor="light1"/>
         <w:tcBorders>
           <w:left w:val="none" w:color="000000" w:sz="4" w:space="0"/>
           <w:top w:val="single" w:color="000000" w:sz="4" w:space="0" w:themeColor="accent2" w:themeTint="97"/>
@@ -11703,12 +11716,12 @@
         <w:sz w:val="22"/>
       </w:rPr>
       <w:tcPr>
-        <w:shd w:val="clear" w:color="FFFFFF" w:themeColor="accent3" w:themeTint="40"/>
+        <w:shd w:val="clear" w:color="FFFFFF" w:themeFill="accent3" w:themeFillTint="40" w:themeColor="accent3" w:themeTint="40"/>
       </w:tcPr>
     </w:tblStylePr>
     <w:tblStylePr w:type="band1Vert">
       <w:tcPr>
-        <w:shd w:val="clear" w:color="FFFFFF" w:themeColor="accent3" w:themeTint="40"/>
+        <w:shd w:val="clear" w:color="FFFFFF" w:themeFill="accent3" w:themeFillTint="40" w:themeColor="accent3" w:themeTint="40"/>
       </w:tcPr>
     </w:tblStylePr>
     <w:tblStylePr w:type="band2Horz">
@@ -11746,7 +11759,7 @@
         <w:sz w:val="22"/>
       </w:rPr>
       <w:tcPr>
-        <w:shd w:val="clear" w:color="FFFFFF" w:themeColor="light1"/>
+        <w:shd w:val="clear" w:color="FFFFFF" w:themeFill="light1" w:themeColor="light1"/>
         <w:tcBorders>
           <w:left w:val="none" w:color="000000" w:sz="4" w:space="0"/>
           <w:top w:val="none" w:color="000000" w:sz="4" w:space="0"/>
@@ -11780,7 +11793,7 @@
         <w:sz w:val="22"/>
       </w:rPr>
       <w:tcPr>
-        <w:shd w:val="clear" w:color="FFFFFF" w:themeColor="light1"/>
+        <w:shd w:val="clear" w:color="FFFFFF" w:themeFill="light1" w:themeColor="light1"/>
         <w:tcBorders>
           <w:left w:val="none" w:color="000000" w:sz="4" w:space="0"/>
           <w:top w:val="single" w:color="000000" w:sz="4" w:space="0" w:themeColor="accent3" w:themeTint="98"/>
@@ -11818,12 +11831,12 @@
         <w:sz w:val="22"/>
       </w:rPr>
       <w:tcPr>
-        <w:shd w:val="clear" w:color="FFFFFF" w:themeColor="accent4" w:themeTint="40"/>
+        <w:shd w:val="clear" w:color="FFFFFF" w:themeFill="accent4" w:themeFillTint="40" w:themeColor="accent4" w:themeTint="40"/>
       </w:tcPr>
     </w:tblStylePr>
     <w:tblStylePr w:type="band1Vert">
       <w:tcPr>
-        <w:shd w:val="clear" w:color="FFFFFF" w:themeColor="accent4" w:themeTint="40"/>
+        <w:shd w:val="clear" w:color="FFFFFF" w:themeFill="accent4" w:themeFillTint="40" w:themeColor="accent4" w:themeTint="40"/>
       </w:tcPr>
     </w:tblStylePr>
     <w:tblStylePr w:type="band2Horz">
@@ -11861,7 +11874,7 @@
         <w:sz w:val="22"/>
       </w:rPr>
       <w:tcPr>
-        <w:shd w:val="clear" w:color="FFFFFF" w:themeColor="light1"/>
+        <w:shd w:val="clear" w:color="FFFFFF" w:themeFill="light1" w:themeColor="light1"/>
         <w:tcBorders>
           <w:left w:val="none" w:color="000000" w:sz="4" w:space="0"/>
           <w:top w:val="none" w:color="000000" w:sz="4" w:space="0"/>
@@ -11895,7 +11908,7 @@
         <w:sz w:val="22"/>
       </w:rPr>
       <w:tcPr>
-        <w:shd w:val="clear" w:color="FFFFFF" w:themeColor="light1"/>
+        <w:shd w:val="clear" w:color="FFFFFF" w:themeFill="light1" w:themeColor="light1"/>
         <w:tcBorders>
           <w:left w:val="none" w:color="000000" w:sz="4" w:space="0"/>
           <w:top w:val="single" w:color="000000" w:sz="4" w:space="0" w:themeColor="accent4" w:themeTint="9A"/>
@@ -11933,12 +11946,12 @@
         <w:sz w:val="22"/>
       </w:rPr>
       <w:tcPr>
-        <w:shd w:val="clear" w:color="FFFFFF" w:themeColor="accent5" w:themeTint="40"/>
+        <w:shd w:val="clear" w:color="FFFFFF" w:themeFill="accent5" w:themeFillTint="40" w:themeColor="accent5" w:themeTint="40"/>
       </w:tcPr>
     </w:tblStylePr>
     <w:tblStylePr w:type="band1Vert">
       <w:tcPr>
-        <w:shd w:val="clear" w:color="FFFFFF" w:themeColor="accent5" w:themeTint="40"/>
+        <w:shd w:val="clear" w:color="FFFFFF" w:themeFill="accent5" w:themeFillTint="40" w:themeColor="accent5" w:themeTint="40"/>
       </w:tcPr>
     </w:tblStylePr>
     <w:tblStylePr w:type="band2Horz">
@@ -11976,7 +11989,7 @@
         <w:sz w:val="22"/>
       </w:rPr>
       <w:tcPr>
-        <w:shd w:val="clear" w:color="FFFFFF" w:themeColor="light1"/>
+        <w:shd w:val="clear" w:color="FFFFFF" w:themeFill="light1" w:themeColor="light1"/>
         <w:tcBorders>
           <w:left w:val="none" w:color="000000" w:sz="4" w:space="0"/>
           <w:top w:val="none" w:color="000000" w:sz="4" w:space="0"/>
@@ -12010,7 +12023,7 @@
         <w:sz w:val="22"/>
       </w:rPr>
       <w:tcPr>
-        <w:shd w:val="clear" w:color="FFFFFF" w:themeColor="light1"/>
+        <w:shd w:val="clear" w:color="FFFFFF" w:themeFill="light1" w:themeColor="light1"/>
         <w:tcBorders>
           <w:left w:val="none" w:color="000000" w:sz="4" w:space="0"/>
           <w:top w:val="single" w:color="000000" w:sz="4" w:space="0" w:themeColor="accent5" w:themeTint="9A"/>
@@ -12048,12 +12061,12 @@
         <w:sz w:val="22"/>
       </w:rPr>
       <w:tcPr>
-        <w:shd w:val="clear" w:color="FFFFFF" w:themeColor="accent6" w:themeTint="40"/>
+        <w:shd w:val="clear" w:color="FFFFFF" w:themeFill="accent6" w:themeFillTint="40" w:themeColor="accent6" w:themeTint="40"/>
       </w:tcPr>
     </w:tblStylePr>
     <w:tblStylePr w:type="band1Vert">
       <w:tcPr>
-        <w:shd w:val="clear" w:color="FFFFFF" w:themeColor="accent6" w:themeTint="40"/>
+        <w:shd w:val="clear" w:color="FFFFFF" w:themeFill="accent6" w:themeFillTint="40" w:themeColor="accent6" w:themeTint="40"/>
       </w:tcPr>
     </w:tblStylePr>
     <w:tblStylePr w:type="band2Horz">
@@ -12091,7 +12104,7 @@
         <w:sz w:val="22"/>
       </w:rPr>
       <w:tcPr>
-        <w:shd w:val="clear" w:color="FFFFFF" w:themeColor="light1"/>
+        <w:shd w:val="clear" w:color="FFFFFF" w:themeFill="light1" w:themeColor="light1"/>
         <w:tcBorders>
           <w:left w:val="none" w:color="000000" w:sz="4" w:space="0"/>
           <w:top w:val="none" w:color="000000" w:sz="4" w:space="0"/>
@@ -12125,7 +12138,7 @@
         <w:sz w:val="22"/>
       </w:rPr>
       <w:tcPr>
-        <w:shd w:val="clear" w:color="FFFFFF" w:themeColor="light1"/>
+        <w:shd w:val="clear" w:color="FFFFFF" w:themeFill="light1" w:themeColor="light1"/>
         <w:tcBorders>
           <w:left w:val="none" w:color="000000" w:sz="4" w:space="0"/>
           <w:top w:val="single" w:color="000000" w:sz="4" w:space="0" w:themeColor="accent6" w:themeTint="98"/>
@@ -12177,7 +12190,7 @@
         <w:sz w:val="22"/>
       </w:rPr>
       <w:tcPr>
-        <w:shd w:val="clear" w:color="FFFFFF" w:themeColor="text1" w:themeTint="0D"/>
+        <w:shd w:val="clear" w:color="FFFFFF" w:themeFill="text1" w:themeFillTint="0D" w:themeColor="text1" w:themeTint="0D"/>
       </w:tcPr>
     </w:tblStylePr>
     <w:tblStylePr w:type="band2Vert">
@@ -12187,7 +12200,7 @@
         <w:sz w:val="22"/>
       </w:rPr>
       <w:tcPr>
-        <w:shd w:val="clear" w:color="FFFFFF" w:themeColor="text1" w:themeTint="0D"/>
+        <w:shd w:val="clear" w:color="FFFFFF" w:themeFill="text1" w:themeFillTint="0D" w:themeColor="text1" w:themeTint="0D"/>
       </w:tcPr>
     </w:tblStylePr>
     <w:tblStylePr w:type="firstCol">
@@ -12197,7 +12210,7 @@
         <w:sz w:val="22"/>
       </w:rPr>
       <w:tcPr>
-        <w:shd w:val="clear" w:color="FFFFFF" w:themeColor="text1" w:themeTint="80"/>
+        <w:shd w:val="clear" w:color="FFFFFF" w:themeFill="text1" w:themeFillTint="80" w:themeColor="text1" w:themeTint="80"/>
       </w:tcPr>
     </w:tblStylePr>
     <w:tblStylePr w:type="firstRow">
@@ -12207,7 +12220,7 @@
         <w:sz w:val="22"/>
       </w:rPr>
       <w:tcPr>
-        <w:shd w:val="clear" w:color="FFFFFF" w:themeColor="text1" w:themeTint="80"/>
+        <w:shd w:val="clear" w:color="FFFFFF" w:themeFill="text1" w:themeFillTint="80" w:themeColor="text1" w:themeTint="80"/>
       </w:tcPr>
     </w:tblStylePr>
     <w:tblStylePr w:type="lastCol">
@@ -12217,7 +12230,7 @@
         <w:sz w:val="22"/>
       </w:rPr>
       <w:tcPr>
-        <w:shd w:val="clear" w:color="FFFFFF" w:themeColor="text1" w:themeTint="80"/>
+        <w:shd w:val="clear" w:color="FFFFFF" w:themeFill="text1" w:themeFillTint="80" w:themeColor="text1" w:themeTint="80"/>
       </w:tcPr>
     </w:tblStylePr>
     <w:tblStylePr w:type="lastRow">
@@ -12227,7 +12240,7 @@
         <w:sz w:val="22"/>
       </w:rPr>
       <w:tcPr>
-        <w:shd w:val="clear" w:color="FFFFFF" w:themeColor="text1" w:themeTint="80"/>
+        <w:shd w:val="clear" w:color="FFFFFF" w:themeFill="text1" w:themeFillTint="80" w:themeColor="text1" w:themeTint="80"/>
       </w:tcPr>
     </w:tblStylePr>
   </w:style>
@@ -12266,7 +12279,7 @@
         <w:sz w:val="22"/>
       </w:rPr>
       <w:tcPr>
-        <w:shd w:val="clear" w:color="FFFFFF" w:themeColor="accent1" w:themeTint="50"/>
+        <w:shd w:val="clear" w:color="FFFFFF" w:themeFill="accent1" w:themeFillTint="50" w:themeColor="accent1" w:themeTint="50"/>
       </w:tcPr>
     </w:tblStylePr>
     <w:tblStylePr w:type="band2Vert">
@@ -12276,7 +12289,7 @@
         <w:sz w:val="22"/>
       </w:rPr>
       <w:tcPr>
-        <w:shd w:val="clear" w:color="FFFFFF" w:themeColor="accent1" w:themeTint="50"/>
+        <w:shd w:val="clear" w:color="FFFFFF" w:themeFill="accent1" w:themeFillTint="50" w:themeColor="accent1" w:themeTint="50"/>
       </w:tcPr>
     </w:tblStylePr>
     <w:tblStylePr w:type="firstCol">
@@ -12286,7 +12299,7 @@
         <w:sz w:val="22"/>
       </w:rPr>
       <w:tcPr>
-        <w:shd w:val="clear" w:color="FFFFFF" w:themeColor="accent1" w:themeTint="EA"/>
+        <w:shd w:val="clear" w:color="FFFFFF" w:themeFill="accent1" w:themeFillTint="EA" w:themeColor="accent1" w:themeTint="EA"/>
       </w:tcPr>
     </w:tblStylePr>
     <w:tblStylePr w:type="firstRow">
@@ -12296,7 +12309,7 @@
         <w:sz w:val="22"/>
       </w:rPr>
       <w:tcPr>
-        <w:shd w:val="clear" w:color="FFFFFF" w:themeColor="accent1" w:themeTint="EA"/>
+        <w:shd w:val="clear" w:color="FFFFFF" w:themeFill="accent1" w:themeFillTint="EA" w:themeColor="accent1" w:themeTint="EA"/>
       </w:tcPr>
     </w:tblStylePr>
     <w:tblStylePr w:type="lastCol">
@@ -12306,7 +12319,7 @@
         <w:sz w:val="22"/>
       </w:rPr>
       <w:tcPr>
-        <w:shd w:val="clear" w:color="FFFFFF" w:themeColor="accent1" w:themeTint="EA"/>
+        <w:shd w:val="clear" w:color="FFFFFF" w:themeFill="accent1" w:themeFillTint="EA" w:themeColor="accent1" w:themeTint="EA"/>
       </w:tcPr>
     </w:tblStylePr>
     <w:tblStylePr w:type="lastRow">
@@ -12316,7 +12329,7 @@
         <w:sz w:val="22"/>
       </w:rPr>
       <w:tcPr>
-        <w:shd w:val="clear" w:color="FFFFFF" w:themeColor="accent1" w:themeTint="EA"/>
+        <w:shd w:val="clear" w:color="FFFFFF" w:themeFill="accent1" w:themeFillTint="EA" w:themeColor="accent1" w:themeTint="EA"/>
       </w:tcPr>
     </w:tblStylePr>
   </w:style>
@@ -12355,7 +12368,7 @@
         <w:sz w:val="22"/>
       </w:rPr>
       <w:tcPr>
-        <w:shd w:val="clear" w:color="FFFFFF" w:themeColor="accent2" w:themeTint="32"/>
+        <w:shd w:val="clear" w:color="FFFFFF" w:themeFill="accent2" w:themeFillTint="32" w:themeColor="accent2" w:themeTint="32"/>
       </w:tcPr>
     </w:tblStylePr>
     <w:tblStylePr w:type="band2Vert">
@@ -12365,7 +12378,7 @@
         <w:sz w:val="22"/>
       </w:rPr>
       <w:tcPr>
-        <w:shd w:val="clear" w:color="FFFFFF" w:themeColor="accent2" w:themeTint="32"/>
+        <w:shd w:val="clear" w:color="FFFFFF" w:themeFill="accent2" w:themeFillTint="32" w:themeColor="accent2" w:themeTint="32"/>
       </w:tcPr>
     </w:tblStylePr>
     <w:tblStylePr w:type="firstCol">
@@ -12375,7 +12388,7 @@
         <w:sz w:val="22"/>
       </w:rPr>
       <w:tcPr>
-        <w:shd w:val="clear" w:color="FFFFFF" w:themeColor="accent2" w:themeTint="97"/>
+        <w:shd w:val="clear" w:color="FFFFFF" w:themeFill="accent2" w:themeFillTint="97" w:themeColor="accent2" w:themeTint="97"/>
       </w:tcPr>
     </w:tblStylePr>
     <w:tblStylePr w:type="firstRow">
@@ -12385,7 +12398,7 @@
         <w:sz w:val="22"/>
       </w:rPr>
       <w:tcPr>
-        <w:shd w:val="clear" w:color="FFFFFF" w:themeColor="accent2" w:themeTint="97"/>
+        <w:shd w:val="clear" w:color="FFFFFF" w:themeFill="accent2" w:themeFillTint="97" w:themeColor="accent2" w:themeTint="97"/>
       </w:tcPr>
     </w:tblStylePr>
     <w:tblStylePr w:type="lastCol">
@@ -12395,7 +12408,7 @@
         <w:sz w:val="22"/>
       </w:rPr>
       <w:tcPr>
-        <w:shd w:val="clear" w:color="FFFFFF" w:themeColor="accent2" w:themeTint="97"/>
+        <w:shd w:val="clear" w:color="FFFFFF" w:themeFill="accent2" w:themeFillTint="97" w:themeColor="accent2" w:themeTint="97"/>
       </w:tcPr>
     </w:tblStylePr>
     <w:tblStylePr w:type="lastRow">
@@ -12405,7 +12418,7 @@
         <w:sz w:val="22"/>
       </w:rPr>
       <w:tcPr>
-        <w:shd w:val="clear" w:color="FFFFFF" w:themeColor="accent2" w:themeTint="97"/>
+        <w:shd w:val="clear" w:color="FFFFFF" w:themeFill="accent2" w:themeFillTint="97" w:themeColor="accent2" w:themeTint="97"/>
       </w:tcPr>
     </w:tblStylePr>
   </w:style>
@@ -12444,7 +12457,7 @@
         <w:sz w:val="22"/>
       </w:rPr>
       <w:tcPr>
-        <w:shd w:val="clear" w:color="FFFFFF" w:themeColor="accent3" w:themeTint="34"/>
+        <w:shd w:val="clear" w:color="FFFFFF" w:themeFill="accent3" w:themeFillTint="34" w:themeColor="accent3" w:themeTint="34"/>
       </w:tcPr>
     </w:tblStylePr>
     <w:tblStylePr w:type="band2Vert">
@@ -12454,7 +12467,7 @@
         <w:sz w:val="22"/>
       </w:rPr>
       <w:tcPr>
-        <w:shd w:val="clear" w:color="FFFFFF" w:themeColor="accent3" w:themeTint="34"/>
+        <w:shd w:val="clear" w:color="FFFFFF" w:themeFill="accent3" w:themeFillTint="34" w:themeColor="accent3" w:themeTint="34"/>
       </w:tcPr>
     </w:tblStylePr>
     <w:tblStylePr w:type="firstCol">
@@ -12464,7 +12477,7 @@
         <w:sz w:val="22"/>
       </w:rPr>
       <w:tcPr>
-        <w:shd w:val="clear" w:color="FFFFFF" w:themeColor="accent3" w:themeTint="FE"/>
+        <w:shd w:val="clear" w:color="FFFFFF" w:themeFill="accent3" w:themeFillTint="FE" w:themeColor="accent3" w:themeTint="FE"/>
       </w:tcPr>
     </w:tblStylePr>
     <w:tblStylePr w:type="firstRow">
@@ -12474,7 +12487,7 @@
         <w:sz w:val="22"/>
       </w:rPr>
       <w:tcPr>
-        <w:shd w:val="clear" w:color="FFFFFF" w:themeColor="accent3" w:themeTint="FE"/>
+        <w:shd w:val="clear" w:color="FFFFFF" w:themeFill="accent3" w:themeFillTint="FE" w:themeColor="accent3" w:themeTint="FE"/>
       </w:tcPr>
     </w:tblStylePr>
     <w:tblStylePr w:type="lastCol">
@@ -12484,7 +12497,7 @@
         <w:sz w:val="22"/>
       </w:rPr>
       <w:tcPr>
-        <w:shd w:val="clear" w:color="FFFFFF" w:themeColor="accent3" w:themeTint="FE"/>
+        <w:shd w:val="clear" w:color="FFFFFF" w:themeFill="accent3" w:themeFillTint="FE" w:themeColor="accent3" w:themeTint="FE"/>
       </w:tcPr>
     </w:tblStylePr>
     <w:tblStylePr w:type="lastRow">
@@ -12494,7 +12507,7 @@
         <w:sz w:val="22"/>
       </w:rPr>
       <w:tcPr>
-        <w:shd w:val="clear" w:color="FFFFFF" w:themeColor="accent3" w:themeTint="FE"/>
+        <w:shd w:val="clear" w:color="FFFFFF" w:themeFill="accent3" w:themeFillTint="FE" w:themeColor="accent3" w:themeTint="FE"/>
       </w:tcPr>
     </w:tblStylePr>
   </w:style>
@@ -12533,7 +12546,7 @@
         <w:sz w:val="22"/>
       </w:rPr>
       <w:tcPr>
-        <w:shd w:val="clear" w:color="FFFFFF" w:themeColor="accent4" w:themeTint="34"/>
+        <w:shd w:val="clear" w:color="FFFFFF" w:themeFill="accent4" w:themeFillTint="34" w:themeColor="accent4" w:themeTint="34"/>
       </w:tcPr>
     </w:tblStylePr>
     <w:tblStylePr w:type="band2Vert">
@@ -12543,7 +12556,7 @@
         <w:sz w:val="22"/>
       </w:rPr>
       <w:tcPr>
-        <w:shd w:val="clear" w:color="FFFFFF" w:themeColor="accent4" w:themeTint="34"/>
+        <w:shd w:val="clear" w:color="FFFFFF" w:themeFill="accent4" w:themeFillTint="34" w:themeColor="accent4" w:themeTint="34"/>
       </w:tcPr>
     </w:tblStylePr>
     <w:tblStylePr w:type="firstCol">
@@ -12553,7 +12566,7 @@
         <w:sz w:val="22"/>
       </w:rPr>
       <w:tcPr>
-        <w:shd w:val="clear" w:color="FFFFFF" w:themeColor="accent4" w:themeTint="9A"/>
+        <w:shd w:val="clear" w:color="FFFFFF" w:themeFill="accent4" w:themeFillTint="9A" w:themeColor="accent4" w:themeTint="9A"/>
       </w:tcPr>
     </w:tblStylePr>
     <w:tblStylePr w:type="firstRow">
@@ -12563,7 +12576,7 @@
         <w:sz w:val="22"/>
       </w:rPr>
       <w:tcPr>
-        <w:shd w:val="clear" w:color="FFFFFF" w:themeColor="accent4" w:themeTint="9A"/>
+        <w:shd w:val="clear" w:color="FFFFFF" w:themeFill="accent4" w:themeFillTint="9A" w:themeColor="accent4" w:themeTint="9A"/>
       </w:tcPr>
     </w:tblStylePr>
     <w:tblStylePr w:type="lastCol">
@@ -12573,7 +12586,7 @@
         <w:sz w:val="22"/>
       </w:rPr>
       <w:tcPr>
-        <w:shd w:val="clear" w:color="FFFFFF" w:themeColor="accent4" w:themeTint="9A"/>
+        <w:shd w:val="clear" w:color="FFFFFF" w:themeFill="accent4" w:themeFillTint="9A" w:themeColor="accent4" w:themeTint="9A"/>
       </w:tcPr>
     </w:tblStylePr>
     <w:tblStylePr w:type="lastRow">
@@ -12583,7 +12596,7 @@
         <w:sz w:val="22"/>
       </w:rPr>
       <w:tcPr>
-        <w:shd w:val="clear" w:color="FFFFFF" w:themeColor="accent4" w:themeTint="9A"/>
+        <w:shd w:val="clear" w:color="FFFFFF" w:themeFill="accent4" w:themeFillTint="9A" w:themeColor="accent4" w:themeTint="9A"/>
       </w:tcPr>
     </w:tblStylePr>
   </w:style>
@@ -12622,7 +12635,7 @@
         <w:sz w:val="22"/>
       </w:rPr>
       <w:tcPr>
-        <w:shd w:val="clear" w:color="FFFFFF" w:themeColor="accent5" w:themeTint="34"/>
+        <w:shd w:val="clear" w:color="FFFFFF" w:themeFill="accent5" w:themeFillTint="34" w:themeColor="accent5" w:themeTint="34"/>
       </w:tcPr>
     </w:tblStylePr>
     <w:tblStylePr w:type="band2Vert">
@@ -12632,7 +12645,7 @@
         <w:sz w:val="22"/>
       </w:rPr>
       <w:tcPr>
-        <w:shd w:val="clear" w:color="FFFFFF" w:themeColor="accent5" w:themeTint="34"/>
+        <w:shd w:val="clear" w:color="FFFFFF" w:themeFill="accent5" w:themeFillTint="34" w:themeColor="accent5" w:themeTint="34"/>
       </w:tcPr>
     </w:tblStylePr>
     <w:tblStylePr w:type="firstCol">
@@ -12642,7 +12655,7 @@
         <w:sz w:val="22"/>
       </w:rPr>
       <w:tcPr>
-        <w:shd w:val="clear" w:color="FFFFFF" w:themeColor="accent5"/>
+        <w:shd w:val="clear" w:color="FFFFFF" w:themeFill="accent5" w:themeColor="accent5"/>
       </w:tcPr>
     </w:tblStylePr>
     <w:tblStylePr w:type="firstRow">
@@ -12652,7 +12665,7 @@
         <w:sz w:val="22"/>
       </w:rPr>
       <w:tcPr>
-        <w:shd w:val="clear" w:color="FFFFFF" w:themeColor="accent5"/>
+        <w:shd w:val="clear" w:color="FFFFFF" w:themeFill="accent5" w:themeColor="accent5"/>
       </w:tcPr>
     </w:tblStylePr>
     <w:tblStylePr w:type="lastCol">
@@ -12662,7 +12675,7 @@
         <w:sz w:val="22"/>
       </w:rPr>
       <w:tcPr>
-        <w:shd w:val="clear" w:color="FFFFFF" w:themeColor="accent5"/>
+        <w:shd w:val="clear" w:color="FFFFFF" w:themeFill="accent5" w:themeColor="accent5"/>
       </w:tcPr>
     </w:tblStylePr>
     <w:tblStylePr w:type="lastRow">
@@ -12672,7 +12685,7 @@
         <w:sz w:val="22"/>
       </w:rPr>
       <w:tcPr>
-        <w:shd w:val="clear" w:color="FFFFFF" w:themeColor="accent5"/>
+        <w:shd w:val="clear" w:color="FFFFFF" w:themeFill="accent5" w:themeColor="accent5"/>
       </w:tcPr>
     </w:tblStylePr>
   </w:style>
@@ -12711,7 +12724,7 @@
         <w:sz w:val="22"/>
       </w:rPr>
       <w:tcPr>
-        <w:shd w:val="clear" w:color="FFFFFF" w:themeColor="accent6" w:themeTint="34"/>
+        <w:shd w:val="clear" w:color="FFFFFF" w:themeFill="accent6" w:themeFillTint="34" w:themeColor="accent6" w:themeTint="34"/>
       </w:tcPr>
     </w:tblStylePr>
     <w:tblStylePr w:type="band2Vert">
@@ -12721,7 +12734,7 @@
         <w:sz w:val="22"/>
       </w:rPr>
       <w:tcPr>
-        <w:shd w:val="clear" w:color="FFFFFF" w:themeColor="accent6" w:themeTint="34"/>
+        <w:shd w:val="clear" w:color="FFFFFF" w:themeFill="accent6" w:themeFillTint="34" w:themeColor="accent6" w:themeTint="34"/>
       </w:tcPr>
     </w:tblStylePr>
     <w:tblStylePr w:type="firstCol">
@@ -12731,7 +12744,7 @@
         <w:sz w:val="22"/>
       </w:rPr>
       <w:tcPr>
-        <w:shd w:val="clear" w:color="FFFFFF" w:themeColor="accent6"/>
+        <w:shd w:val="clear" w:color="FFFFFF" w:themeFill="accent6" w:themeColor="accent6"/>
       </w:tcPr>
     </w:tblStylePr>
     <w:tblStylePr w:type="firstRow">
@@ -12741,7 +12754,7 @@
         <w:sz w:val="22"/>
       </w:rPr>
       <w:tcPr>
-        <w:shd w:val="clear" w:color="FFFFFF" w:themeColor="accent6"/>
+        <w:shd w:val="clear" w:color="FFFFFF" w:themeFill="accent6" w:themeColor="accent6"/>
       </w:tcPr>
     </w:tblStylePr>
     <w:tblStylePr w:type="lastCol">
@@ -12751,7 +12764,7 @@
         <w:sz w:val="22"/>
       </w:rPr>
       <w:tcPr>
-        <w:shd w:val="clear" w:color="FFFFFF" w:themeColor="accent6"/>
+        <w:shd w:val="clear" w:color="FFFFFF" w:themeFill="accent6" w:themeColor="accent6"/>
       </w:tcPr>
     </w:tblStylePr>
     <w:tblStylePr w:type="lastRow">
@@ -12761,7 +12774,7 @@
         <w:sz w:val="22"/>
       </w:rPr>
       <w:tcPr>
-        <w:shd w:val="clear" w:color="FFFFFF" w:themeColor="accent6"/>
+        <w:shd w:val="clear" w:color="FFFFFF" w:themeFill="accent6" w:themeColor="accent6"/>
       </w:tcPr>
     </w:tblStylePr>
   </w:style>
@@ -12808,7 +12821,7 @@
         <w:sz w:val="22"/>
       </w:rPr>
       <w:tcPr>
-        <w:shd w:val="clear" w:color="FFFFFF" w:themeColor="text1" w:themeTint="0D"/>
+        <w:shd w:val="clear" w:color="FFFFFF" w:themeFill="text1" w:themeFillTint="0D" w:themeColor="text1" w:themeTint="0D"/>
       </w:tcPr>
     </w:tblStylePr>
     <w:tblStylePr w:type="band2Vert">
@@ -12818,7 +12831,7 @@
         <w:sz w:val="22"/>
       </w:rPr>
       <w:tcPr>
-        <w:shd w:val="clear" w:color="FFFFFF" w:themeColor="text1" w:themeTint="0D"/>
+        <w:shd w:val="clear" w:color="FFFFFF" w:themeFill="text1" w:themeFillTint="0D" w:themeColor="text1" w:themeTint="0D"/>
       </w:tcPr>
     </w:tblStylePr>
     <w:tblStylePr w:type="firstCol">
@@ -12828,7 +12841,7 @@
         <w:sz w:val="22"/>
       </w:rPr>
       <w:tcPr>
-        <w:shd w:val="clear" w:color="FFFFFF" w:themeColor="text1" w:themeTint="80"/>
+        <w:shd w:val="clear" w:color="FFFFFF" w:themeFill="text1" w:themeFillTint="80" w:themeColor="text1" w:themeTint="80"/>
       </w:tcPr>
     </w:tblStylePr>
     <w:tblStylePr w:type="firstRow">
@@ -12838,7 +12851,7 @@
         <w:sz w:val="22"/>
       </w:rPr>
       <w:tcPr>
-        <w:shd w:val="clear" w:color="FFFFFF" w:themeColor="text1" w:themeTint="80"/>
+        <w:shd w:val="clear" w:color="FFFFFF" w:themeFill="text1" w:themeFillTint="80" w:themeColor="text1" w:themeTint="80"/>
       </w:tcPr>
     </w:tblStylePr>
     <w:tblStylePr w:type="lastCol">
@@ -12848,7 +12861,7 @@
         <w:sz w:val="22"/>
       </w:rPr>
       <w:tcPr>
-        <w:shd w:val="clear" w:color="FFFFFF" w:themeColor="text1" w:themeTint="80"/>
+        <w:shd w:val="clear" w:color="FFFFFF" w:themeFill="text1" w:themeFillTint="80" w:themeColor="text1" w:themeTint="80"/>
       </w:tcPr>
     </w:tblStylePr>
     <w:tblStylePr w:type="lastRow">
@@ -12858,7 +12871,7 @@
         <w:sz w:val="22"/>
       </w:rPr>
       <w:tcPr>
-        <w:shd w:val="clear" w:color="FFFFFF" w:themeColor="text1" w:themeTint="80"/>
+        <w:shd w:val="clear" w:color="FFFFFF" w:themeFill="text1" w:themeFillTint="80" w:themeColor="text1" w:themeTint="80"/>
       </w:tcPr>
     </w:tblStylePr>
   </w:style>
@@ -12905,7 +12918,7 @@
         <w:sz w:val="22"/>
       </w:rPr>
       <w:tcPr>
-        <w:shd w:val="clear" w:color="FFFFFF" w:themeColor="accent1" w:themeTint="50"/>
+        <w:shd w:val="clear" w:color="FFFFFF" w:themeFill="accent1" w:themeFillTint="50" w:themeColor="accent1" w:themeTint="50"/>
       </w:tcPr>
     </w:tblStylePr>
     <w:tblStylePr w:type="band2Vert">
@@ -12915,7 +12928,7 @@
         <w:sz w:val="22"/>
       </w:rPr>
       <w:tcPr>
-        <w:shd w:val="clear" w:color="FFFFFF" w:themeColor="accent1" w:themeTint="50"/>
+        <w:shd w:val="clear" w:color="FFFFFF" w:themeFill="accent1" w:themeFillTint="50" w:themeColor="accent1" w:themeTint="50"/>
       </w:tcPr>
     </w:tblStylePr>
     <w:tblStylePr w:type="firstCol">
@@ -12925,7 +12938,7 @@
         <w:sz w:val="22"/>
       </w:rPr>
       <w:tcPr>
-        <w:shd w:val="clear" w:color="FFFFFF" w:themeColor="accent1" w:themeTint="EA"/>
+        <w:shd w:val="clear" w:color="FFFFFF" w:themeFill="accent1" w:themeFillTint="EA" w:themeColor="accent1" w:themeTint="EA"/>
       </w:tcPr>
     </w:tblStylePr>
     <w:tblStylePr w:type="firstRow">
@@ -12935,7 +12948,7 @@
         <w:sz w:val="22"/>
       </w:rPr>
       <w:tcPr>
-        <w:shd w:val="clear" w:color="FFFFFF" w:themeColor="accent1" w:themeTint="EA"/>
+        <w:shd w:val="clear" w:color="FFFFFF" w:themeFill="accent1" w:themeFillTint="EA" w:themeColor="accent1" w:themeTint="EA"/>
       </w:tcPr>
     </w:tblStylePr>
     <w:tblStylePr w:type="lastCol">
@@ -12945,7 +12958,7 @@
         <w:sz w:val="22"/>
       </w:rPr>
       <w:tcPr>
-        <w:shd w:val="clear" w:color="FFFFFF" w:themeColor="accent1" w:themeTint="EA"/>
+        <w:shd w:val="clear" w:color="FFFFFF" w:themeFill="accent1" w:themeFillTint="EA" w:themeColor="accent1" w:themeTint="EA"/>
       </w:tcPr>
     </w:tblStylePr>
     <w:tblStylePr w:type="lastRow">
@@ -12955,7 +12968,7 @@
         <w:sz w:val="22"/>
       </w:rPr>
       <w:tcPr>
-        <w:shd w:val="clear" w:color="FFFFFF" w:themeColor="accent1" w:themeTint="EA"/>
+        <w:shd w:val="clear" w:color="FFFFFF" w:themeFill="accent1" w:themeFillTint="EA" w:themeColor="accent1" w:themeTint="EA"/>
       </w:tcPr>
     </w:tblStylePr>
   </w:style>
@@ -13002,7 +13015,7 @@
         <w:sz w:val="22"/>
       </w:rPr>
       <w:tcPr>
-        <w:shd w:val="clear" w:color="FFFFFF" w:themeColor="accent2" w:themeTint="32"/>
+        <w:shd w:val="clear" w:color="FFFFFF" w:themeFill="accent2" w:themeFillTint="32" w:themeColor="accent2" w:themeTint="32"/>
       </w:tcPr>
     </w:tblStylePr>
     <w:tblStylePr w:type="band2Vert">
@@ -13012,7 +13025,7 @@
         <w:sz w:val="22"/>
       </w:rPr>
       <w:tcPr>
-        <w:shd w:val="clear" w:color="FFFFFF" w:themeColor="accent2" w:themeTint="32"/>
+        <w:shd w:val="clear" w:color="FFFFFF" w:themeFill="accent2" w:themeFillTint="32" w:themeColor="accent2" w:themeTint="32"/>
       </w:tcPr>
     </w:tblStylePr>
     <w:tblStylePr w:type="firstCol">
@@ -13022,7 +13035,7 @@
         <w:sz w:val="22"/>
       </w:rPr>
       <w:tcPr>
-        <w:shd w:val="clear" w:color="FFFFFF" w:themeColor="accent2" w:themeTint="97"/>
+        <w:shd w:val="clear" w:color="FFFFFF" w:themeFill="accent2" w:themeFillTint="97" w:themeColor="accent2" w:themeTint="97"/>
       </w:tcPr>
     </w:tblStylePr>
     <w:tblStylePr w:type="firstRow">
@@ -13032,7 +13045,7 @@
         <w:sz w:val="22"/>
       </w:rPr>
       <w:tcPr>
-        <w:shd w:val="clear" w:color="FFFFFF" w:themeColor="accent2" w:themeTint="97"/>
+        <w:shd w:val="clear" w:color="FFFFFF" w:themeFill="accent2" w:themeFillTint="97" w:themeColor="accent2" w:themeTint="97"/>
       </w:tcPr>
     </w:tblStylePr>
     <w:tblStylePr w:type="lastCol">
@@ -13042,7 +13055,7 @@
         <w:sz w:val="22"/>
       </w:rPr>
       <w:tcPr>
-        <w:shd w:val="clear" w:color="FFFFFF" w:themeColor="accent2" w:themeTint="97"/>
+        <w:shd w:val="clear" w:color="FFFFFF" w:themeFill="accent2" w:themeFillTint="97" w:themeColor="accent2" w:themeTint="97"/>
       </w:tcPr>
     </w:tblStylePr>
     <w:tblStylePr w:type="lastRow">
@@ -13052,7 +13065,7 @@
         <w:sz w:val="22"/>
       </w:rPr>
       <w:tcPr>
-        <w:shd w:val="clear" w:color="FFFFFF" w:themeColor="accent2" w:themeTint="97"/>
+        <w:shd w:val="clear" w:color="FFFFFF" w:themeFill="accent2" w:themeFillTint="97" w:themeColor="accent2" w:themeTint="97"/>
       </w:tcPr>
     </w:tblStylePr>
   </w:style>
@@ -13099,7 +13112,7 @@
         <w:sz w:val="22"/>
       </w:rPr>
       <w:tcPr>
-        <w:shd w:val="clear" w:color="FFFFFF" w:themeColor="accent3" w:themeTint="34"/>
+        <w:shd w:val="clear" w:color="FFFFFF" w:themeFill="accent3" w:themeFillTint="34" w:themeColor="accent3" w:themeTint="34"/>
       </w:tcPr>
     </w:tblStylePr>
     <w:tblStylePr w:type="band2Vert">
@@ -13109,7 +13122,7 @@
         <w:sz w:val="22"/>
       </w:rPr>
       <w:tcPr>
-        <w:shd w:val="clear" w:color="FFFFFF" w:themeColor="accent3" w:themeTint="34"/>
+        <w:shd w:val="clear" w:color="FFFFFF" w:themeFill="accent3" w:themeFillTint="34" w:themeColor="accent3" w:themeTint="34"/>
       </w:tcPr>
     </w:tblStylePr>
     <w:tblStylePr w:type="firstCol">
@@ -13119,7 +13132,7 @@
         <w:sz w:val="22"/>
       </w:rPr>
       <w:tcPr>
-        <w:shd w:val="clear" w:color="FFFFFF" w:themeColor="accent3" w:themeTint="FE"/>
+        <w:shd w:val="clear" w:color="FFFFFF" w:themeFill="accent3" w:themeFillTint="FE" w:themeColor="accent3" w:themeTint="FE"/>
       </w:tcPr>
     </w:tblStylePr>
     <w:tblStylePr w:type="firstRow">
@@ -13129,7 +13142,7 @@
         <w:sz w:val="22"/>
       </w:rPr>
       <w:tcPr>
-        <w:shd w:val="clear" w:color="FFFFFF" w:themeColor="accent3" w:themeTint="FE"/>
+        <w:shd w:val="clear" w:color="FFFFFF" w:themeFill="accent3" w:themeFillTint="FE" w:themeColor="accent3" w:themeTint="FE"/>
       </w:tcPr>
     </w:tblStylePr>
     <w:tblStylePr w:type="lastCol">
@@ -13139,7 +13152,7 @@
         <w:sz w:val="22"/>
       </w:rPr>
       <w:tcPr>
-        <w:shd w:val="clear" w:color="FFFFFF" w:themeColor="accent3" w:themeTint="FE"/>
+        <w:shd w:val="clear" w:color="FFFFFF" w:themeFill="accent3" w:themeFillTint="FE" w:themeColor="accent3" w:themeTint="FE"/>
       </w:tcPr>
     </w:tblStylePr>
     <w:tblStylePr w:type="lastRow">
@@ -13149,7 +13162,7 @@
         <w:sz w:val="22"/>
       </w:rPr>
       <w:tcPr>
-        <w:shd w:val="clear" w:color="FFFFFF" w:themeColor="accent3" w:themeTint="FE"/>
+        <w:shd w:val="clear" w:color="FFFFFF" w:themeFill="accent3" w:themeFillTint="FE" w:themeColor="accent3" w:themeTint="FE"/>
       </w:tcPr>
     </w:tblStylePr>
   </w:style>
@@ -13196,7 +13209,7 @@
         <w:sz w:val="22"/>
       </w:rPr>
       <w:tcPr>
-        <w:shd w:val="clear" w:color="FFFFFF" w:themeColor="accent4" w:themeTint="34"/>
+        <w:shd w:val="clear" w:color="FFFFFF" w:themeFill="accent4" w:themeFillTint="34" w:themeColor="accent4" w:themeTint="34"/>
       </w:tcPr>
     </w:tblStylePr>
     <w:tblStylePr w:type="band2Vert">
@@ -13206,7 +13219,7 @@
         <w:sz w:val="22"/>
       </w:rPr>
       <w:tcPr>
-        <w:shd w:val="clear" w:color="FFFFFF" w:themeColor="accent4" w:themeTint="34"/>
+        <w:shd w:val="clear" w:color="FFFFFF" w:themeFill="accent4" w:themeFillTint="34" w:themeColor="accent4" w:themeTint="34"/>
       </w:tcPr>
     </w:tblStylePr>
     <w:tblStylePr w:type="firstCol">
@@ -13216,7 +13229,7 @@
         <w:sz w:val="22"/>
       </w:rPr>
       <w:tcPr>
-        <w:shd w:val="clear" w:color="FFFFFF" w:themeColor="accent4" w:themeTint="9A"/>
+        <w:shd w:val="clear" w:color="FFFFFF" w:themeFill="accent4" w:themeFillTint="9A" w:themeColor="accent4" w:themeTint="9A"/>
       </w:tcPr>
     </w:tblStylePr>
     <w:tblStylePr w:type="firstRow">
@@ -13226,7 +13239,7 @@
         <w:sz w:val="22"/>
       </w:rPr>
       <w:tcPr>
-        <w:shd w:val="clear" w:color="FFFFFF" w:themeColor="accent4" w:themeTint="9A"/>
+        <w:shd w:val="clear" w:color="FFFFFF" w:themeFill="accent4" w:themeFillTint="9A" w:themeColor="accent4" w:themeTint="9A"/>
       </w:tcPr>
     </w:tblStylePr>
     <w:tblStylePr w:type="lastCol">
@@ -13236,7 +13249,7 @@
         <w:sz w:val="22"/>
       </w:rPr>
       <w:tcPr>
-        <w:shd w:val="clear" w:color="FFFFFF" w:themeColor="accent4" w:themeTint="9A"/>
+        <w:shd w:val="clear" w:color="FFFFFF" w:themeFill="accent4" w:themeFillTint="9A" w:themeColor="accent4" w:themeTint="9A"/>
       </w:tcPr>
     </w:tblStylePr>
     <w:tblStylePr w:type="lastRow">
@@ -13246,7 +13259,7 @@
         <w:sz w:val="22"/>
       </w:rPr>
       <w:tcPr>
-        <w:shd w:val="clear" w:color="FFFFFF" w:themeColor="accent4" w:themeTint="9A"/>
+        <w:shd w:val="clear" w:color="FFFFFF" w:themeFill="accent4" w:themeFillTint="9A" w:themeColor="accent4" w:themeTint="9A"/>
       </w:tcPr>
     </w:tblStylePr>
   </w:style>
@@ -13293,7 +13306,7 @@
         <w:sz w:val="22"/>
       </w:rPr>
       <w:tcPr>
-        <w:shd w:val="clear" w:color="FFFFFF" w:themeColor="accent5" w:themeTint="34"/>
+        <w:shd w:val="clear" w:color="FFFFFF" w:themeFill="accent5" w:themeFillTint="34" w:themeColor="accent5" w:themeTint="34"/>
       </w:tcPr>
     </w:tblStylePr>
     <w:tblStylePr w:type="band2Vert">
@@ -13303,7 +13316,7 @@
         <w:sz w:val="22"/>
       </w:rPr>
       <w:tcPr>
-        <w:shd w:val="clear" w:color="FFFFFF" w:themeColor="accent5" w:themeTint="34"/>
+        <w:shd w:val="clear" w:color="FFFFFF" w:themeFill="accent5" w:themeFillTint="34" w:themeColor="accent5" w:themeTint="34"/>
       </w:tcPr>
     </w:tblStylePr>
     <w:tblStylePr w:type="firstCol">
@@ -13313,7 +13326,7 @@
         <w:sz w:val="22"/>
       </w:rPr>
       <w:tcPr>
-        <w:shd w:val="clear" w:color="FFFFFF" w:themeColor="accent5"/>
+        <w:shd w:val="clear" w:color="FFFFFF" w:themeFill="accent5" w:themeColor="accent5"/>
       </w:tcPr>
     </w:tblStylePr>
     <w:tblStylePr w:type="firstRow">
@@ -13323,7 +13336,7 @@
         <w:sz w:val="22"/>
       </w:rPr>
       <w:tcPr>
-        <w:shd w:val="clear" w:color="FFFFFF" w:themeColor="accent5"/>
+        <w:shd w:val="clear" w:color="FFFFFF" w:themeFill="accent5" w:themeColor="accent5"/>
       </w:tcPr>
     </w:tblStylePr>
     <w:tblStylePr w:type="lastCol">
@@ -13333,7 +13346,7 @@
         <w:sz w:val="22"/>
       </w:rPr>
       <w:tcPr>
-        <w:shd w:val="clear" w:color="FFFFFF" w:themeColor="accent5"/>
+        <w:shd w:val="clear" w:color="FFFFFF" w:themeFill="accent5" w:themeColor="accent5"/>
       </w:tcPr>
     </w:tblStylePr>
     <w:tblStylePr w:type="lastRow">
@@ -13343,7 +13356,7 @@
         <w:sz w:val="22"/>
       </w:rPr>
       <w:tcPr>
-        <w:shd w:val="clear" w:color="FFFFFF" w:themeColor="accent5"/>
+        <w:shd w:val="clear" w:color="FFFFFF" w:themeFill="accent5" w:themeColor="accent5"/>
       </w:tcPr>
     </w:tblStylePr>
   </w:style>
@@ -13390,7 +13403,7 @@
         <w:sz w:val="22"/>
       </w:rPr>
       <w:tcPr>
-        <w:shd w:val="clear" w:color="FFFFFF" w:themeColor="accent6" w:themeTint="34"/>
+        <w:shd w:val="clear" w:color="FFFFFF" w:themeFill="accent6" w:themeFillTint="34" w:themeColor="accent6" w:themeTint="34"/>
       </w:tcPr>
     </w:tblStylePr>
     <w:tblStylePr w:type="band2Vert">
@@ -13400,7 +13413,7 @@
         <w:sz w:val="22"/>
       </w:rPr>
       <w:tcPr>
-        <w:shd w:val="clear" w:color="FFFFFF" w:themeColor="accent6" w:themeTint="34"/>
+        <w:shd w:val="clear" w:color="FFFFFF" w:themeFill="accent6" w:themeFillTint="34" w:themeColor="accent6" w:themeTint="34"/>
       </w:tcPr>
     </w:tblStylePr>
     <w:tblStylePr w:type="firstCol">
@@ -13410,7 +13423,7 @@
         <w:sz w:val="22"/>
       </w:rPr>
       <w:tcPr>
-        <w:shd w:val="clear" w:color="FFFFFF" w:themeColor="accent6"/>
+        <w:shd w:val="clear" w:color="FFFFFF" w:themeFill="accent6" w:themeColor="accent6"/>
       </w:tcPr>
     </w:tblStylePr>
     <w:tblStylePr w:type="firstRow">
@@ -13420,7 +13433,7 @@
         <w:sz w:val="22"/>
       </w:rPr>
       <w:tcPr>
-        <w:shd w:val="clear" w:color="FFFFFF" w:themeColor="accent6"/>
+        <w:shd w:val="clear" w:color="FFFFFF" w:themeFill="accent6" w:themeColor="accent6"/>
       </w:tcPr>
     </w:tblStylePr>
     <w:tblStylePr w:type="lastCol">
@@ -13430,7 +13443,7 @@
         <w:sz w:val="22"/>
       </w:rPr>
       <w:tcPr>
-        <w:shd w:val="clear" w:color="FFFFFF" w:themeColor="accent6"/>
+        <w:shd w:val="clear" w:color="FFFFFF" w:themeFill="accent6" w:themeColor="accent6"/>
       </w:tcPr>
     </w:tblStylePr>
     <w:tblStylePr w:type="lastRow">
@@ -13440,7 +13453,7 @@
         <w:sz w:val="22"/>
       </w:rPr>
       <w:tcPr>
-        <w:shd w:val="clear" w:color="FFFFFF" w:themeColor="accent6"/>
+        <w:shd w:val="clear" w:color="FFFFFF" w:themeFill="accent6" w:themeColor="accent6"/>
       </w:tcPr>
     </w:tblStylePr>
   </w:style>

</xml_diff>

<commit_message>
Added diagrams to first lab work documentation
</commit_message>
<xml_diff>
--- a/1/Lab work 1.docx
+++ b/1/Lab work 1.docx
@@ -908,6 +908,162 @@
           <w:sz w:val="24"/>
           <w:highlight w:val="none"/>
           <w:u w:val="single"/>
+          <w:vertAlign w:val="baseline"/>
+        </w:rPr>
+      </w:pPr>
+      <w:r>
+        <w:rPr>
+          <w:rFonts w:ascii="Noto Serif" w:hAnsi="Noto Serif" w:cs="Noto Serif" w:eastAsia="Noto Serif"/>
+          <w:sz w:val="24"/>
+          <w:highlight w:val="none"/>
+          <w:u w:val="single"/>
+          <w:vertAlign w:val="baseline"/>
+        </w:rPr>
+        <w:t xml:space="preserve">Схема работы алгоритма:</w:t>
+      </w:r>
+      <w:r>
+        <w:rPr>
+          <w:rFonts w:ascii="Noto Serif" w:hAnsi="Noto Serif" w:cs="Noto Serif" w:eastAsia="Noto Serif"/>
+          <w:sz w:val="24"/>
+          <w:highlight w:val="none"/>
+          <w:u w:val="single"/>
+          <w:vertAlign w:val="baseline"/>
+        </w:rPr>
+      </w:r>
+    </w:p>
+    <w:p>
+      <w:pPr>
+        <w:jc w:val="left"/>
+        <w:rPr>
+          <w:rFonts w:ascii="Noto Serif" w:hAnsi="Noto Serif" w:cs="Noto Serif" w:eastAsia="Noto Serif"/>
+          <w:sz w:val="24"/>
+          <w:highlight w:val="none"/>
+          <w:u w:val="none"/>
+          <w:vertAlign w:val="baseline"/>
+        </w:rPr>
+      </w:pPr>
+      <w:r>
+        <w:rPr>
+          <w:rFonts w:ascii="Noto Serif" w:hAnsi="Noto Serif" w:cs="Noto Serif" w:eastAsia="Noto Serif"/>
+          <w:sz w:val="24"/>
+          <w:highlight w:val="none"/>
+          <w:u w:val="none"/>
+          <w:vertAlign w:val="baseline"/>
+        </w:rPr>
+        <mc:AlternateContent>
+          <mc:Choice Requires="wpg">
+            <w:drawing>
+              <wp:inline xmlns:wp="http://schemas.openxmlformats.org/drawingml/2006/wordprocessingDrawing" distT="0" distB="0" distL="0" distR="0">
+                <wp:extent cx="5940425" cy="5105053"/>
+                <wp:effectExtent l="0" t="0" r="0" b="0"/>
+                <wp:docPr id="1" name="" hidden="0"/>
+                <wp:cNvGraphicFramePr>
+                  <a:graphicFrameLocks xmlns:a="http://schemas.openxmlformats.org/drawingml/2006/main" noChangeAspect="1"/>
+                </wp:cNvGraphicFramePr>
+                <a:graphic xmlns:a="http://schemas.openxmlformats.org/drawingml/2006/main">
+                  <a:graphicData uri="http://schemas.openxmlformats.org/drawingml/2006/picture">
+                    <pic:pic xmlns:pic="http://schemas.openxmlformats.org/drawingml/2006/picture">
+                      <pic:nvPicPr>
+                        <pic:cNvPr id="555065327" name="" hidden="0"/>
+                        <pic:cNvPicPr>
+                          <a:picLocks noChangeAspect="1"/>
+                        </pic:cNvPicPr>
+                        <pic:nvPr isPhoto="0" userDrawn="0"/>
+                      </pic:nvPicPr>
+                      <pic:blipFill>
+                        <a:blip r:embed="rId9"/>
+                        <a:stretch/>
+                      </pic:blipFill>
+                      <pic:spPr bwMode="auto">
+                        <a:xfrm>
+                          <a:off x="0" y="0"/>
+                          <a:ext cx="5940424" cy="5105052"/>
+                        </a:xfrm>
+                        <a:prstGeom prst="rect">
+                          <a:avLst/>
+                        </a:prstGeom>
+                      </pic:spPr>
+                    </pic:pic>
+                  </a:graphicData>
+                </a:graphic>
+              </wp:inline>
+            </w:drawing>
+          </mc:Choice>
+          <mc:Fallback>
+            <w:pict>
+              <v:shapetype type="#_x0000_t75" o:spt="75" coordsize="21600,21600" o:preferrelative="t" path="m@4@5l@4@11@9@11@9@5xe">
+                <v:formulas>
+                  <v:f eqn="if lineDrawn pixelLineWidth 0"/>
+                  <v:f eqn="sum @0 1 0"/>
+                  <v:f eqn="sum 0 0 @1"/>
+                  <v:f eqn="prod @2 1 2"/>
+                  <v:f eqn="prod @3 21600 pixelWidth"/>
+                  <v:f eqn="prod @3 21600 pixelHeight"/>
+                  <v:f eqn="sum @0 0 1"/>
+                  <v:f eqn="prod @6 1 2"/>
+                  <v:f eqn="prod @7 21600 pixelWidth"/>
+                  <v:f eqn="sum @8 21600 0"/>
+                  <v:f eqn="prod @7 21600 pixelHeight"/>
+                  <v:f eqn="sum @10 21600 0"/>
+                </v:formulas>
+              </v:shapetype>
+              <v:shape id="_x0000_i0" o:spid="_x0000_s0" type="#_x0000_t75" style="mso-wrap-distance-left:0.0pt;mso-wrap-distance-top:0.0pt;mso-wrap-distance-right:0.0pt;mso-wrap-distance-bottom:0.0pt;width:467.8pt;height:402.0pt;" stroked="false">
+                <v:path textboxrect="0,0,0,0"/>
+                <v:imagedata r:id="rId9" o:title=""/>
+              </v:shape>
+            </w:pict>
+          </mc:Fallback>
+        </mc:AlternateContent>
+      </w:r>
+      <w:r>
+        <w:rPr>
+          <w:rFonts w:ascii="Noto Serif" w:hAnsi="Noto Serif" w:cs="Noto Serif" w:eastAsia="Noto Serif"/>
+          <w:sz w:val="24"/>
+          <w:highlight w:val="none"/>
+          <w:u w:val="single"/>
+          <w:vertAlign w:val="baseline"/>
+        </w:rPr>
+      </w:r>
+    </w:p>
+    <w:p>
+      <w:pPr>
+        <w:shd w:val="nil"/>
+        <w:rPr>
+          <w:rFonts w:ascii="Noto Serif" w:hAnsi="Noto Serif" w:cs="Noto Serif" w:eastAsia="Noto Serif"/>
+          <w:sz w:val="24"/>
+          <w:highlight w:val="none"/>
+          <w:u w:val="single"/>
+          <w:vertAlign w:val="baseline"/>
+        </w:rPr>
+      </w:pPr>
+      <w:r>
+        <w:rPr>
+          <w:rFonts w:ascii="Noto Serif" w:hAnsi="Noto Serif" w:cs="Noto Serif" w:eastAsia="Noto Serif"/>
+          <w:sz w:val="24"/>
+          <w:highlight w:val="none"/>
+          <w:u w:val="single"/>
+          <w:vertAlign w:val="baseline"/>
+        </w:rPr>
+        <w:br w:type="page"/>
+      </w:r>
+      <w:r>
+        <w:rPr>
+          <w:rFonts w:ascii="Noto Serif" w:hAnsi="Noto Serif" w:cs="Noto Serif" w:eastAsia="Noto Serif"/>
+          <w:sz w:val="24"/>
+          <w:highlight w:val="none"/>
+          <w:u w:val="single"/>
+          <w:vertAlign w:val="baseline"/>
+        </w:rPr>
+      </w:r>
+    </w:p>
+    <w:p>
+      <w:pPr>
+        <w:jc w:val="left"/>
+        <w:rPr>
+          <w:rFonts w:ascii="Noto Serif" w:hAnsi="Noto Serif" w:cs="Noto Serif" w:eastAsia="Noto Serif"/>
+          <w:sz w:val="24"/>
+          <w:highlight w:val="none"/>
+          <w:u w:val="single"/>
         </w:rPr>
       </w:pPr>
       <w:r>
@@ -950,7 +1106,7 @@
               <wp:inline xmlns:wp="http://schemas.openxmlformats.org/drawingml/2006/wordprocessingDrawing" distT="0" distB="0" distL="0" distR="0">
                 <wp:extent cx="5940425" cy="3623659"/>
                 <wp:effectExtent l="0" t="0" r="0" b="0"/>
-                <wp:docPr id="1" name="" hidden="0"/>
+                <wp:docPr id="2" name="" hidden="0"/>
                 <wp:cNvGraphicFramePr>
                   <a:graphicFrameLocks xmlns:a="http://schemas.openxmlformats.org/drawingml/2006/main" noChangeAspect="1"/>
                 </wp:cNvGraphicFramePr>
@@ -965,7 +1121,7 @@
                         <pic:nvPr isPhoto="0" userDrawn="0"/>
                       </pic:nvPicPr>
                       <pic:blipFill>
-                        <a:blip r:embed="rId9"/>
+                        <a:blip r:embed="rId10"/>
                         <a:stretch/>
                       </pic:blipFill>
                       <pic:spPr bwMode="auto">
@@ -1001,9 +1157,9 @@
                   <v:f eqn="sum @10 21600 0"/>
                 </v:formulas>
               </v:shapetype>
-              <v:shape id="_x0000_i0" o:spid="_x0000_s0" type="#_x0000_t75" style="mso-wrap-distance-left:0.0pt;mso-wrap-distance-top:0.0pt;mso-wrap-distance-right:0.0pt;mso-wrap-distance-bottom:0.0pt;width:467.8pt;height:285.3pt;" stroked="false">
+              <v:shape id="_x0000_i1" o:spid="_x0000_s1" type="#_x0000_t75" style="mso-wrap-distance-left:0.0pt;mso-wrap-distance-top:0.0pt;mso-wrap-distance-right:0.0pt;mso-wrap-distance-bottom:0.0pt;width:467.8pt;height:285.3pt;" stroked="false">
                 <v:path textboxrect="0,0,0,0"/>
-                <v:imagedata r:id="rId9" o:title=""/>
+                <v:imagedata r:id="rId10" o:title=""/>
               </v:shape>
             </w:pict>
           </mc:Fallback>
@@ -1068,7 +1224,7 @@
               <wp:inline xmlns:wp="http://schemas.openxmlformats.org/drawingml/2006/wordprocessingDrawing" distT="0" distB="0" distL="0" distR="0">
                 <wp:extent cx="5940425" cy="2079149"/>
                 <wp:effectExtent l="0" t="0" r="0" b="0"/>
-                <wp:docPr id="2" name="" hidden="0"/>
+                <wp:docPr id="3" name="" hidden="0"/>
                 <wp:cNvGraphicFramePr>
                   <a:graphicFrameLocks xmlns:a="http://schemas.openxmlformats.org/drawingml/2006/main" noChangeAspect="1"/>
                 </wp:cNvGraphicFramePr>
@@ -1083,7 +1239,7 @@
                         <pic:nvPr isPhoto="0" userDrawn="0"/>
                       </pic:nvPicPr>
                       <pic:blipFill>
-                        <a:blip r:embed="rId10"/>
+                        <a:blip r:embed="rId11"/>
                         <a:stretch/>
                       </pic:blipFill>
                       <pic:spPr bwMode="auto">
@@ -1119,9 +1275,9 @@
                   <v:f eqn="sum @10 21600 0"/>
                 </v:formulas>
               </v:shapetype>
-              <v:shape id="_x0000_i1" o:spid="_x0000_s1" type="#_x0000_t75" style="mso-wrap-distance-left:0.0pt;mso-wrap-distance-top:0.0pt;mso-wrap-distance-right:0.0pt;mso-wrap-distance-bottom:0.0pt;width:467.8pt;height:163.7pt;" stroked="false">
+              <v:shape id="_x0000_i2" o:spid="_x0000_s2" type="#_x0000_t75" style="mso-wrap-distance-left:0.0pt;mso-wrap-distance-top:0.0pt;mso-wrap-distance-right:0.0pt;mso-wrap-distance-bottom:0.0pt;width:467.8pt;height:163.7pt;" stroked="false">
                 <v:path textboxrect="0,0,0,0"/>
-                <v:imagedata r:id="rId10" o:title=""/>
+                <v:imagedata r:id="rId11" o:title=""/>
               </v:shape>
             </w:pict>
           </mc:Fallback>
@@ -1285,6 +1441,162 @@
           <w:highlight w:val="none"/>
           <w:u w:val="single"/>
         </w:rPr>
+        <w:t xml:space="preserve">Схема работы алгоритма:</w:t>
+      </w:r>
+      <w:r>
+        <w:rPr>
+          <w:rFonts w:ascii="Noto Serif" w:hAnsi="Noto Serif" w:cs="Noto Serif" w:eastAsia="Noto Serif"/>
+          <w:b w:val="false"/>
+          <w:sz w:val="24"/>
+          <w:highlight w:val="none"/>
+          <w:u w:val="none"/>
+        </w:rPr>
+      </w:r>
+    </w:p>
+    <w:p>
+      <w:pPr>
+        <w:jc w:val="left"/>
+        <w:rPr>
+          <w:rFonts w:ascii="Noto Serif" w:hAnsi="Noto Serif" w:cs="Noto Serif" w:eastAsia="Noto Serif"/>
+          <w:b w:val="false"/>
+          <w:sz w:val="24"/>
+          <w:highlight w:val="none"/>
+          <w:u w:val="none"/>
+        </w:rPr>
+      </w:pPr>
+      <w:r>
+        <w:rPr>
+          <w:rFonts w:ascii="Noto Serif" w:hAnsi="Noto Serif" w:cs="Noto Serif" w:eastAsia="Noto Serif"/>
+          <w:b w:val="false"/>
+          <w:sz w:val="24"/>
+          <w:highlight w:val="none"/>
+          <w:u w:val="none"/>
+        </w:rPr>
+        <mc:AlternateContent>
+          <mc:Choice Requires="wpg">
+            <w:drawing>
+              <wp:inline xmlns:wp="http://schemas.openxmlformats.org/drawingml/2006/wordprocessingDrawing" distT="0" distB="0" distL="0" distR="0">
+                <wp:extent cx="3238500" cy="5238750"/>
+                <wp:effectExtent l="0" t="0" r="0" b="0"/>
+                <wp:docPr id="4" name="" hidden="0"/>
+                <wp:cNvGraphicFramePr>
+                  <a:graphicFrameLocks xmlns:a="http://schemas.openxmlformats.org/drawingml/2006/main" noChangeAspect="1"/>
+                </wp:cNvGraphicFramePr>
+                <a:graphic xmlns:a="http://schemas.openxmlformats.org/drawingml/2006/main">
+                  <a:graphicData uri="http://schemas.openxmlformats.org/drawingml/2006/picture">
+                    <pic:pic xmlns:pic="http://schemas.openxmlformats.org/drawingml/2006/picture">
+                      <pic:nvPicPr>
+                        <pic:cNvPr id="1361343105" name="" hidden="0"/>
+                        <pic:cNvPicPr>
+                          <a:picLocks noChangeAspect="1"/>
+                        </pic:cNvPicPr>
+                        <pic:nvPr isPhoto="0" userDrawn="0"/>
+                      </pic:nvPicPr>
+                      <pic:blipFill>
+                        <a:blip r:embed="rId12"/>
+                        <a:stretch/>
+                      </pic:blipFill>
+                      <pic:spPr bwMode="auto">
+                        <a:xfrm>
+                          <a:off x="0" y="0"/>
+                          <a:ext cx="3238499" cy="5238749"/>
+                        </a:xfrm>
+                        <a:prstGeom prst="rect">
+                          <a:avLst/>
+                        </a:prstGeom>
+                      </pic:spPr>
+                    </pic:pic>
+                  </a:graphicData>
+                </a:graphic>
+              </wp:inline>
+            </w:drawing>
+          </mc:Choice>
+          <mc:Fallback>
+            <w:pict>
+              <v:shapetype type="#_x0000_t75" o:spt="75" coordsize="21600,21600" o:preferrelative="t" path="m@4@5l@4@11@9@11@9@5xe">
+                <v:formulas>
+                  <v:f eqn="if lineDrawn pixelLineWidth 0"/>
+                  <v:f eqn="sum @0 1 0"/>
+                  <v:f eqn="sum 0 0 @1"/>
+                  <v:f eqn="prod @2 1 2"/>
+                  <v:f eqn="prod @3 21600 pixelWidth"/>
+                  <v:f eqn="prod @3 21600 pixelHeight"/>
+                  <v:f eqn="sum @0 0 1"/>
+                  <v:f eqn="prod @6 1 2"/>
+                  <v:f eqn="prod @7 21600 pixelWidth"/>
+                  <v:f eqn="sum @8 21600 0"/>
+                  <v:f eqn="prod @7 21600 pixelHeight"/>
+                  <v:f eqn="sum @10 21600 0"/>
+                </v:formulas>
+              </v:shapetype>
+              <v:shape id="_x0000_i3" o:spid="_x0000_s3" type="#_x0000_t75" style="mso-wrap-distance-left:0.0pt;mso-wrap-distance-top:0.0pt;mso-wrap-distance-right:0.0pt;mso-wrap-distance-bottom:0.0pt;width:255.0pt;height:412.5pt;" stroked="false">
+                <v:path textboxrect="0,0,0,0"/>
+                <v:imagedata r:id="rId12" o:title=""/>
+              </v:shape>
+            </w:pict>
+          </mc:Fallback>
+        </mc:AlternateContent>
+      </w:r>
+      <w:r>
+        <w:rPr>
+          <w:rFonts w:ascii="Noto Serif" w:hAnsi="Noto Serif" w:cs="Noto Serif" w:eastAsia="Noto Serif"/>
+          <w:b w:val="false"/>
+          <w:sz w:val="24"/>
+          <w:highlight w:val="none"/>
+          <w:u w:val="none"/>
+        </w:rPr>
+      </w:r>
+    </w:p>
+    <w:p>
+      <w:pPr>
+        <w:shd w:val="nil"/>
+        <w:rPr>
+          <w:rFonts w:ascii="Noto Serif" w:hAnsi="Noto Serif" w:cs="Noto Serif" w:eastAsia="Noto Serif"/>
+          <w:b w:val="false"/>
+          <w:sz w:val="24"/>
+          <w:highlight w:val="none"/>
+          <w:u w:val="none"/>
+        </w:rPr>
+      </w:pPr>
+      <w:r>
+        <w:rPr>
+          <w:rFonts w:ascii="Noto Serif" w:hAnsi="Noto Serif" w:cs="Noto Serif" w:eastAsia="Noto Serif"/>
+          <w:b w:val="false"/>
+          <w:sz w:val="24"/>
+          <w:highlight w:val="none"/>
+          <w:u w:val="none"/>
+        </w:rPr>
+        <w:br w:type="page"/>
+      </w:r>
+      <w:r>
+        <w:rPr>
+          <w:rFonts w:ascii="Noto Serif" w:hAnsi="Noto Serif" w:cs="Noto Serif" w:eastAsia="Noto Serif"/>
+          <w:b w:val="false"/>
+          <w:sz w:val="24"/>
+          <w:highlight w:val="none"/>
+          <w:u w:val="none"/>
+        </w:rPr>
+      </w:r>
+    </w:p>
+    <w:p>
+      <w:pPr>
+        <w:jc w:val="left"/>
+        <w:rPr>
+          <w:rFonts w:ascii="Noto Serif" w:hAnsi="Noto Serif" w:cs="Noto Serif" w:eastAsia="Noto Serif"/>
+          <w:b w:val="false"/>
+          <w:sz w:val="24"/>
+          <w:highlight w:val="none"/>
+          <w:u w:val="single"/>
+        </w:rPr>
+      </w:pPr>
+      <w:r>
+        <w:rPr>
+          <w:rFonts w:ascii="Noto Serif" w:hAnsi="Noto Serif" w:cs="Noto Serif" w:eastAsia="Noto Serif"/>
+          <w:b w:val="false"/>
+          <w:sz w:val="24"/>
+          <w:highlight w:val="none"/>
+          <w:u w:val="single"/>
+        </w:rPr>
         <w:t xml:space="preserve">Текст программы:</w:t>
       </w:r>
       <w:r>
@@ -1323,7 +1635,7 @@
               <wp:inline xmlns:wp="http://schemas.openxmlformats.org/drawingml/2006/wordprocessingDrawing" distT="0" distB="0" distL="0" distR="0">
                 <wp:extent cx="5940425" cy="3148425"/>
                 <wp:effectExtent l="0" t="0" r="0" b="0"/>
-                <wp:docPr id="3" name="" hidden="0"/>
+                <wp:docPr id="5" name="" hidden="0"/>
                 <wp:cNvGraphicFramePr>
                   <a:graphicFrameLocks xmlns:a="http://schemas.openxmlformats.org/drawingml/2006/main" noChangeAspect="1"/>
                 </wp:cNvGraphicFramePr>
@@ -1338,7 +1650,7 @@
                         <pic:nvPr isPhoto="0" userDrawn="0"/>
                       </pic:nvPicPr>
                       <pic:blipFill>
-                        <a:blip r:embed="rId11"/>
+                        <a:blip r:embed="rId13"/>
                         <a:stretch/>
                       </pic:blipFill>
                       <pic:spPr bwMode="auto">
@@ -1374,9 +1686,9 @@
                   <v:f eqn="sum @10 21600 0"/>
                 </v:formulas>
               </v:shapetype>
-              <v:shape id="_x0000_i2" o:spid="_x0000_s2" type="#_x0000_t75" style="mso-wrap-distance-left:0.0pt;mso-wrap-distance-top:0.0pt;mso-wrap-distance-right:0.0pt;mso-wrap-distance-bottom:0.0pt;width:467.8pt;height:247.9pt;" stroked="false">
+              <v:shape id="_x0000_i4" o:spid="_x0000_s4" type="#_x0000_t75" style="mso-wrap-distance-left:0.0pt;mso-wrap-distance-top:0.0pt;mso-wrap-distance-right:0.0pt;mso-wrap-distance-bottom:0.0pt;width:467.8pt;height:247.9pt;" stroked="false">
                 <v:path textboxrect="0,0,0,0"/>
-                <v:imagedata r:id="rId11" o:title=""/>
+                <v:imagedata r:id="rId13" o:title=""/>
               </v:shape>
             </w:pict>
           </mc:Fallback>
@@ -1449,7 +1761,7 @@
               <wp:inline xmlns:wp="http://schemas.openxmlformats.org/drawingml/2006/wordprocessingDrawing" distT="0" distB="0" distL="0" distR="0">
                 <wp:extent cx="5940425" cy="2079149"/>
                 <wp:effectExtent l="0" t="0" r="0" b="0"/>
-                <wp:docPr id="4" name="" hidden="0"/>
+                <wp:docPr id="6" name="" hidden="0"/>
                 <wp:cNvGraphicFramePr>
                   <a:graphicFrameLocks xmlns:a="http://schemas.openxmlformats.org/drawingml/2006/main" noChangeAspect="1"/>
                 </wp:cNvGraphicFramePr>
@@ -1464,7 +1776,7 @@
                         <pic:nvPr isPhoto="0" userDrawn="0"/>
                       </pic:nvPicPr>
                       <pic:blipFill>
-                        <a:blip r:embed="rId12"/>
+                        <a:blip r:embed="rId14"/>
                         <a:stretch/>
                       </pic:blipFill>
                       <pic:spPr bwMode="auto">
@@ -1500,9 +1812,9 @@
                   <v:f eqn="sum @10 21600 0"/>
                 </v:formulas>
               </v:shapetype>
-              <v:shape id="_x0000_i3" o:spid="_x0000_s3" type="#_x0000_t75" style="mso-wrap-distance-left:0.0pt;mso-wrap-distance-top:0.0pt;mso-wrap-distance-right:0.0pt;mso-wrap-distance-bottom:0.0pt;width:467.8pt;height:163.7pt;" stroked="false">
+              <v:shape id="_x0000_i5" o:spid="_x0000_s5" type="#_x0000_t75" style="mso-wrap-distance-left:0.0pt;mso-wrap-distance-top:0.0pt;mso-wrap-distance-right:0.0pt;mso-wrap-distance-bottom:0.0pt;width:467.8pt;height:163.7pt;" stroked="false">
                 <v:path textboxrect="0,0,0,0"/>
-                <v:imagedata r:id="rId12" o:title=""/>
+                <v:imagedata r:id="rId14" o:title=""/>
               </v:shape>
             </w:pict>
           </mc:Fallback>

</xml_diff>